<commit_message>
se agrega cambio en el nombre
</commit_message>
<xml_diff>
--- a/Plantilla Diseño Control-M - BEC-MIRA-QUIEN-LLAMA - v1.0A.DOCX
+++ b/Plantilla Diseño Control-M - BEC-MIRA-QUIEN-LLAMA - v1.0A.DOCX
@@ -71,7 +71,12 @@
       <w:pPr>
         <w:pStyle w:val="Normal"/>
         <w:rPr>
-          <w:lang w:val="es-ES"/>
+          <w:sz w:val="22"/>
+          <w:sz w:val="22"/>
+          <w:szCs w:val="22"/>
+          <w:rFonts w:ascii="Calibri" w:hAnsi="Calibri" w:eastAsia="Calibri" w:cs="" w:asciiTheme="minorHAnsi" w:cstheme="minorBidi" w:eastAsiaTheme="minorHAnsi" w:hAnsiTheme="minorHAnsi"/>
+          <w:color w:val="00000A"/>
+          <w:lang w:val="es-ES" w:eastAsia="en-US" w:bidi="ar-SA"/>
         </w:rPr>
       </w:pPr>
       <w:r>
@@ -86,19 +91,19 @@
         <w:tblStyle w:val="Tablaconcuadrcula"/>
         <w:tblW w:w="8828" w:type="dxa"/>
         <w:jc w:val="left"/>
-        <w:tblInd w:w="0" w:type="dxa"/>
+        <w:tblInd w:w="-5" w:type="dxa"/>
         <w:tblBorders/>
         <w:tblCellMar>
           <w:top w:w="0" w:type="dxa"/>
-          <w:left w:w="108" w:type="dxa"/>
+          <w:left w:w="103" w:type="dxa"/>
           <w:bottom w:w="0" w:type="dxa"/>
           <w:right w:w="108" w:type="dxa"/>
         </w:tblCellMar>
       </w:tblPr>
       <w:tblGrid>
         <w:gridCol w:w="2207"/>
-        <w:gridCol w:w="2465"/>
-        <w:gridCol w:w="1948"/>
+        <w:gridCol w:w="2464"/>
+        <w:gridCol w:w="1949"/>
         <w:gridCol w:w="2207"/>
       </w:tblGrid>
       <w:tr>
@@ -109,7 +114,7 @@
             <w:tcBorders/>
             <w:shd w:color="auto" w:fill="0D0D0D" w:themeFill="text1" w:themeFillTint="f2" w:val="clear"/>
             <w:tcMar>
-              <w:left w:w="108" w:type="dxa"/>
+              <w:left w:w="103" w:type="dxa"/>
             </w:tcMar>
           </w:tcPr>
           <w:p>
@@ -132,11 +137,11 @@
         </w:tc>
         <w:tc>
           <w:tcPr>
-            <w:tcW w:w="2465" w:type="dxa"/>
+            <w:tcW w:w="2464" w:type="dxa"/>
             <w:tcBorders/>
             <w:shd w:color="auto" w:fill="808080" w:themeFill="background1" w:themeFillShade="80" w:val="clear"/>
             <w:tcMar>
-              <w:left w:w="108" w:type="dxa"/>
+              <w:left w:w="103" w:type="dxa"/>
             </w:tcMar>
           </w:tcPr>
           <w:p>
@@ -162,36 +167,7 @@
         </w:tc>
         <w:tc>
           <w:tcPr>
-            <w:tcW w:w="1948" w:type="dxa"/>
-            <w:tcBorders>
-              <w:top w:val="nil"/>
-              <w:right w:val="nil"/>
-              <w:insideV w:val="nil"/>
-            </w:tcBorders>
-            <w:shd w:fill="auto" w:val="clear"/>
-            <w:tcMar>
-              <w:left w:w="108" w:type="dxa"/>
-            </w:tcMar>
-          </w:tcPr>
-          <w:p>
-            <w:pPr>
-              <w:pStyle w:val="Normal"/>
-              <w:spacing w:lineRule="auto" w:line="240" w:before="60" w:after="0"/>
-              <w:rPr>
-                <w:lang w:val="es-ES"/>
-              </w:rPr>
-            </w:pPr>
-            <w:r>
-              <w:rPr>
-                <w:lang w:val="es-ES"/>
-              </w:rPr>
-            </w:r>
-            <w:r/>
-          </w:p>
-        </w:tc>
-        <w:tc>
-          <w:tcPr>
-            <w:tcW w:w="2207" w:type="dxa"/>
+            <w:tcW w:w="1949" w:type="dxa"/>
             <w:tcBorders>
               <w:top w:val="nil"/>
               <w:left w:val="nil"/>
@@ -205,7 +181,47 @@
               <w:pStyle w:val="Normal"/>
               <w:spacing w:lineRule="auto" w:line="240" w:before="60" w:after="0"/>
               <w:rPr>
-                <w:lang w:val="es-ES"/>
+                <w:sz w:val="22"/>
+                <w:sz w:val="22"/>
+                <w:szCs w:val="22"/>
+                <w:rFonts w:ascii="Calibri" w:hAnsi="Calibri" w:eastAsia="Calibri" w:cs="" w:asciiTheme="minorHAnsi" w:cstheme="minorBidi" w:eastAsiaTheme="minorHAnsi" w:hAnsiTheme="minorHAnsi"/>
+                <w:color w:val="00000A"/>
+                <w:lang w:val="es-ES" w:eastAsia="en-US" w:bidi="ar-SA"/>
+              </w:rPr>
+            </w:pPr>
+            <w:r>
+              <w:rPr>
+                <w:lang w:val="es-ES"/>
+              </w:rPr>
+            </w:r>
+            <w:r/>
+          </w:p>
+        </w:tc>
+        <w:tc>
+          <w:tcPr>
+            <w:tcW w:w="2207" w:type="dxa"/>
+            <w:tcBorders>
+              <w:top w:val="nil"/>
+              <w:left w:val="nil"/>
+              <w:right w:val="nil"/>
+              <w:insideV w:val="nil"/>
+            </w:tcBorders>
+            <w:shd w:fill="auto" w:val="clear"/>
+            <w:tcMar>
+              <w:left w:w="113" w:type="dxa"/>
+            </w:tcMar>
+          </w:tcPr>
+          <w:p>
+            <w:pPr>
+              <w:pStyle w:val="Normal"/>
+              <w:spacing w:lineRule="auto" w:line="240" w:before="60" w:after="0"/>
+              <w:rPr>
+                <w:sz w:val="22"/>
+                <w:sz w:val="22"/>
+                <w:szCs w:val="22"/>
+                <w:rFonts w:ascii="Calibri" w:hAnsi="Calibri" w:eastAsia="Calibri" w:cs="" w:asciiTheme="minorHAnsi" w:cstheme="minorBidi" w:eastAsiaTheme="minorHAnsi" w:hAnsiTheme="minorHAnsi"/>
+                <w:color w:val="00000A"/>
+                <w:lang w:val="es-ES" w:eastAsia="en-US" w:bidi="ar-SA"/>
               </w:rPr>
             </w:pPr>
             <w:r>
@@ -225,7 +241,7 @@
             <w:tcBorders/>
             <w:shd w:color="auto" w:fill="0D0D0D" w:themeFill="text1" w:themeFillTint="f2" w:val="clear"/>
             <w:tcMar>
-              <w:left w:w="108" w:type="dxa"/>
+              <w:left w:w="103" w:type="dxa"/>
             </w:tcMar>
           </w:tcPr>
           <w:p>
@@ -253,7 +269,7 @@
             <w:tcBorders/>
             <w:shd w:fill="auto" w:val="clear"/>
             <w:tcMar>
-              <w:left w:w="108" w:type="dxa"/>
+              <w:left w:w="103" w:type="dxa"/>
             </w:tcMar>
           </w:tcPr>
           <w:p>
@@ -289,7 +305,7 @@
             <w:tcBorders/>
             <w:shd w:color="auto" w:fill="0D0D0D" w:themeFill="text1" w:themeFillTint="f2" w:val="clear"/>
             <w:tcMar>
-              <w:left w:w="108" w:type="dxa"/>
+              <w:left w:w="103" w:type="dxa"/>
             </w:tcMar>
           </w:tcPr>
           <w:p>
@@ -317,7 +333,7 @@
             <w:tcBorders/>
             <w:shd w:fill="auto" w:val="clear"/>
             <w:tcMar>
-              <w:left w:w="108" w:type="dxa"/>
+              <w:left w:w="103" w:type="dxa"/>
             </w:tcMar>
           </w:tcPr>
           <w:p>
@@ -346,7 +362,7 @@
             <w:tcBorders/>
             <w:shd w:color="auto" w:fill="0D0D0D" w:themeFill="text1" w:themeFillTint="f2" w:val="clear"/>
             <w:tcMar>
-              <w:left w:w="108" w:type="dxa"/>
+              <w:left w:w="103" w:type="dxa"/>
             </w:tcMar>
           </w:tcPr>
           <w:p>
@@ -374,7 +390,7 @@
             <w:tcBorders/>
             <w:shd w:fill="auto" w:val="clear"/>
             <w:tcMar>
-              <w:left w:w="108" w:type="dxa"/>
+              <w:left w:w="103" w:type="dxa"/>
             </w:tcMar>
           </w:tcPr>
           <w:p>
@@ -403,7 +419,7 @@
             <w:tcBorders/>
             <w:shd w:color="auto" w:fill="0D0D0D" w:themeFill="text1" w:themeFillTint="f2" w:val="clear"/>
             <w:tcMar>
-              <w:left w:w="108" w:type="dxa"/>
+              <w:left w:w="103" w:type="dxa"/>
             </w:tcMar>
           </w:tcPr>
           <w:p>
@@ -431,22 +447,19 @@
             <w:tcBorders/>
             <w:shd w:fill="auto" w:val="clear"/>
             <w:tcMar>
-              <w:left w:w="108" w:type="dxa"/>
+              <w:left w:w="103" w:type="dxa"/>
             </w:tcMar>
           </w:tcPr>
           <w:p>
             <w:pPr>
               <w:pStyle w:val="Normal"/>
               <w:spacing w:lineRule="auto" w:line="240" w:before="60" w:after="0"/>
-              <w:rPr>
-                <w:lang w:val="es-ES"/>
-              </w:rPr>
-            </w:pPr>
-            <w:r>
-              <w:rPr>
-                <w:lang w:val="es-ES"/>
-              </w:rPr>
-              <w:t>KATHERINE CASTILLO | HAIBU</w:t>
+            </w:pPr>
+            <w:r>
+              <w:rPr>
+                <w:lang w:val="es-ES"/>
+              </w:rPr>
+              <w:t>Himurax</w:t>
             </w:r>
             <w:r/>
           </w:p>
@@ -460,7 +473,7 @@
             <w:tcBorders/>
             <w:shd w:color="auto" w:fill="0D0D0D" w:themeFill="text1" w:themeFillTint="f2" w:val="clear"/>
             <w:tcMar>
-              <w:left w:w="108" w:type="dxa"/>
+              <w:left w:w="103" w:type="dxa"/>
             </w:tcMar>
           </w:tcPr>
           <w:p>
@@ -488,7 +501,7 @@
             <w:tcBorders/>
             <w:shd w:fill="auto" w:val="clear"/>
             <w:tcMar>
-              <w:left w:w="108" w:type="dxa"/>
+              <w:left w:w="103" w:type="dxa"/>
             </w:tcMar>
           </w:tcPr>
           <w:p>
@@ -517,7 +530,7 @@
             <w:tcBorders/>
             <w:shd w:color="auto" w:fill="0D0D0D" w:themeFill="text1" w:themeFillTint="f2" w:val="clear"/>
             <w:tcMar>
-              <w:left w:w="108" w:type="dxa"/>
+              <w:left w:w="103" w:type="dxa"/>
             </w:tcMar>
           </w:tcPr>
           <w:p>
@@ -545,7 +558,7 @@
             <w:tcBorders/>
             <w:shd w:fill="auto" w:val="clear"/>
             <w:tcMar>
-              <w:left w:w="108" w:type="dxa"/>
+              <w:left w:w="103" w:type="dxa"/>
             </w:tcMar>
           </w:tcPr>
           <w:p>
@@ -597,7 +610,7 @@
             <w:tcBorders/>
             <w:shd w:color="auto" w:fill="0D0D0D" w:themeFill="text1" w:themeFillTint="f2" w:val="clear"/>
             <w:tcMar>
-              <w:left w:w="108" w:type="dxa"/>
+              <w:left w:w="103" w:type="dxa"/>
             </w:tcMar>
           </w:tcPr>
           <w:p>
@@ -625,7 +638,7 @@
             <w:tcBorders/>
             <w:shd w:fill="auto" w:val="clear"/>
             <w:tcMar>
-              <w:left w:w="108" w:type="dxa"/>
+              <w:left w:w="103" w:type="dxa"/>
             </w:tcMar>
           </w:tcPr>
           <w:p>
@@ -651,7 +664,12 @@
       <w:pPr>
         <w:pStyle w:val="Normal"/>
         <w:rPr>
-          <w:lang w:val="es-ES"/>
+          <w:sz w:val="22"/>
+          <w:sz w:val="22"/>
+          <w:szCs w:val="22"/>
+          <w:rFonts w:ascii="Calibri" w:hAnsi="Calibri" w:eastAsia="Calibri" w:cs="" w:asciiTheme="minorHAnsi" w:cstheme="minorBidi" w:eastAsiaTheme="minorHAnsi" w:hAnsiTheme="minorHAnsi"/>
+          <w:color w:val="00000A"/>
+          <w:lang w:val="es-ES" w:eastAsia="en-US" w:bidi="ar-SA"/>
         </w:rPr>
       </w:pPr>
       <w:r>
@@ -665,7 +683,12 @@
       <w:pPr>
         <w:pStyle w:val="Normal"/>
         <w:rPr>
-          <w:lang w:val="es-ES"/>
+          <w:sz w:val="22"/>
+          <w:sz w:val="22"/>
+          <w:szCs w:val="22"/>
+          <w:rFonts w:ascii="Calibri" w:hAnsi="Calibri" w:eastAsia="Calibri" w:cs="" w:asciiTheme="minorHAnsi" w:cstheme="minorBidi" w:eastAsiaTheme="minorHAnsi" w:hAnsiTheme="minorHAnsi"/>
+          <w:color w:val="00000A"/>
+          <w:lang w:val="es-ES" w:eastAsia="en-US" w:bidi="ar-SA"/>
         </w:rPr>
       </w:pPr>
       <w:r>
@@ -679,7 +702,12 @@
       <w:pPr>
         <w:pStyle w:val="Normal"/>
         <w:rPr>
-          <w:lang w:val="es-ES"/>
+          <w:sz w:val="22"/>
+          <w:sz w:val="22"/>
+          <w:szCs w:val="22"/>
+          <w:rFonts w:ascii="Calibri" w:hAnsi="Calibri" w:eastAsia="Calibri" w:cs="" w:asciiTheme="minorHAnsi" w:cstheme="minorBidi" w:eastAsiaTheme="minorHAnsi" w:hAnsiTheme="minorHAnsi"/>
+          <w:color w:val="00000A"/>
+          <w:lang w:val="es-ES" w:eastAsia="en-US" w:bidi="ar-SA"/>
         </w:rPr>
       </w:pPr>
       <w:r>
@@ -693,7 +721,12 @@
       <w:pPr>
         <w:pStyle w:val="Normal"/>
         <w:rPr>
-          <w:lang w:val="es-ES"/>
+          <w:sz w:val="22"/>
+          <w:sz w:val="22"/>
+          <w:szCs w:val="22"/>
+          <w:rFonts w:ascii="Calibri" w:hAnsi="Calibri" w:eastAsia="Calibri" w:cs="" w:asciiTheme="minorHAnsi" w:cstheme="minorBidi" w:eastAsiaTheme="minorHAnsi" w:hAnsiTheme="minorHAnsi"/>
+          <w:color w:val="00000A"/>
+          <w:lang w:val="es-ES" w:eastAsia="en-US" w:bidi="ar-SA"/>
         </w:rPr>
       </w:pPr>
       <w:r>
@@ -717,12 +750,12 @@
           <w:szCs w:val="32"/>
           <w:rFonts w:ascii="Calibri Light" w:hAnsi="Calibri Light" w:eastAsia="" w:cs="" w:asciiTheme="majorHAnsi" w:cstheme="majorBidi" w:eastAsiaTheme="majorEastAsia" w:hAnsiTheme="majorHAnsi"/>
           <w:color w:val="0D0D0D" w:themeColor="text1" w:themeTint="f2"/>
-          <w:lang w:val="es-ES"/>
-        </w:rPr>
-      </w:pPr>
-      <w:bookmarkStart w:id="0" w:name="_Toc507774391"/>
+          <w:lang w:val="es-ES" w:eastAsia="en-US" w:bidi="ar-SA"/>
+        </w:rPr>
+      </w:pPr>
+      <w:bookmarkStart w:id="0" w:name="_Toc484441676"/>
       <w:bookmarkStart w:id="1" w:name="_Toc484617323"/>
-      <w:bookmarkStart w:id="2" w:name="_Toc484441676"/>
+      <w:bookmarkStart w:id="2" w:name="_Toc507774391"/>
       <w:bookmarkEnd w:id="0"/>
       <w:bookmarkEnd w:id="1"/>
       <w:bookmarkEnd w:id="2"/>
@@ -764,33 +797,28 @@
             <w:r>
               <w:rPr>
                 <w:webHidden/>
-                <w:rStyle w:val="Enlacedelndice"/>
-              </w:rPr>
-              <w:t>Tabla de Contenido</w:t>
+              </w:rPr>
+              <w:fldChar w:fldCharType="begin"/>
             </w:r>
             <w:r>
               <w:rPr>
                 <w:webHidden/>
               </w:rPr>
-              <w:fldChar w:fldCharType="begin"/>
+              <w:instrText>PAGEREF _Toc507774391 \h</w:instrText>
             </w:r>
             <w:r>
               <w:rPr>
                 <w:webHidden/>
               </w:rPr>
-              <w:instrText>PAGEREF _Toc507774391 \h</w:instrText>
+              <w:fldChar w:fldCharType="separate"/>
             </w:r>
             <w:r>
               <w:rPr>
                 <w:webHidden/>
-              </w:rPr>
-              <w:fldChar w:fldCharType="separate"/>
-            </w:r>
-            <w:r>
-              <w:rPr>
                 <w:rStyle w:val="Enlacedelndice"/>
                 <w:vanish w:val="false"/>
               </w:rPr>
+              <w:t>Tabla de Contenido</w:t>
               <w:tab/>
               <w:t>1</w:t>
             </w:r>
@@ -820,33 +848,28 @@
         <w:r>
           <w:rPr>
             <w:webHidden/>
-            <w:rStyle w:val="Enlacedelndice"/>
-          </w:rPr>
-          <w:t>Historial de cambios</w:t>
+          </w:rPr>
+          <w:fldChar w:fldCharType="begin"/>
         </w:r>
         <w:r>
           <w:rPr>
             <w:webHidden/>
           </w:rPr>
-          <w:fldChar w:fldCharType="begin"/>
+          <w:instrText>PAGEREF _Toc507774392 \h</w:instrText>
         </w:r>
         <w:r>
           <w:rPr>
             <w:webHidden/>
           </w:rPr>
-          <w:instrText>PAGEREF _Toc507774392 \h</w:instrText>
+          <w:fldChar w:fldCharType="separate"/>
         </w:r>
         <w:r>
           <w:rPr>
             <w:webHidden/>
-          </w:rPr>
-          <w:fldChar w:fldCharType="separate"/>
-        </w:r>
-        <w:r>
-          <w:rPr>
             <w:rStyle w:val="Enlacedelndice"/>
             <w:vanish w:val="false"/>
           </w:rPr>
+          <w:t>Historial de cambios</w:t>
           <w:tab/>
           <w:t>2</w:t>
         </w:r>
@@ -874,33 +897,28 @@
         <w:r>
           <w:rPr>
             <w:webHidden/>
-            <w:rStyle w:val="Enlacedelndice"/>
-          </w:rPr>
-          <w:t>Documentos de referencia</w:t>
+          </w:rPr>
+          <w:fldChar w:fldCharType="begin"/>
         </w:r>
         <w:r>
           <w:rPr>
             <w:webHidden/>
           </w:rPr>
-          <w:fldChar w:fldCharType="begin"/>
+          <w:instrText>PAGEREF _Toc507774393 \h</w:instrText>
         </w:r>
         <w:r>
           <w:rPr>
             <w:webHidden/>
           </w:rPr>
-          <w:instrText>PAGEREF _Toc507774393 \h</w:instrText>
+          <w:fldChar w:fldCharType="separate"/>
         </w:r>
         <w:r>
           <w:rPr>
             <w:webHidden/>
-          </w:rPr>
-          <w:fldChar w:fldCharType="separate"/>
-        </w:r>
-        <w:r>
-          <w:rPr>
             <w:rStyle w:val="Enlacedelndice"/>
             <w:vanish w:val="false"/>
           </w:rPr>
+          <w:t>Documentos de referencia</w:t>
           <w:tab/>
           <w:t>2</w:t>
         </w:r>
@@ -928,33 +946,28 @@
         <w:r>
           <w:rPr>
             <w:webHidden/>
-            <w:rStyle w:val="Enlacedelndice"/>
-          </w:rPr>
-          <w:t>Equipo de trabajo</w:t>
+          </w:rPr>
+          <w:fldChar w:fldCharType="begin"/>
         </w:r>
         <w:r>
           <w:rPr>
             <w:webHidden/>
           </w:rPr>
-          <w:fldChar w:fldCharType="begin"/>
+          <w:instrText>PAGEREF _Toc507774394 \h</w:instrText>
         </w:r>
         <w:r>
           <w:rPr>
             <w:webHidden/>
           </w:rPr>
-          <w:instrText>PAGEREF _Toc507774394 \h</w:instrText>
+          <w:fldChar w:fldCharType="separate"/>
         </w:r>
         <w:r>
           <w:rPr>
             <w:webHidden/>
-          </w:rPr>
-          <w:fldChar w:fldCharType="separate"/>
-        </w:r>
-        <w:r>
-          <w:rPr>
             <w:rStyle w:val="Enlacedelndice"/>
             <w:vanish w:val="false"/>
           </w:rPr>
+          <w:t>Equipo de trabajo</w:t>
           <w:tab/>
           <w:t>2</w:t>
         </w:r>
@@ -982,33 +995,28 @@
         <w:r>
           <w:rPr>
             <w:webHidden/>
-            <w:rStyle w:val="Enlacedelndice"/>
-          </w:rPr>
-          <w:t>Glosario de términos y definiciones</w:t>
+          </w:rPr>
+          <w:fldChar w:fldCharType="begin"/>
         </w:r>
         <w:r>
           <w:rPr>
             <w:webHidden/>
           </w:rPr>
-          <w:fldChar w:fldCharType="begin"/>
+          <w:instrText>PAGEREF _Toc507774395 \h</w:instrText>
         </w:r>
         <w:r>
           <w:rPr>
             <w:webHidden/>
           </w:rPr>
-          <w:instrText>PAGEREF _Toc507774395 \h</w:instrText>
+          <w:fldChar w:fldCharType="separate"/>
         </w:r>
         <w:r>
           <w:rPr>
             <w:webHidden/>
-          </w:rPr>
-          <w:fldChar w:fldCharType="separate"/>
-        </w:r>
-        <w:r>
-          <w:rPr>
             <w:rStyle w:val="Enlacedelndice"/>
             <w:vanish w:val="false"/>
           </w:rPr>
+          <w:t>Glosario de términos y definiciones</w:t>
           <w:tab/>
           <w:t>3</w:t>
         </w:r>
@@ -1038,6 +1046,7 @@
           <w:rPr>
             <w:webHidden/>
             <w:rStyle w:val="Enlacedelndice"/>
+            <w:vanish w:val="false"/>
           </w:rPr>
           <w:t>1</w:t>
         </w:r>
@@ -1107,6 +1116,7 @@
           <w:rPr>
             <w:webHidden/>
             <w:rStyle w:val="Enlacedelndice"/>
+            <w:vanish w:val="false"/>
           </w:rPr>
           <w:t>2</w:t>
         </w:r>
@@ -1176,6 +1186,7 @@
           <w:rPr>
             <w:webHidden/>
             <w:rStyle w:val="Enlacedelndice"/>
+            <w:vanish w:val="false"/>
           </w:rPr>
           <w:t>2.1</w:t>
         </w:r>
@@ -1245,6 +1256,7 @@
           <w:rPr>
             <w:webHidden/>
             <w:rStyle w:val="Enlacedelndice"/>
+            <w:vanish w:val="false"/>
           </w:rPr>
           <w:t>3</w:t>
         </w:r>
@@ -1314,6 +1326,7 @@
           <w:rPr>
             <w:webHidden/>
             <w:rStyle w:val="Enlacedelndice"/>
+            <w:vanish w:val="false"/>
           </w:rPr>
           <w:t>3.1</w:t>
         </w:r>
@@ -1383,6 +1396,7 @@
           <w:rPr>
             <w:webHidden/>
             <w:rStyle w:val="Enlacedelndice"/>
+            <w:vanish w:val="false"/>
           </w:rPr>
           <w:t>3.2</w:t>
         </w:r>
@@ -1452,6 +1466,7 @@
           <w:rPr>
             <w:webHidden/>
             <w:rStyle w:val="Enlacedelndice"/>
+            <w:vanish w:val="false"/>
           </w:rPr>
           <w:t>3.3</w:t>
         </w:r>
@@ -1521,6 +1536,7 @@
           <w:rPr>
             <w:webHidden/>
             <w:rStyle w:val="Enlacedelndice"/>
+            <w:vanish w:val="false"/>
           </w:rPr>
           <w:t>3.3.1</w:t>
         </w:r>
@@ -1590,6 +1606,7 @@
           <w:rPr>
             <w:webHidden/>
             <w:rStyle w:val="Enlacedelndice"/>
+            <w:vanish w:val="false"/>
           </w:rPr>
           <w:t>3.3.2</w:t>
         </w:r>
@@ -1659,6 +1676,7 @@
           <w:rPr>
             <w:webHidden/>
             <w:rStyle w:val="Enlacedelndice"/>
+            <w:vanish w:val="false"/>
           </w:rPr>
           <w:t>3.4</w:t>
         </w:r>
@@ -1728,6 +1746,7 @@
           <w:rPr>
             <w:webHidden/>
             <w:rStyle w:val="Enlacedelndice"/>
+            <w:vanish w:val="false"/>
           </w:rPr>
           <w:t>4</w:t>
         </w:r>
@@ -1797,6 +1816,7 @@
           <w:rPr>
             <w:webHidden/>
             <w:rStyle w:val="Enlacedelndice"/>
+            <w:vanish w:val="false"/>
           </w:rPr>
           <w:t>4.1</w:t>
         </w:r>
@@ -1866,6 +1886,7 @@
           <w:rPr>
             <w:webHidden/>
             <w:rStyle w:val="Enlacedelndice"/>
+            <w:vanish w:val="false"/>
           </w:rPr>
           <w:t>4.2</w:t>
         </w:r>
@@ -1935,6 +1956,7 @@
           <w:rPr>
             <w:webHidden/>
             <w:rStyle w:val="Enlacedelndice"/>
+            <w:vanish w:val="false"/>
           </w:rPr>
           <w:t>4.3</w:t>
         </w:r>
@@ -2004,6 +2026,7 @@
           <w:rPr>
             <w:webHidden/>
             <w:rStyle w:val="Enlacedelndice"/>
+            <w:vanish w:val="false"/>
           </w:rPr>
           <w:t>4.4</w:t>
         </w:r>
@@ -2077,7 +2100,7 @@
           <w:szCs w:val="32"/>
           <w:rFonts w:ascii="Calibri Light" w:hAnsi="Calibri Light" w:eastAsia="" w:cs="" w:asciiTheme="majorHAnsi" w:cstheme="majorBidi" w:eastAsiaTheme="majorEastAsia" w:hAnsiTheme="majorHAnsi"/>
           <w:color w:val="2F5496" w:themeColor="accent1" w:themeShade="bf"/>
-          <w:lang w:val="es-ES"/>
+          <w:lang w:val="es-ES" w:eastAsia="en-US" w:bidi="ar-SA"/>
         </w:rPr>
       </w:pPr>
       <w:r>
@@ -2100,7 +2123,7 @@
           <w:szCs w:val="32"/>
           <w:rFonts w:ascii="Calibri Light" w:hAnsi="Calibri Light" w:eastAsia="" w:cs="" w:asciiTheme="majorHAnsi" w:cstheme="majorBidi" w:eastAsiaTheme="majorEastAsia" w:hAnsiTheme="majorHAnsi"/>
           <w:color w:val="2F5496" w:themeColor="accent1" w:themeShade="bf"/>
-          <w:lang w:val="es-ES"/>
+          <w:lang w:val="es-ES" w:eastAsia="en-US" w:bidi="ar-SA"/>
         </w:rPr>
       </w:pPr>
       <w:r>
@@ -2144,7 +2167,7 @@
         <w:tblStyle w:val="Tabladecuadrcula4"/>
         <w:tblW w:w="8783" w:type="dxa"/>
         <w:jc w:val="left"/>
-        <w:tblInd w:w="0" w:type="dxa"/>
+        <w:tblInd w:w="-5" w:type="dxa"/>
         <w:tblBorders>
           <w:top w:val="single" w:sz="4" w:space="0" w:color="000001"/>
           <w:left w:val="single" w:sz="4" w:space="0" w:color="000001"/>
@@ -2155,7 +2178,7 @@
         </w:tblBorders>
         <w:tblCellMar>
           <w:top w:w="0" w:type="dxa"/>
-          <w:left w:w="108" w:type="dxa"/>
+          <w:left w:w="103" w:type="dxa"/>
           <w:bottom w:w="0" w:type="dxa"/>
           <w:right w:w="108" w:type="dxa"/>
         </w:tblCellMar>
@@ -2163,8 +2186,8 @@
       <w:tblGrid>
         <w:gridCol w:w="1412"/>
         <w:gridCol w:w="991"/>
-        <w:gridCol w:w="3826"/>
-        <w:gridCol w:w="2553"/>
+        <w:gridCol w:w="3825"/>
+        <w:gridCol w:w="2554"/>
       </w:tblGrid>
       <w:tr>
         <w:trPr/>
@@ -2181,7 +2204,7 @@
             </w:tcBorders>
             <w:shd w:color="auto" w:fill="000000" w:themeFill="text1" w:val="clear"/>
             <w:tcMar>
-              <w:left w:w="108" w:type="dxa"/>
+              <w:left w:w="103" w:type="dxa"/>
             </w:tcMar>
           </w:tcPr>
           <w:p>
@@ -2217,7 +2240,7 @@
             </w:tcBorders>
             <w:shd w:color="auto" w:fill="000000" w:themeFill="text1" w:val="clear"/>
             <w:tcMar>
-              <w:left w:w="108" w:type="dxa"/>
+              <w:left w:w="103" w:type="dxa"/>
             </w:tcMar>
           </w:tcPr>
           <w:p>
@@ -2242,7 +2265,7 @@
         </w:tc>
         <w:tc>
           <w:tcPr>
-            <w:tcW w:w="3826" w:type="dxa"/>
+            <w:tcW w:w="3825" w:type="dxa"/>
             <w:tcBorders>
               <w:top w:val="single" w:sz="4" w:space="0" w:color="000001"/>
               <w:left w:val="single" w:sz="4" w:space="0" w:color="000001"/>
@@ -2253,7 +2276,7 @@
             </w:tcBorders>
             <w:shd w:color="auto" w:fill="000000" w:themeFill="text1" w:val="clear"/>
             <w:tcMar>
-              <w:left w:w="108" w:type="dxa"/>
+              <w:left w:w="103" w:type="dxa"/>
             </w:tcMar>
           </w:tcPr>
           <w:p>
@@ -2278,7 +2301,7 @@
         </w:tc>
         <w:tc>
           <w:tcPr>
-            <w:tcW w:w="2553" w:type="dxa"/>
+            <w:tcW w:w="2554" w:type="dxa"/>
             <w:tcBorders>
               <w:top w:val="single" w:sz="4" w:space="0" w:color="000001"/>
               <w:left w:val="single" w:sz="4" w:space="0" w:color="000001"/>
@@ -2289,7 +2312,7 @@
             </w:tcBorders>
             <w:shd w:color="auto" w:fill="000000" w:themeFill="text1" w:val="clear"/>
             <w:tcMar>
-              <w:left w:w="108" w:type="dxa"/>
+              <w:left w:w="103" w:type="dxa"/>
             </w:tcMar>
           </w:tcPr>
           <w:p>
@@ -2318,10 +2341,17 @@
         <w:tc>
           <w:tcPr>
             <w:tcW w:w="1412" w:type="dxa"/>
-            <w:tcBorders/>
+            <w:tcBorders>
+              <w:top w:val="single" w:sz="4" w:space="0" w:color="000001"/>
+              <w:left w:val="single" w:sz="4" w:space="0" w:color="000001"/>
+              <w:bottom w:val="single" w:sz="4" w:space="0" w:color="000001"/>
+              <w:right w:val="single" w:sz="4" w:space="0" w:color="000001"/>
+              <w:insideH w:val="single" w:sz="4" w:space="0" w:color="000001"/>
+              <w:insideV w:val="single" w:sz="4" w:space="0" w:color="000001"/>
+            </w:tcBorders>
             <w:shd w:color="auto" w:fill="CCCCCC" w:themeFill="text1" w:themeFillTint="33" w:val="clear"/>
             <w:tcMar>
-              <w:left w:w="108" w:type="dxa"/>
+              <w:left w:w="103" w:type="dxa"/>
             </w:tcMar>
           </w:tcPr>
           <w:p>
@@ -2347,10 +2377,17 @@
         <w:tc>
           <w:tcPr>
             <w:tcW w:w="991" w:type="dxa"/>
-            <w:tcBorders/>
+            <w:tcBorders>
+              <w:top w:val="single" w:sz="4" w:space="0" w:color="000001"/>
+              <w:left w:val="single" w:sz="4" w:space="0" w:color="000001"/>
+              <w:bottom w:val="single" w:sz="4" w:space="0" w:color="000001"/>
+              <w:right w:val="single" w:sz="4" w:space="0" w:color="000001"/>
+              <w:insideH w:val="single" w:sz="4" w:space="0" w:color="000001"/>
+              <w:insideV w:val="single" w:sz="4" w:space="0" w:color="000001"/>
+            </w:tcBorders>
             <w:shd w:color="auto" w:fill="CCCCCC" w:themeFill="text1" w:themeFillTint="33" w:val="clear"/>
             <w:tcMar>
-              <w:left w:w="108" w:type="dxa"/>
+              <w:left w:w="103" w:type="dxa"/>
             </w:tcMar>
           </w:tcPr>
           <w:p>
@@ -2372,11 +2409,18 @@
         </w:tc>
         <w:tc>
           <w:tcPr>
-            <w:tcW w:w="3826" w:type="dxa"/>
-            <w:tcBorders/>
+            <w:tcW w:w="3825" w:type="dxa"/>
+            <w:tcBorders>
+              <w:top w:val="single" w:sz="4" w:space="0" w:color="000001"/>
+              <w:left w:val="single" w:sz="4" w:space="0" w:color="000001"/>
+              <w:bottom w:val="single" w:sz="4" w:space="0" w:color="000001"/>
+              <w:right w:val="single" w:sz="4" w:space="0" w:color="000001"/>
+              <w:insideH w:val="single" w:sz="4" w:space="0" w:color="000001"/>
+              <w:insideV w:val="single" w:sz="4" w:space="0" w:color="000001"/>
+            </w:tcBorders>
             <w:shd w:color="auto" w:fill="CCCCCC" w:themeFill="text1" w:themeFillTint="33" w:val="clear"/>
             <w:tcMar>
-              <w:left w:w="108" w:type="dxa"/>
+              <w:left w:w="103" w:type="dxa"/>
             </w:tcMar>
           </w:tcPr>
           <w:p>
@@ -2398,11 +2442,18 @@
         </w:tc>
         <w:tc>
           <w:tcPr>
-            <w:tcW w:w="2553" w:type="dxa"/>
-            <w:tcBorders/>
+            <w:tcW w:w="2554" w:type="dxa"/>
+            <w:tcBorders>
+              <w:top w:val="single" w:sz="4" w:space="0" w:color="000001"/>
+              <w:left w:val="single" w:sz="4" w:space="0" w:color="000001"/>
+              <w:bottom w:val="single" w:sz="4" w:space="0" w:color="000001"/>
+              <w:right w:val="single" w:sz="4" w:space="0" w:color="000001"/>
+              <w:insideH w:val="single" w:sz="4" w:space="0" w:color="000001"/>
+              <w:insideV w:val="single" w:sz="4" w:space="0" w:color="000001"/>
+            </w:tcBorders>
             <w:shd w:color="auto" w:fill="CCCCCC" w:themeFill="text1" w:themeFillTint="33" w:val="clear"/>
             <w:tcMar>
-              <w:left w:w="108" w:type="dxa"/>
+              <w:left w:w="103" w:type="dxa"/>
             </w:tcMar>
           </w:tcPr>
           <w:p>
@@ -2428,10 +2479,17 @@
         <w:tc>
           <w:tcPr>
             <w:tcW w:w="1412" w:type="dxa"/>
-            <w:tcBorders/>
+            <w:tcBorders>
+              <w:top w:val="single" w:sz="4" w:space="0" w:color="000001"/>
+              <w:left w:val="single" w:sz="4" w:space="0" w:color="000001"/>
+              <w:bottom w:val="single" w:sz="4" w:space="0" w:color="000001"/>
+              <w:right w:val="single" w:sz="4" w:space="0" w:color="000001"/>
+              <w:insideH w:val="single" w:sz="4" w:space="0" w:color="000001"/>
+              <w:insideV w:val="single" w:sz="4" w:space="0" w:color="000001"/>
+            </w:tcBorders>
             <w:shd w:fill="auto" w:val="clear"/>
             <w:tcMar>
-              <w:left w:w="108" w:type="dxa"/>
+              <w:left w:w="103" w:type="dxa"/>
             </w:tcMar>
           </w:tcPr>
           <w:p>
@@ -2440,18 +2498,23 @@
               <w:spacing w:lineRule="auto" w:line="240" w:before="60" w:after="0"/>
               <w:jc w:val="right"/>
               <w:rPr>
+                <w:sz w:val="22"/>
                 <w:b/>
+                <w:sz w:val="22"/>
+                <w:b/>
+                <w:szCs w:val="22"/>
+                <w:bCs/>
+                <w:rFonts w:ascii="Calibri" w:hAnsi="Calibri" w:eastAsia="Calibri" w:cs="" w:asciiTheme="minorHAnsi" w:cstheme="minorBidi" w:eastAsiaTheme="minorHAnsi" w:hAnsiTheme="minorHAnsi"/>
+                <w:color w:val="00000A"/>
+                <w:lang w:val="es-ES" w:eastAsia="en-US" w:bidi="ar-SA"/>
+              </w:rPr>
+            </w:pPr>
+            <w:r>
+              <w:rPr>
                 <w:b/>
                 <w:bCs/>
                 <w:lang w:val="es-ES"/>
               </w:rPr>
-            </w:pPr>
-            <w:r>
-              <w:rPr>
-                <w:b/>
-                <w:bCs/>
-                <w:lang w:val="es-ES"/>
-              </w:rPr>
             </w:r>
             <w:r/>
           </w:p>
@@ -2459,10 +2522,17 @@
         <w:tc>
           <w:tcPr>
             <w:tcW w:w="991" w:type="dxa"/>
-            <w:tcBorders/>
+            <w:tcBorders>
+              <w:top w:val="single" w:sz="4" w:space="0" w:color="000001"/>
+              <w:left w:val="single" w:sz="4" w:space="0" w:color="000001"/>
+              <w:bottom w:val="single" w:sz="4" w:space="0" w:color="000001"/>
+              <w:right w:val="single" w:sz="4" w:space="0" w:color="000001"/>
+              <w:insideH w:val="single" w:sz="4" w:space="0" w:color="000001"/>
+              <w:insideV w:val="single" w:sz="4" w:space="0" w:color="000001"/>
+            </w:tcBorders>
             <w:shd w:fill="auto" w:val="clear"/>
             <w:tcMar>
-              <w:left w:w="108" w:type="dxa"/>
+              <w:left w:w="103" w:type="dxa"/>
             </w:tcMar>
           </w:tcPr>
           <w:p>
@@ -2470,24 +2540,36 @@
               <w:pStyle w:val="Normal"/>
               <w:spacing w:lineRule="auto" w:line="240" w:before="60" w:after="0"/>
               <w:rPr>
-                <w:lang w:val="es-ES"/>
-              </w:rPr>
-            </w:pPr>
-            <w:r>
-              <w:rPr>
-                <w:lang w:val="es-ES"/>
-              </w:rPr>
-            </w:r>
-            <w:r/>
-          </w:p>
-        </w:tc>
-        <w:tc>
-          <w:tcPr>
-            <w:tcW w:w="3826" w:type="dxa"/>
-            <w:tcBorders/>
+                <w:sz w:val="22"/>
+                <w:sz w:val="22"/>
+                <w:szCs w:val="22"/>
+                <w:rFonts w:ascii="Calibri" w:hAnsi="Calibri" w:eastAsia="Calibri" w:cs="" w:asciiTheme="minorHAnsi" w:cstheme="minorBidi" w:eastAsiaTheme="minorHAnsi" w:hAnsiTheme="minorHAnsi"/>
+                <w:color w:val="00000A"/>
+                <w:lang w:val="es-ES" w:eastAsia="en-US" w:bidi="ar-SA"/>
+              </w:rPr>
+            </w:pPr>
+            <w:r>
+              <w:rPr>
+                <w:lang w:val="es-ES"/>
+              </w:rPr>
+            </w:r>
+            <w:r/>
+          </w:p>
+        </w:tc>
+        <w:tc>
+          <w:tcPr>
+            <w:tcW w:w="3825" w:type="dxa"/>
+            <w:tcBorders>
+              <w:top w:val="single" w:sz="4" w:space="0" w:color="000001"/>
+              <w:left w:val="single" w:sz="4" w:space="0" w:color="000001"/>
+              <w:bottom w:val="single" w:sz="4" w:space="0" w:color="000001"/>
+              <w:right w:val="single" w:sz="4" w:space="0" w:color="000001"/>
+              <w:insideH w:val="single" w:sz="4" w:space="0" w:color="000001"/>
+              <w:insideV w:val="single" w:sz="4" w:space="0" w:color="000001"/>
+            </w:tcBorders>
             <w:shd w:fill="auto" w:val="clear"/>
             <w:tcMar>
-              <w:left w:w="108" w:type="dxa"/>
+              <w:left w:w="103" w:type="dxa"/>
             </w:tcMar>
           </w:tcPr>
           <w:p>
@@ -2495,24 +2577,36 @@
               <w:pStyle w:val="Normal"/>
               <w:spacing w:lineRule="auto" w:line="240" w:before="60" w:after="0"/>
               <w:rPr>
-                <w:lang w:val="es-ES"/>
-              </w:rPr>
-            </w:pPr>
-            <w:r>
-              <w:rPr>
-                <w:lang w:val="es-ES"/>
-              </w:rPr>
-            </w:r>
-            <w:r/>
-          </w:p>
-        </w:tc>
-        <w:tc>
-          <w:tcPr>
-            <w:tcW w:w="2553" w:type="dxa"/>
-            <w:tcBorders/>
+                <w:sz w:val="22"/>
+                <w:sz w:val="22"/>
+                <w:szCs w:val="22"/>
+                <w:rFonts w:ascii="Calibri" w:hAnsi="Calibri" w:eastAsia="Calibri" w:cs="" w:asciiTheme="minorHAnsi" w:cstheme="minorBidi" w:eastAsiaTheme="minorHAnsi" w:hAnsiTheme="minorHAnsi"/>
+                <w:color w:val="00000A"/>
+                <w:lang w:val="es-ES" w:eastAsia="en-US" w:bidi="ar-SA"/>
+              </w:rPr>
+            </w:pPr>
+            <w:r>
+              <w:rPr>
+                <w:lang w:val="es-ES"/>
+              </w:rPr>
+            </w:r>
+            <w:r/>
+          </w:p>
+        </w:tc>
+        <w:tc>
+          <w:tcPr>
+            <w:tcW w:w="2554" w:type="dxa"/>
+            <w:tcBorders>
+              <w:top w:val="single" w:sz="4" w:space="0" w:color="000001"/>
+              <w:left w:val="single" w:sz="4" w:space="0" w:color="000001"/>
+              <w:bottom w:val="single" w:sz="4" w:space="0" w:color="000001"/>
+              <w:right w:val="single" w:sz="4" w:space="0" w:color="000001"/>
+              <w:insideH w:val="single" w:sz="4" w:space="0" w:color="000001"/>
+              <w:insideV w:val="single" w:sz="4" w:space="0" w:color="000001"/>
+            </w:tcBorders>
             <w:shd w:fill="auto" w:val="clear"/>
             <w:tcMar>
-              <w:left w:w="108" w:type="dxa"/>
+              <w:left w:w="103" w:type="dxa"/>
             </w:tcMar>
           </w:tcPr>
           <w:p>
@@ -2520,7 +2614,12 @@
               <w:pStyle w:val="Normal"/>
               <w:spacing w:lineRule="auto" w:line="240" w:before="60" w:after="0"/>
               <w:rPr>
-                <w:lang w:val="es-ES"/>
+                <w:sz w:val="22"/>
+                <w:sz w:val="22"/>
+                <w:szCs w:val="22"/>
+                <w:rFonts w:ascii="Calibri" w:hAnsi="Calibri" w:eastAsia="Calibri" w:cs="" w:asciiTheme="minorHAnsi" w:cstheme="minorBidi" w:eastAsiaTheme="minorHAnsi" w:hAnsiTheme="minorHAnsi"/>
+                <w:color w:val="00000A"/>
+                <w:lang w:val="es-ES" w:eastAsia="en-US" w:bidi="ar-SA"/>
               </w:rPr>
             </w:pPr>
             <w:r>
@@ -2537,10 +2636,17 @@
         <w:tc>
           <w:tcPr>
             <w:tcW w:w="1412" w:type="dxa"/>
-            <w:tcBorders/>
+            <w:tcBorders>
+              <w:top w:val="single" w:sz="4" w:space="0" w:color="000001"/>
+              <w:left w:val="single" w:sz="4" w:space="0" w:color="000001"/>
+              <w:bottom w:val="single" w:sz="4" w:space="0" w:color="000001"/>
+              <w:right w:val="single" w:sz="4" w:space="0" w:color="000001"/>
+              <w:insideH w:val="single" w:sz="4" w:space="0" w:color="000001"/>
+              <w:insideV w:val="single" w:sz="4" w:space="0" w:color="000001"/>
+            </w:tcBorders>
             <w:shd w:color="auto" w:fill="CCCCCC" w:themeFill="text1" w:themeFillTint="33" w:val="clear"/>
             <w:tcMar>
-              <w:left w:w="108" w:type="dxa"/>
+              <w:left w:w="103" w:type="dxa"/>
             </w:tcMar>
           </w:tcPr>
           <w:p>
@@ -2549,18 +2655,23 @@
               <w:spacing w:lineRule="auto" w:line="240" w:before="60" w:after="0"/>
               <w:jc w:val="right"/>
               <w:rPr>
+                <w:sz w:val="22"/>
                 <w:b/>
+                <w:sz w:val="22"/>
+                <w:b/>
+                <w:szCs w:val="22"/>
+                <w:bCs/>
+                <w:rFonts w:ascii="Calibri" w:hAnsi="Calibri" w:eastAsia="Calibri" w:cs="" w:asciiTheme="minorHAnsi" w:cstheme="minorBidi" w:eastAsiaTheme="minorHAnsi" w:hAnsiTheme="minorHAnsi"/>
+                <w:color w:val="00000A"/>
+                <w:lang w:val="es-ES" w:eastAsia="en-US" w:bidi="ar-SA"/>
+              </w:rPr>
+            </w:pPr>
+            <w:r>
+              <w:rPr>
                 <w:b/>
                 <w:bCs/>
                 <w:lang w:val="es-ES"/>
               </w:rPr>
-            </w:pPr>
-            <w:r>
-              <w:rPr>
-                <w:b/>
-                <w:bCs/>
-                <w:lang w:val="es-ES"/>
-              </w:rPr>
             </w:r>
             <w:r/>
           </w:p>
@@ -2568,10 +2679,17 @@
         <w:tc>
           <w:tcPr>
             <w:tcW w:w="991" w:type="dxa"/>
-            <w:tcBorders/>
+            <w:tcBorders>
+              <w:top w:val="single" w:sz="4" w:space="0" w:color="000001"/>
+              <w:left w:val="single" w:sz="4" w:space="0" w:color="000001"/>
+              <w:bottom w:val="single" w:sz="4" w:space="0" w:color="000001"/>
+              <w:right w:val="single" w:sz="4" w:space="0" w:color="000001"/>
+              <w:insideH w:val="single" w:sz="4" w:space="0" w:color="000001"/>
+              <w:insideV w:val="single" w:sz="4" w:space="0" w:color="000001"/>
+            </w:tcBorders>
             <w:shd w:color="auto" w:fill="CCCCCC" w:themeFill="text1" w:themeFillTint="33" w:val="clear"/>
             <w:tcMar>
-              <w:left w:w="108" w:type="dxa"/>
+              <w:left w:w="103" w:type="dxa"/>
             </w:tcMar>
           </w:tcPr>
           <w:p>
@@ -2579,24 +2697,36 @@
               <w:pStyle w:val="Normal"/>
               <w:spacing w:lineRule="auto" w:line="240" w:before="60" w:after="0"/>
               <w:rPr>
-                <w:lang w:val="es-ES"/>
-              </w:rPr>
-            </w:pPr>
-            <w:r>
-              <w:rPr>
-                <w:lang w:val="es-ES"/>
-              </w:rPr>
-            </w:r>
-            <w:r/>
-          </w:p>
-        </w:tc>
-        <w:tc>
-          <w:tcPr>
-            <w:tcW w:w="3826" w:type="dxa"/>
-            <w:tcBorders/>
+                <w:sz w:val="22"/>
+                <w:sz w:val="22"/>
+                <w:szCs w:val="22"/>
+                <w:rFonts w:ascii="Calibri" w:hAnsi="Calibri" w:eastAsia="Calibri" w:cs="" w:asciiTheme="minorHAnsi" w:cstheme="minorBidi" w:eastAsiaTheme="minorHAnsi" w:hAnsiTheme="minorHAnsi"/>
+                <w:color w:val="00000A"/>
+                <w:lang w:val="es-ES" w:eastAsia="en-US" w:bidi="ar-SA"/>
+              </w:rPr>
+            </w:pPr>
+            <w:r>
+              <w:rPr>
+                <w:lang w:val="es-ES"/>
+              </w:rPr>
+            </w:r>
+            <w:r/>
+          </w:p>
+        </w:tc>
+        <w:tc>
+          <w:tcPr>
+            <w:tcW w:w="3825" w:type="dxa"/>
+            <w:tcBorders>
+              <w:top w:val="single" w:sz="4" w:space="0" w:color="000001"/>
+              <w:left w:val="single" w:sz="4" w:space="0" w:color="000001"/>
+              <w:bottom w:val="single" w:sz="4" w:space="0" w:color="000001"/>
+              <w:right w:val="single" w:sz="4" w:space="0" w:color="000001"/>
+              <w:insideH w:val="single" w:sz="4" w:space="0" w:color="000001"/>
+              <w:insideV w:val="single" w:sz="4" w:space="0" w:color="000001"/>
+            </w:tcBorders>
             <w:shd w:color="auto" w:fill="CCCCCC" w:themeFill="text1" w:themeFillTint="33" w:val="clear"/>
             <w:tcMar>
-              <w:left w:w="108" w:type="dxa"/>
+              <w:left w:w="103" w:type="dxa"/>
             </w:tcMar>
           </w:tcPr>
           <w:p>
@@ -2604,24 +2734,36 @@
               <w:pStyle w:val="Normal"/>
               <w:spacing w:lineRule="auto" w:line="240" w:before="60" w:after="0"/>
               <w:rPr>
-                <w:lang w:val="es-ES"/>
-              </w:rPr>
-            </w:pPr>
-            <w:r>
-              <w:rPr>
-                <w:lang w:val="es-ES"/>
-              </w:rPr>
-            </w:r>
-            <w:r/>
-          </w:p>
-        </w:tc>
-        <w:tc>
-          <w:tcPr>
-            <w:tcW w:w="2553" w:type="dxa"/>
-            <w:tcBorders/>
+                <w:sz w:val="22"/>
+                <w:sz w:val="22"/>
+                <w:szCs w:val="22"/>
+                <w:rFonts w:ascii="Calibri" w:hAnsi="Calibri" w:eastAsia="Calibri" w:cs="" w:asciiTheme="minorHAnsi" w:cstheme="minorBidi" w:eastAsiaTheme="minorHAnsi" w:hAnsiTheme="minorHAnsi"/>
+                <w:color w:val="00000A"/>
+                <w:lang w:val="es-ES" w:eastAsia="en-US" w:bidi="ar-SA"/>
+              </w:rPr>
+            </w:pPr>
+            <w:r>
+              <w:rPr>
+                <w:lang w:val="es-ES"/>
+              </w:rPr>
+            </w:r>
+            <w:r/>
+          </w:p>
+        </w:tc>
+        <w:tc>
+          <w:tcPr>
+            <w:tcW w:w="2554" w:type="dxa"/>
+            <w:tcBorders>
+              <w:top w:val="single" w:sz="4" w:space="0" w:color="000001"/>
+              <w:left w:val="single" w:sz="4" w:space="0" w:color="000001"/>
+              <w:bottom w:val="single" w:sz="4" w:space="0" w:color="000001"/>
+              <w:right w:val="single" w:sz="4" w:space="0" w:color="000001"/>
+              <w:insideH w:val="single" w:sz="4" w:space="0" w:color="000001"/>
+              <w:insideV w:val="single" w:sz="4" w:space="0" w:color="000001"/>
+            </w:tcBorders>
             <w:shd w:color="auto" w:fill="CCCCCC" w:themeFill="text1" w:themeFillTint="33" w:val="clear"/>
             <w:tcMar>
-              <w:left w:w="108" w:type="dxa"/>
+              <w:left w:w="103" w:type="dxa"/>
             </w:tcMar>
           </w:tcPr>
           <w:p>
@@ -2629,7 +2771,12 @@
               <w:pStyle w:val="Normal"/>
               <w:spacing w:lineRule="auto" w:line="240" w:before="60" w:after="0"/>
               <w:rPr>
-                <w:lang w:val="es-ES"/>
+                <w:sz w:val="22"/>
+                <w:sz w:val="22"/>
+                <w:szCs w:val="22"/>
+                <w:rFonts w:ascii="Calibri" w:hAnsi="Calibri" w:eastAsia="Calibri" w:cs="" w:asciiTheme="minorHAnsi" w:cstheme="minorBidi" w:eastAsiaTheme="minorHAnsi" w:hAnsiTheme="minorHAnsi"/>
+                <w:color w:val="00000A"/>
+                <w:lang w:val="es-ES" w:eastAsia="en-US" w:bidi="ar-SA"/>
               </w:rPr>
             </w:pPr>
             <w:r>
@@ -2646,7 +2793,12 @@
       <w:pPr>
         <w:pStyle w:val="Normal"/>
         <w:rPr>
-          <w:lang w:val="es-ES"/>
+          <w:sz w:val="22"/>
+          <w:sz w:val="22"/>
+          <w:szCs w:val="22"/>
+          <w:rFonts w:ascii="Calibri" w:hAnsi="Calibri" w:eastAsia="Calibri" w:cs="" w:asciiTheme="minorHAnsi" w:cstheme="minorBidi" w:eastAsiaTheme="minorHAnsi" w:hAnsiTheme="minorHAnsi"/>
+          <w:color w:val="00000A"/>
+          <w:lang w:val="es-ES" w:eastAsia="en-US" w:bidi="ar-SA"/>
         </w:rPr>
       </w:pPr>
       <w:r>
@@ -2683,7 +2835,7 @@
         <w:tblStyle w:val="Tabladecuadrcula4"/>
         <w:tblW w:w="8787" w:type="dxa"/>
         <w:jc w:val="left"/>
-        <w:tblInd w:w="0" w:type="dxa"/>
+        <w:tblInd w:w="-5" w:type="dxa"/>
         <w:tblBorders>
           <w:top w:val="single" w:sz="4" w:space="0" w:color="000001"/>
           <w:left w:val="single" w:sz="4" w:space="0" w:color="000001"/>
@@ -2694,16 +2846,16 @@
         </w:tblBorders>
         <w:tblCellMar>
           <w:top w:w="0" w:type="dxa"/>
-          <w:left w:w="108" w:type="dxa"/>
+          <w:left w:w="103" w:type="dxa"/>
           <w:bottom w:w="0" w:type="dxa"/>
           <w:right w:w="108" w:type="dxa"/>
         </w:tblCellMar>
       </w:tblPr>
       <w:tblGrid>
         <w:gridCol w:w="1695"/>
-        <w:gridCol w:w="1134"/>
+        <w:gridCol w:w="1133"/>
         <w:gridCol w:w="3544"/>
-        <w:gridCol w:w="2413"/>
+        <w:gridCol w:w="2414"/>
       </w:tblGrid>
       <w:tr>
         <w:trPr/>
@@ -2720,7 +2872,7 @@
             </w:tcBorders>
             <w:shd w:color="auto" w:fill="000000" w:themeFill="text1" w:val="clear"/>
             <w:tcMar>
-              <w:left w:w="108" w:type="dxa"/>
+              <w:left w:w="103" w:type="dxa"/>
             </w:tcMar>
           </w:tcPr>
           <w:p>
@@ -2745,7 +2897,7 @@
         </w:tc>
         <w:tc>
           <w:tcPr>
-            <w:tcW w:w="1134" w:type="dxa"/>
+            <w:tcW w:w="1133" w:type="dxa"/>
             <w:tcBorders>
               <w:top w:val="single" w:sz="4" w:space="0" w:color="000001"/>
               <w:left w:val="single" w:sz="4" w:space="0" w:color="000001"/>
@@ -2756,7 +2908,7 @@
             </w:tcBorders>
             <w:shd w:color="auto" w:fill="000000" w:themeFill="text1" w:val="clear"/>
             <w:tcMar>
-              <w:left w:w="108" w:type="dxa"/>
+              <w:left w:w="103" w:type="dxa"/>
             </w:tcMar>
           </w:tcPr>
           <w:p>
@@ -2792,7 +2944,7 @@
             </w:tcBorders>
             <w:shd w:color="auto" w:fill="000000" w:themeFill="text1" w:val="clear"/>
             <w:tcMar>
-              <w:left w:w="108" w:type="dxa"/>
+              <w:left w:w="103" w:type="dxa"/>
             </w:tcMar>
           </w:tcPr>
           <w:p>
@@ -2817,7 +2969,7 @@
         </w:tc>
         <w:tc>
           <w:tcPr>
-            <w:tcW w:w="2413" w:type="dxa"/>
+            <w:tcW w:w="2414" w:type="dxa"/>
             <w:tcBorders>
               <w:top w:val="single" w:sz="4" w:space="0" w:color="000001"/>
               <w:left w:val="single" w:sz="4" w:space="0" w:color="000001"/>
@@ -2828,7 +2980,7 @@
             </w:tcBorders>
             <w:shd w:color="auto" w:fill="000000" w:themeFill="text1" w:val="clear"/>
             <w:tcMar>
-              <w:left w:w="108" w:type="dxa"/>
+              <w:left w:w="103" w:type="dxa"/>
             </w:tcMar>
           </w:tcPr>
           <w:p>
@@ -2857,10 +3009,17 @@
         <w:tc>
           <w:tcPr>
             <w:tcW w:w="1695" w:type="dxa"/>
-            <w:tcBorders/>
+            <w:tcBorders>
+              <w:top w:val="single" w:sz="4" w:space="0" w:color="000001"/>
+              <w:left w:val="single" w:sz="4" w:space="0" w:color="000001"/>
+              <w:bottom w:val="single" w:sz="4" w:space="0" w:color="000001"/>
+              <w:right w:val="single" w:sz="4" w:space="0" w:color="000001"/>
+              <w:insideH w:val="single" w:sz="4" w:space="0" w:color="000001"/>
+              <w:insideV w:val="single" w:sz="4" w:space="0" w:color="000001"/>
+            </w:tcBorders>
             <w:shd w:color="auto" w:fill="CCCCCC" w:themeFill="text1" w:themeFillTint="33" w:val="clear"/>
             <w:tcMar>
-              <w:left w:w="108" w:type="dxa"/>
+              <w:left w:w="103" w:type="dxa"/>
             </w:tcMar>
           </w:tcPr>
           <w:p>
@@ -2869,29 +3028,41 @@
               <w:spacing w:lineRule="auto" w:line="240" w:before="60" w:after="0"/>
               <w:jc w:val="right"/>
               <w:rPr>
+                <w:sz w:val="22"/>
                 <w:b/>
+                <w:sz w:val="22"/>
+                <w:b/>
+                <w:szCs w:val="22"/>
+                <w:bCs/>
+                <w:rFonts w:ascii="Calibri" w:hAnsi="Calibri" w:eastAsia="Calibri" w:cs="" w:asciiTheme="minorHAnsi" w:cstheme="minorBidi" w:eastAsiaTheme="minorHAnsi" w:hAnsiTheme="minorHAnsi"/>
+                <w:color w:val="00000A"/>
+                <w:lang w:val="es-ES" w:eastAsia="en-US" w:bidi="ar-SA"/>
+              </w:rPr>
+            </w:pPr>
+            <w:r>
+              <w:rPr>
                 <w:b/>
                 <w:bCs/>
                 <w:lang w:val="es-ES"/>
               </w:rPr>
-            </w:pPr>
-            <w:r>
-              <w:rPr>
-                <w:b/>
-                <w:bCs/>
-                <w:lang w:val="es-ES"/>
-              </w:rPr>
-            </w:r>
-            <w:r/>
-          </w:p>
-        </w:tc>
-        <w:tc>
-          <w:tcPr>
-            <w:tcW w:w="1134" w:type="dxa"/>
-            <w:tcBorders/>
+            </w:r>
+            <w:r/>
+          </w:p>
+        </w:tc>
+        <w:tc>
+          <w:tcPr>
+            <w:tcW w:w="1133" w:type="dxa"/>
+            <w:tcBorders>
+              <w:top w:val="single" w:sz="4" w:space="0" w:color="000001"/>
+              <w:left w:val="single" w:sz="4" w:space="0" w:color="000001"/>
+              <w:bottom w:val="single" w:sz="4" w:space="0" w:color="000001"/>
+              <w:right w:val="single" w:sz="4" w:space="0" w:color="000001"/>
+              <w:insideH w:val="single" w:sz="4" w:space="0" w:color="000001"/>
+              <w:insideV w:val="single" w:sz="4" w:space="0" w:color="000001"/>
+            </w:tcBorders>
             <w:shd w:color="auto" w:fill="CCCCCC" w:themeFill="text1" w:themeFillTint="33" w:val="clear"/>
             <w:tcMar>
-              <w:left w:w="108" w:type="dxa"/>
+              <w:left w:w="103" w:type="dxa"/>
             </w:tcMar>
           </w:tcPr>
           <w:p>
@@ -2899,7 +3070,12 @@
               <w:pStyle w:val="Normal"/>
               <w:spacing w:lineRule="auto" w:line="240" w:before="60" w:after="0"/>
               <w:rPr>
-                <w:lang w:val="es-ES"/>
+                <w:sz w:val="22"/>
+                <w:sz w:val="22"/>
+                <w:szCs w:val="22"/>
+                <w:rFonts w:ascii="Calibri" w:hAnsi="Calibri" w:eastAsia="Calibri" w:cs="" w:asciiTheme="minorHAnsi" w:cstheme="minorBidi" w:eastAsiaTheme="minorHAnsi" w:hAnsiTheme="minorHAnsi"/>
+                <w:color w:val="00000A"/>
+                <w:lang w:val="es-ES" w:eastAsia="en-US" w:bidi="ar-SA"/>
               </w:rPr>
             </w:pPr>
             <w:r>
@@ -2913,10 +3089,17 @@
         <w:tc>
           <w:tcPr>
             <w:tcW w:w="3544" w:type="dxa"/>
-            <w:tcBorders/>
+            <w:tcBorders>
+              <w:top w:val="single" w:sz="4" w:space="0" w:color="000001"/>
+              <w:left w:val="single" w:sz="4" w:space="0" w:color="000001"/>
+              <w:bottom w:val="single" w:sz="4" w:space="0" w:color="000001"/>
+              <w:right w:val="single" w:sz="4" w:space="0" w:color="000001"/>
+              <w:insideH w:val="single" w:sz="4" w:space="0" w:color="000001"/>
+              <w:insideV w:val="single" w:sz="4" w:space="0" w:color="000001"/>
+            </w:tcBorders>
             <w:shd w:color="auto" w:fill="CCCCCC" w:themeFill="text1" w:themeFillTint="33" w:val="clear"/>
             <w:tcMar>
-              <w:left w:w="108" w:type="dxa"/>
+              <w:left w:w="103" w:type="dxa"/>
             </w:tcMar>
           </w:tcPr>
           <w:p>
@@ -2924,24 +3107,36 @@
               <w:pStyle w:val="Normal"/>
               <w:spacing w:lineRule="auto" w:line="240" w:before="60" w:after="0"/>
               <w:rPr>
-                <w:lang w:val="es-ES"/>
-              </w:rPr>
-            </w:pPr>
-            <w:r>
-              <w:rPr>
-                <w:lang w:val="es-ES"/>
-              </w:rPr>
-            </w:r>
-            <w:r/>
-          </w:p>
-        </w:tc>
-        <w:tc>
-          <w:tcPr>
-            <w:tcW w:w="2413" w:type="dxa"/>
-            <w:tcBorders/>
+                <w:sz w:val="22"/>
+                <w:sz w:val="22"/>
+                <w:szCs w:val="22"/>
+                <w:rFonts w:ascii="Calibri" w:hAnsi="Calibri" w:eastAsia="Calibri" w:cs="" w:asciiTheme="minorHAnsi" w:cstheme="minorBidi" w:eastAsiaTheme="minorHAnsi" w:hAnsiTheme="minorHAnsi"/>
+                <w:color w:val="00000A"/>
+                <w:lang w:val="es-ES" w:eastAsia="en-US" w:bidi="ar-SA"/>
+              </w:rPr>
+            </w:pPr>
+            <w:r>
+              <w:rPr>
+                <w:lang w:val="es-ES"/>
+              </w:rPr>
+            </w:r>
+            <w:r/>
+          </w:p>
+        </w:tc>
+        <w:tc>
+          <w:tcPr>
+            <w:tcW w:w="2414" w:type="dxa"/>
+            <w:tcBorders>
+              <w:top w:val="single" w:sz="4" w:space="0" w:color="000001"/>
+              <w:left w:val="single" w:sz="4" w:space="0" w:color="000001"/>
+              <w:bottom w:val="single" w:sz="4" w:space="0" w:color="000001"/>
+              <w:right w:val="single" w:sz="4" w:space="0" w:color="000001"/>
+              <w:insideH w:val="single" w:sz="4" w:space="0" w:color="000001"/>
+              <w:insideV w:val="single" w:sz="4" w:space="0" w:color="000001"/>
+            </w:tcBorders>
             <w:shd w:color="auto" w:fill="CCCCCC" w:themeFill="text1" w:themeFillTint="33" w:val="clear"/>
             <w:tcMar>
-              <w:left w:w="108" w:type="dxa"/>
+              <w:left w:w="103" w:type="dxa"/>
             </w:tcMar>
           </w:tcPr>
           <w:p>
@@ -2949,7 +3144,12 @@
               <w:pStyle w:val="Normal"/>
               <w:spacing w:lineRule="auto" w:line="240" w:before="60" w:after="0"/>
               <w:rPr>
-                <w:lang w:val="es-ES"/>
+                <w:sz w:val="22"/>
+                <w:sz w:val="22"/>
+                <w:szCs w:val="22"/>
+                <w:rFonts w:ascii="Calibri" w:hAnsi="Calibri" w:eastAsia="Calibri" w:cs="" w:asciiTheme="minorHAnsi" w:cstheme="minorBidi" w:eastAsiaTheme="minorHAnsi" w:hAnsiTheme="minorHAnsi"/>
+                <w:color w:val="00000A"/>
+                <w:lang w:val="es-ES" w:eastAsia="en-US" w:bidi="ar-SA"/>
               </w:rPr>
             </w:pPr>
             <w:r>
@@ -2966,10 +3166,17 @@
         <w:tc>
           <w:tcPr>
             <w:tcW w:w="1695" w:type="dxa"/>
-            <w:tcBorders/>
+            <w:tcBorders>
+              <w:top w:val="single" w:sz="4" w:space="0" w:color="000001"/>
+              <w:left w:val="single" w:sz="4" w:space="0" w:color="000001"/>
+              <w:bottom w:val="single" w:sz="4" w:space="0" w:color="000001"/>
+              <w:right w:val="single" w:sz="4" w:space="0" w:color="000001"/>
+              <w:insideH w:val="single" w:sz="4" w:space="0" w:color="000001"/>
+              <w:insideV w:val="single" w:sz="4" w:space="0" w:color="000001"/>
+            </w:tcBorders>
             <w:shd w:fill="auto" w:val="clear"/>
             <w:tcMar>
-              <w:left w:w="108" w:type="dxa"/>
+              <w:left w:w="103" w:type="dxa"/>
             </w:tcMar>
           </w:tcPr>
           <w:p>
@@ -2978,29 +3185,41 @@
               <w:spacing w:lineRule="auto" w:line="240" w:before="60" w:after="0"/>
               <w:jc w:val="right"/>
               <w:rPr>
+                <w:sz w:val="22"/>
                 <w:b/>
+                <w:sz w:val="22"/>
+                <w:b/>
+                <w:szCs w:val="22"/>
+                <w:bCs/>
+                <w:rFonts w:ascii="Calibri" w:hAnsi="Calibri" w:eastAsia="Calibri" w:cs="" w:asciiTheme="minorHAnsi" w:cstheme="minorBidi" w:eastAsiaTheme="minorHAnsi" w:hAnsiTheme="minorHAnsi"/>
+                <w:color w:val="00000A"/>
+                <w:lang w:val="es-ES" w:eastAsia="en-US" w:bidi="ar-SA"/>
+              </w:rPr>
+            </w:pPr>
+            <w:r>
+              <w:rPr>
                 <w:b/>
                 <w:bCs/>
                 <w:lang w:val="es-ES"/>
               </w:rPr>
-            </w:pPr>
-            <w:r>
-              <w:rPr>
-                <w:b/>
-                <w:bCs/>
-                <w:lang w:val="es-ES"/>
-              </w:rPr>
-            </w:r>
-            <w:r/>
-          </w:p>
-        </w:tc>
-        <w:tc>
-          <w:tcPr>
-            <w:tcW w:w="1134" w:type="dxa"/>
-            <w:tcBorders/>
+            </w:r>
+            <w:r/>
+          </w:p>
+        </w:tc>
+        <w:tc>
+          <w:tcPr>
+            <w:tcW w:w="1133" w:type="dxa"/>
+            <w:tcBorders>
+              <w:top w:val="single" w:sz="4" w:space="0" w:color="000001"/>
+              <w:left w:val="single" w:sz="4" w:space="0" w:color="000001"/>
+              <w:bottom w:val="single" w:sz="4" w:space="0" w:color="000001"/>
+              <w:right w:val="single" w:sz="4" w:space="0" w:color="000001"/>
+              <w:insideH w:val="single" w:sz="4" w:space="0" w:color="000001"/>
+              <w:insideV w:val="single" w:sz="4" w:space="0" w:color="000001"/>
+            </w:tcBorders>
             <w:shd w:fill="auto" w:val="clear"/>
             <w:tcMar>
-              <w:left w:w="108" w:type="dxa"/>
+              <w:left w:w="103" w:type="dxa"/>
             </w:tcMar>
           </w:tcPr>
           <w:p>
@@ -3008,7 +3227,12 @@
               <w:pStyle w:val="Normal"/>
               <w:spacing w:lineRule="auto" w:line="240" w:before="60" w:after="0"/>
               <w:rPr>
-                <w:lang w:val="es-ES"/>
+                <w:sz w:val="22"/>
+                <w:sz w:val="22"/>
+                <w:szCs w:val="22"/>
+                <w:rFonts w:ascii="Calibri" w:hAnsi="Calibri" w:eastAsia="Calibri" w:cs="" w:asciiTheme="minorHAnsi" w:cstheme="minorBidi" w:eastAsiaTheme="minorHAnsi" w:hAnsiTheme="minorHAnsi"/>
+                <w:color w:val="00000A"/>
+                <w:lang w:val="es-ES" w:eastAsia="en-US" w:bidi="ar-SA"/>
               </w:rPr>
             </w:pPr>
             <w:r>
@@ -3022,10 +3246,17 @@
         <w:tc>
           <w:tcPr>
             <w:tcW w:w="3544" w:type="dxa"/>
-            <w:tcBorders/>
+            <w:tcBorders>
+              <w:top w:val="single" w:sz="4" w:space="0" w:color="000001"/>
+              <w:left w:val="single" w:sz="4" w:space="0" w:color="000001"/>
+              <w:bottom w:val="single" w:sz="4" w:space="0" w:color="000001"/>
+              <w:right w:val="single" w:sz="4" w:space="0" w:color="000001"/>
+              <w:insideH w:val="single" w:sz="4" w:space="0" w:color="000001"/>
+              <w:insideV w:val="single" w:sz="4" w:space="0" w:color="000001"/>
+            </w:tcBorders>
             <w:shd w:fill="auto" w:val="clear"/>
             <w:tcMar>
-              <w:left w:w="108" w:type="dxa"/>
+              <w:left w:w="103" w:type="dxa"/>
             </w:tcMar>
           </w:tcPr>
           <w:p>
@@ -3033,24 +3264,36 @@
               <w:pStyle w:val="Normal"/>
               <w:spacing w:lineRule="auto" w:line="240" w:before="60" w:after="0"/>
               <w:rPr>
-                <w:lang w:val="es-ES"/>
-              </w:rPr>
-            </w:pPr>
-            <w:r>
-              <w:rPr>
-                <w:lang w:val="es-ES"/>
-              </w:rPr>
-            </w:r>
-            <w:r/>
-          </w:p>
-        </w:tc>
-        <w:tc>
-          <w:tcPr>
-            <w:tcW w:w="2413" w:type="dxa"/>
-            <w:tcBorders/>
+                <w:sz w:val="22"/>
+                <w:sz w:val="22"/>
+                <w:szCs w:val="22"/>
+                <w:rFonts w:ascii="Calibri" w:hAnsi="Calibri" w:eastAsia="Calibri" w:cs="" w:asciiTheme="minorHAnsi" w:cstheme="minorBidi" w:eastAsiaTheme="minorHAnsi" w:hAnsiTheme="minorHAnsi"/>
+                <w:color w:val="00000A"/>
+                <w:lang w:val="es-ES" w:eastAsia="en-US" w:bidi="ar-SA"/>
+              </w:rPr>
+            </w:pPr>
+            <w:r>
+              <w:rPr>
+                <w:lang w:val="es-ES"/>
+              </w:rPr>
+            </w:r>
+            <w:r/>
+          </w:p>
+        </w:tc>
+        <w:tc>
+          <w:tcPr>
+            <w:tcW w:w="2414" w:type="dxa"/>
+            <w:tcBorders>
+              <w:top w:val="single" w:sz="4" w:space="0" w:color="000001"/>
+              <w:left w:val="single" w:sz="4" w:space="0" w:color="000001"/>
+              <w:bottom w:val="single" w:sz="4" w:space="0" w:color="000001"/>
+              <w:right w:val="single" w:sz="4" w:space="0" w:color="000001"/>
+              <w:insideH w:val="single" w:sz="4" w:space="0" w:color="000001"/>
+              <w:insideV w:val="single" w:sz="4" w:space="0" w:color="000001"/>
+            </w:tcBorders>
             <w:shd w:fill="auto" w:val="clear"/>
             <w:tcMar>
-              <w:left w:w="108" w:type="dxa"/>
+              <w:left w:w="103" w:type="dxa"/>
             </w:tcMar>
           </w:tcPr>
           <w:p>
@@ -3058,7 +3301,12 @@
               <w:pStyle w:val="Normal"/>
               <w:spacing w:lineRule="auto" w:line="240" w:before="60" w:after="0"/>
               <w:rPr>
-                <w:lang w:val="es-ES"/>
+                <w:sz w:val="22"/>
+                <w:sz w:val="22"/>
+                <w:szCs w:val="22"/>
+                <w:rFonts w:ascii="Calibri" w:hAnsi="Calibri" w:eastAsia="Calibri" w:cs="" w:asciiTheme="minorHAnsi" w:cstheme="minorBidi" w:eastAsiaTheme="minorHAnsi" w:hAnsiTheme="minorHAnsi"/>
+                <w:color w:val="00000A"/>
+                <w:lang w:val="es-ES" w:eastAsia="en-US" w:bidi="ar-SA"/>
               </w:rPr>
             </w:pPr>
             <w:r>
@@ -3075,7 +3323,12 @@
       <w:pPr>
         <w:pStyle w:val="Normal"/>
         <w:rPr>
-          <w:lang w:val="es-ES"/>
+          <w:sz w:val="22"/>
+          <w:sz w:val="22"/>
+          <w:szCs w:val="22"/>
+          <w:rFonts w:ascii="Calibri" w:hAnsi="Calibri" w:eastAsia="Calibri" w:cs="" w:asciiTheme="minorHAnsi" w:cstheme="minorBidi" w:eastAsiaTheme="minorHAnsi" w:hAnsiTheme="minorHAnsi"/>
+          <w:color w:val="00000A"/>
+          <w:lang w:val="es-ES" w:eastAsia="en-US" w:bidi="ar-SA"/>
         </w:rPr>
       </w:pPr>
       <w:r>
@@ -3112,7 +3365,7 @@
         <w:tblStyle w:val="Tabladecuadrcula41"/>
         <w:tblW w:w="8828" w:type="dxa"/>
         <w:jc w:val="left"/>
-        <w:tblInd w:w="0" w:type="dxa"/>
+        <w:tblInd w:w="-5" w:type="dxa"/>
         <w:tblBorders>
           <w:top w:val="single" w:sz="4" w:space="0" w:color="000001"/>
           <w:left w:val="single" w:sz="4" w:space="0" w:color="000001"/>
@@ -3123,21 +3376,21 @@
         </w:tblBorders>
         <w:tblCellMar>
           <w:top w:w="0" w:type="dxa"/>
-          <w:left w:w="108" w:type="dxa"/>
+          <w:left w:w="103" w:type="dxa"/>
           <w:bottom w:w="0" w:type="dxa"/>
           <w:right w:w="108" w:type="dxa"/>
         </w:tblCellMar>
       </w:tblPr>
       <w:tblGrid>
-        <w:gridCol w:w="2404"/>
-        <w:gridCol w:w="3479"/>
-        <w:gridCol w:w="2945"/>
+        <w:gridCol w:w="2402"/>
+        <w:gridCol w:w="3480"/>
+        <w:gridCol w:w="2946"/>
       </w:tblGrid>
       <w:tr>
         <w:trPr/>
         <w:tc>
           <w:tcPr>
-            <w:tcW w:w="2404" w:type="dxa"/>
+            <w:tcW w:w="2402" w:type="dxa"/>
             <w:tcBorders>
               <w:top w:val="single" w:sz="4" w:space="0" w:color="000001"/>
               <w:left w:val="single" w:sz="4" w:space="0" w:color="000001"/>
@@ -3148,7 +3401,7 @@
             </w:tcBorders>
             <w:shd w:color="auto" w:fill="000000" w:themeFill="text1" w:val="clear"/>
             <w:tcMar>
-              <w:left w:w="108" w:type="dxa"/>
+              <w:left w:w="103" w:type="dxa"/>
             </w:tcMar>
           </w:tcPr>
           <w:p>
@@ -3173,7 +3426,7 @@
         </w:tc>
         <w:tc>
           <w:tcPr>
-            <w:tcW w:w="3479" w:type="dxa"/>
+            <w:tcW w:w="3480" w:type="dxa"/>
             <w:tcBorders>
               <w:top w:val="single" w:sz="4" w:space="0" w:color="000001"/>
               <w:left w:val="single" w:sz="4" w:space="0" w:color="000001"/>
@@ -3184,7 +3437,7 @@
             </w:tcBorders>
             <w:shd w:color="auto" w:fill="000000" w:themeFill="text1" w:val="clear"/>
             <w:tcMar>
-              <w:left w:w="108" w:type="dxa"/>
+              <w:left w:w="103" w:type="dxa"/>
             </w:tcMar>
           </w:tcPr>
           <w:p>
@@ -3209,7 +3462,7 @@
         </w:tc>
         <w:tc>
           <w:tcPr>
-            <w:tcW w:w="2945" w:type="dxa"/>
+            <w:tcW w:w="2946" w:type="dxa"/>
             <w:tcBorders>
               <w:top w:val="single" w:sz="4" w:space="0" w:color="000001"/>
               <w:left w:val="single" w:sz="4" w:space="0" w:color="000001"/>
@@ -3220,7 +3473,7 @@
             </w:tcBorders>
             <w:shd w:color="auto" w:fill="000000" w:themeFill="text1" w:val="clear"/>
             <w:tcMar>
-              <w:left w:w="108" w:type="dxa"/>
+              <w:left w:w="103" w:type="dxa"/>
             </w:tcMar>
           </w:tcPr>
           <w:p>
@@ -3248,11 +3501,18 @@
         <w:trPr/>
         <w:tc>
           <w:tcPr>
-            <w:tcW w:w="2404" w:type="dxa"/>
-            <w:tcBorders/>
+            <w:tcW w:w="2402" w:type="dxa"/>
+            <w:tcBorders>
+              <w:top w:val="single" w:sz="4" w:space="0" w:color="000001"/>
+              <w:left w:val="single" w:sz="4" w:space="0" w:color="000001"/>
+              <w:bottom w:val="single" w:sz="4" w:space="0" w:color="000001"/>
+              <w:right w:val="single" w:sz="4" w:space="0" w:color="000001"/>
+              <w:insideH w:val="single" w:sz="4" w:space="0" w:color="000001"/>
+              <w:insideV w:val="single" w:sz="4" w:space="0" w:color="000001"/>
+            </w:tcBorders>
             <w:shd w:color="auto" w:fill="CCCCCC" w:themeFill="text1" w:themeFillTint="33" w:val="clear"/>
             <w:tcMar>
-              <w:left w:w="108" w:type="dxa"/>
+              <w:left w:w="103" w:type="dxa"/>
             </w:tcMar>
           </w:tcPr>
           <w:p>
@@ -3276,11 +3536,18 @@
         </w:tc>
         <w:tc>
           <w:tcPr>
-            <w:tcW w:w="3479" w:type="dxa"/>
-            <w:tcBorders/>
+            <w:tcW w:w="3480" w:type="dxa"/>
+            <w:tcBorders>
+              <w:top w:val="single" w:sz="4" w:space="0" w:color="000001"/>
+              <w:left w:val="single" w:sz="4" w:space="0" w:color="000001"/>
+              <w:bottom w:val="single" w:sz="4" w:space="0" w:color="000001"/>
+              <w:right w:val="single" w:sz="4" w:space="0" w:color="000001"/>
+              <w:insideH w:val="single" w:sz="4" w:space="0" w:color="000001"/>
+              <w:insideV w:val="single" w:sz="4" w:space="0" w:color="000001"/>
+            </w:tcBorders>
             <w:shd w:color="auto" w:fill="CCCCCC" w:themeFill="text1" w:themeFillTint="33" w:val="clear"/>
             <w:tcMar>
-              <w:left w:w="108" w:type="dxa"/>
+              <w:left w:w="103" w:type="dxa"/>
             </w:tcMar>
           </w:tcPr>
           <w:p>
@@ -3300,11 +3567,18 @@
         </w:tc>
         <w:tc>
           <w:tcPr>
-            <w:tcW w:w="2945" w:type="dxa"/>
-            <w:tcBorders/>
+            <w:tcW w:w="2946" w:type="dxa"/>
+            <w:tcBorders>
+              <w:top w:val="single" w:sz="4" w:space="0" w:color="000001"/>
+              <w:left w:val="single" w:sz="4" w:space="0" w:color="000001"/>
+              <w:bottom w:val="single" w:sz="4" w:space="0" w:color="000001"/>
+              <w:right w:val="single" w:sz="4" w:space="0" w:color="000001"/>
+              <w:insideH w:val="single" w:sz="4" w:space="0" w:color="000001"/>
+              <w:insideV w:val="single" w:sz="4" w:space="0" w:color="000001"/>
+            </w:tcBorders>
             <w:shd w:color="auto" w:fill="CCCCCC" w:themeFill="text1" w:themeFillTint="33" w:val="clear"/>
             <w:tcMar>
-              <w:left w:w="108" w:type="dxa"/>
+              <w:left w:w="103" w:type="dxa"/>
             </w:tcMar>
           </w:tcPr>
           <w:p>
@@ -3327,11 +3601,18 @@
         <w:trPr/>
         <w:tc>
           <w:tcPr>
-            <w:tcW w:w="2404" w:type="dxa"/>
-            <w:tcBorders/>
+            <w:tcW w:w="2402" w:type="dxa"/>
+            <w:tcBorders>
+              <w:top w:val="single" w:sz="4" w:space="0" w:color="000001"/>
+              <w:left w:val="single" w:sz="4" w:space="0" w:color="000001"/>
+              <w:bottom w:val="single" w:sz="4" w:space="0" w:color="000001"/>
+              <w:right w:val="single" w:sz="4" w:space="0" w:color="000001"/>
+              <w:insideH w:val="single" w:sz="4" w:space="0" w:color="000001"/>
+              <w:insideV w:val="single" w:sz="4" w:space="0" w:color="000001"/>
+            </w:tcBorders>
             <w:shd w:fill="auto" w:val="clear"/>
             <w:tcMar>
-              <w:left w:w="108" w:type="dxa"/>
+              <w:left w:w="103" w:type="dxa"/>
             </w:tcMar>
           </w:tcPr>
           <w:p>
@@ -3355,17 +3636,32 @@
         </w:tc>
         <w:tc>
           <w:tcPr>
-            <w:tcW w:w="3479" w:type="dxa"/>
-            <w:tcBorders/>
+            <w:tcW w:w="3480" w:type="dxa"/>
+            <w:tcBorders>
+              <w:top w:val="single" w:sz="4" w:space="0" w:color="000001"/>
+              <w:left w:val="single" w:sz="4" w:space="0" w:color="000001"/>
+              <w:bottom w:val="single" w:sz="4" w:space="0" w:color="000001"/>
+              <w:right w:val="single" w:sz="4" w:space="0" w:color="000001"/>
+              <w:insideH w:val="single" w:sz="4" w:space="0" w:color="000001"/>
+              <w:insideV w:val="single" w:sz="4" w:space="0" w:color="000001"/>
+            </w:tcBorders>
             <w:shd w:fill="auto" w:val="clear"/>
             <w:tcMar>
-              <w:left w:w="108" w:type="dxa"/>
+              <w:left w:w="103" w:type="dxa"/>
             </w:tcMar>
           </w:tcPr>
           <w:p>
             <w:pPr>
               <w:pStyle w:val="Normal1Tabla"/>
               <w:spacing w:lineRule="auto" w:line="240" w:before="60" w:after="0"/>
+              <w:rPr>
+                <w:sz w:val="22"/>
+                <w:sz w:val="22"/>
+                <w:szCs w:val="22"/>
+                <w:rFonts w:ascii="Calibri" w:hAnsi="Calibri" w:eastAsia="Calibri" w:cs="" w:asciiTheme="minorHAnsi" w:cstheme="minorBidi" w:eastAsiaTheme="minorHAnsi" w:hAnsiTheme="minorHAnsi"/>
+                <w:color w:val="00000A"/>
+                <w:lang w:val="es-ES" w:eastAsia="en-US" w:bidi="ar-SA"/>
+              </w:rPr>
             </w:pPr>
             <w:r>
               <w:rPr/>
@@ -3376,11 +3672,18 @@
         </w:tc>
         <w:tc>
           <w:tcPr>
-            <w:tcW w:w="2945" w:type="dxa"/>
-            <w:tcBorders/>
+            <w:tcW w:w="2946" w:type="dxa"/>
+            <w:tcBorders>
+              <w:top w:val="single" w:sz="4" w:space="0" w:color="000001"/>
+              <w:left w:val="single" w:sz="4" w:space="0" w:color="000001"/>
+              <w:bottom w:val="single" w:sz="4" w:space="0" w:color="000001"/>
+              <w:right w:val="single" w:sz="4" w:space="0" w:color="000001"/>
+              <w:insideH w:val="single" w:sz="4" w:space="0" w:color="000001"/>
+              <w:insideV w:val="single" w:sz="4" w:space="0" w:color="000001"/>
+            </w:tcBorders>
             <w:shd w:fill="auto" w:val="clear"/>
             <w:tcMar>
-              <w:left w:w="108" w:type="dxa"/>
+              <w:left w:w="103" w:type="dxa"/>
             </w:tcMar>
           </w:tcPr>
           <w:p>
@@ -3403,11 +3706,18 @@
         <w:trPr/>
         <w:tc>
           <w:tcPr>
-            <w:tcW w:w="2404" w:type="dxa"/>
-            <w:tcBorders/>
+            <w:tcW w:w="2402" w:type="dxa"/>
+            <w:tcBorders>
+              <w:top w:val="single" w:sz="4" w:space="0" w:color="000001"/>
+              <w:left w:val="single" w:sz="4" w:space="0" w:color="000001"/>
+              <w:bottom w:val="single" w:sz="4" w:space="0" w:color="000001"/>
+              <w:right w:val="single" w:sz="4" w:space="0" w:color="000001"/>
+              <w:insideH w:val="single" w:sz="4" w:space="0" w:color="000001"/>
+              <w:insideV w:val="single" w:sz="4" w:space="0" w:color="000001"/>
+            </w:tcBorders>
             <w:shd w:color="auto" w:fill="CCCCCC" w:themeFill="text1" w:themeFillTint="33" w:val="clear"/>
             <w:tcMar>
-              <w:left w:w="108" w:type="dxa"/>
+              <w:left w:w="103" w:type="dxa"/>
             </w:tcMar>
           </w:tcPr>
           <w:p>
@@ -3431,48 +3741,54 @@
         </w:tc>
         <w:tc>
           <w:tcPr>
-            <w:tcW w:w="3479" w:type="dxa"/>
-            <w:tcBorders/>
+            <w:tcW w:w="3480" w:type="dxa"/>
+            <w:tcBorders>
+              <w:top w:val="single" w:sz="4" w:space="0" w:color="000001"/>
+              <w:left w:val="single" w:sz="4" w:space="0" w:color="000001"/>
+              <w:bottom w:val="single" w:sz="4" w:space="0" w:color="000001"/>
+              <w:right w:val="single" w:sz="4" w:space="0" w:color="000001"/>
+              <w:insideH w:val="single" w:sz="4" w:space="0" w:color="000001"/>
+              <w:insideV w:val="single" w:sz="4" w:space="0" w:color="000001"/>
+            </w:tcBorders>
             <w:shd w:color="auto" w:fill="CCCCCC" w:themeFill="text1" w:themeFillTint="33" w:val="clear"/>
             <w:tcMar>
-              <w:left w:w="108" w:type="dxa"/>
+              <w:left w:w="103" w:type="dxa"/>
             </w:tcMar>
           </w:tcPr>
           <w:p>
             <w:pPr>
               <w:pStyle w:val="Normal1Tabla"/>
               <w:spacing w:lineRule="auto" w:line="240" w:before="60" w:after="0"/>
+              <w:rPr>
+                <w:sz w:val="22"/>
+                <w:sz w:val="22"/>
+                <w:szCs w:val="22"/>
+                <w:rFonts w:ascii="Calibri" w:hAnsi="Calibri" w:eastAsia="Calibri" w:cs="" w:asciiTheme="minorHAnsi" w:cstheme="minorBidi" w:eastAsiaTheme="minorHAnsi" w:hAnsiTheme="minorHAnsi"/>
+                <w:color w:val="00000A"/>
+                <w:lang w:val="es-ES" w:eastAsia="en-US" w:bidi="ar-SA"/>
+              </w:rPr>
             </w:pPr>
             <w:r>
               <w:rPr/>
-              <w:t>Sebasti</w:t>
-            </w:r>
-            <w:r>
-              <w:rPr/>
-              <w:t>á</w:t>
-            </w:r>
-            <w:r>
-              <w:rPr/>
-              <w:t>n Enr</w:t>
-            </w:r>
-            <w:r>
-              <w:rPr/>
-              <w:t>í</w:t>
-            </w:r>
-            <w:r>
-              <w:rPr/>
-              <w:t xml:space="preserve">quez </w:t>
-            </w:r>
-            <w:r/>
-          </w:p>
-        </w:tc>
-        <w:tc>
-          <w:tcPr>
-            <w:tcW w:w="2945" w:type="dxa"/>
-            <w:tcBorders/>
+              <w:t xml:space="preserve">Sebastián Enríquez </w:t>
+            </w:r>
+            <w:r/>
+          </w:p>
+        </w:tc>
+        <w:tc>
+          <w:tcPr>
+            <w:tcW w:w="2946" w:type="dxa"/>
+            <w:tcBorders>
+              <w:top w:val="single" w:sz="4" w:space="0" w:color="000001"/>
+              <w:left w:val="single" w:sz="4" w:space="0" w:color="000001"/>
+              <w:bottom w:val="single" w:sz="4" w:space="0" w:color="000001"/>
+              <w:right w:val="single" w:sz="4" w:space="0" w:color="000001"/>
+              <w:insideH w:val="single" w:sz="4" w:space="0" w:color="000001"/>
+              <w:insideV w:val="single" w:sz="4" w:space="0" w:color="000001"/>
+            </w:tcBorders>
             <w:shd w:color="auto" w:fill="CCCCCC" w:themeFill="text1" w:themeFillTint="33" w:val="clear"/>
             <w:tcMar>
-              <w:left w:w="108" w:type="dxa"/>
+              <w:left w:w="103" w:type="dxa"/>
             </w:tcMar>
           </w:tcPr>
           <w:p>
@@ -3495,11 +3811,18 @@
         <w:trPr/>
         <w:tc>
           <w:tcPr>
-            <w:tcW w:w="2404" w:type="dxa"/>
-            <w:tcBorders/>
+            <w:tcW w:w="2402" w:type="dxa"/>
+            <w:tcBorders>
+              <w:top w:val="single" w:sz="4" w:space="0" w:color="000001"/>
+              <w:left w:val="single" w:sz="4" w:space="0" w:color="000001"/>
+              <w:bottom w:val="single" w:sz="4" w:space="0" w:color="000001"/>
+              <w:right w:val="single" w:sz="4" w:space="0" w:color="000001"/>
+              <w:insideH w:val="single" w:sz="4" w:space="0" w:color="000001"/>
+              <w:insideV w:val="single" w:sz="4" w:space="0" w:color="000001"/>
+            </w:tcBorders>
             <w:shd w:fill="auto" w:val="clear"/>
             <w:tcMar>
-              <w:left w:w="108" w:type="dxa"/>
+              <w:left w:w="103" w:type="dxa"/>
             </w:tcMar>
           </w:tcPr>
           <w:p>
@@ -3523,40 +3846,54 @@
         </w:tc>
         <w:tc>
           <w:tcPr>
-            <w:tcW w:w="3479" w:type="dxa"/>
-            <w:tcBorders/>
+            <w:tcW w:w="3480" w:type="dxa"/>
+            <w:tcBorders>
+              <w:top w:val="single" w:sz="4" w:space="0" w:color="000001"/>
+              <w:left w:val="single" w:sz="4" w:space="0" w:color="000001"/>
+              <w:bottom w:val="single" w:sz="4" w:space="0" w:color="000001"/>
+              <w:right w:val="single" w:sz="4" w:space="0" w:color="000001"/>
+              <w:insideH w:val="single" w:sz="4" w:space="0" w:color="000001"/>
+              <w:insideV w:val="single" w:sz="4" w:space="0" w:color="000001"/>
+            </w:tcBorders>
             <w:shd w:fill="auto" w:val="clear"/>
             <w:tcMar>
-              <w:left w:w="108" w:type="dxa"/>
+              <w:left w:w="103" w:type="dxa"/>
             </w:tcMar>
           </w:tcPr>
           <w:p>
             <w:pPr>
               <w:pStyle w:val="Normal1Tabla"/>
               <w:spacing w:lineRule="auto" w:line="240" w:before="60" w:after="0"/>
+              <w:rPr>
+                <w:sz w:val="22"/>
+                <w:sz w:val="22"/>
+                <w:szCs w:val="22"/>
+                <w:rFonts w:ascii="Calibri" w:hAnsi="Calibri" w:eastAsia="Calibri" w:cs="" w:asciiTheme="minorHAnsi" w:cstheme="minorBidi" w:eastAsiaTheme="minorHAnsi" w:hAnsiTheme="minorHAnsi"/>
+                <w:color w:val="00000A"/>
+                <w:lang w:val="es-ES" w:eastAsia="en-US" w:bidi="ar-SA"/>
+              </w:rPr>
             </w:pPr>
             <w:r>
               <w:rPr/>
-              <w:t>Fernando Urz</w:t>
-            </w:r>
-            <w:r>
-              <w:rPr/>
-              <w:t>ú</w:t>
-            </w:r>
-            <w:r>
-              <w:rPr/>
-              <w:t>a</w:t>
-            </w:r>
-            <w:r/>
-          </w:p>
-        </w:tc>
-        <w:tc>
-          <w:tcPr>
-            <w:tcW w:w="2945" w:type="dxa"/>
-            <w:tcBorders/>
+              <w:t>Fernando Urzúa</w:t>
+            </w:r>
+            <w:r/>
+          </w:p>
+        </w:tc>
+        <w:tc>
+          <w:tcPr>
+            <w:tcW w:w="2946" w:type="dxa"/>
+            <w:tcBorders>
+              <w:top w:val="single" w:sz="4" w:space="0" w:color="000001"/>
+              <w:left w:val="single" w:sz="4" w:space="0" w:color="000001"/>
+              <w:bottom w:val="single" w:sz="4" w:space="0" w:color="000001"/>
+              <w:right w:val="single" w:sz="4" w:space="0" w:color="000001"/>
+              <w:insideH w:val="single" w:sz="4" w:space="0" w:color="000001"/>
+              <w:insideV w:val="single" w:sz="4" w:space="0" w:color="000001"/>
+            </w:tcBorders>
             <w:shd w:fill="auto" w:val="clear"/>
             <w:tcMar>
-              <w:left w:w="108" w:type="dxa"/>
+              <w:left w:w="103" w:type="dxa"/>
             </w:tcMar>
           </w:tcPr>
           <w:p>
@@ -3579,11 +3916,18 @@
         <w:trPr/>
         <w:tc>
           <w:tcPr>
-            <w:tcW w:w="2404" w:type="dxa"/>
-            <w:tcBorders/>
+            <w:tcW w:w="2402" w:type="dxa"/>
+            <w:tcBorders>
+              <w:top w:val="single" w:sz="4" w:space="0" w:color="000001"/>
+              <w:left w:val="single" w:sz="4" w:space="0" w:color="000001"/>
+              <w:bottom w:val="single" w:sz="4" w:space="0" w:color="000001"/>
+              <w:right w:val="single" w:sz="4" w:space="0" w:color="000001"/>
+              <w:insideH w:val="single" w:sz="4" w:space="0" w:color="000001"/>
+              <w:insideV w:val="single" w:sz="4" w:space="0" w:color="000001"/>
+            </w:tcBorders>
             <w:shd w:color="auto" w:fill="CCCCCC" w:themeFill="text1" w:themeFillTint="33" w:val="clear"/>
             <w:tcMar>
-              <w:left w:w="108" w:type="dxa"/>
+              <w:left w:w="103" w:type="dxa"/>
             </w:tcMar>
           </w:tcPr>
           <w:p>
@@ -3607,11 +3951,18 @@
         </w:tc>
         <w:tc>
           <w:tcPr>
-            <w:tcW w:w="3479" w:type="dxa"/>
-            <w:tcBorders/>
+            <w:tcW w:w="3480" w:type="dxa"/>
+            <w:tcBorders>
+              <w:top w:val="single" w:sz="4" w:space="0" w:color="000001"/>
+              <w:left w:val="single" w:sz="4" w:space="0" w:color="000001"/>
+              <w:bottom w:val="single" w:sz="4" w:space="0" w:color="000001"/>
+              <w:right w:val="single" w:sz="4" w:space="0" w:color="000001"/>
+              <w:insideH w:val="single" w:sz="4" w:space="0" w:color="000001"/>
+              <w:insideV w:val="single" w:sz="4" w:space="0" w:color="000001"/>
+            </w:tcBorders>
             <w:shd w:color="auto" w:fill="CCCCCC" w:themeFill="text1" w:themeFillTint="33" w:val="clear"/>
             <w:tcMar>
-              <w:left w:w="108" w:type="dxa"/>
+              <w:left w:w="103" w:type="dxa"/>
             </w:tcMar>
           </w:tcPr>
           <w:p>
@@ -3631,11 +3982,18 @@
         </w:tc>
         <w:tc>
           <w:tcPr>
-            <w:tcW w:w="2945" w:type="dxa"/>
-            <w:tcBorders/>
+            <w:tcW w:w="2946" w:type="dxa"/>
+            <w:tcBorders>
+              <w:top w:val="single" w:sz="4" w:space="0" w:color="000001"/>
+              <w:left w:val="single" w:sz="4" w:space="0" w:color="000001"/>
+              <w:bottom w:val="single" w:sz="4" w:space="0" w:color="000001"/>
+              <w:right w:val="single" w:sz="4" w:space="0" w:color="000001"/>
+              <w:insideH w:val="single" w:sz="4" w:space="0" w:color="000001"/>
+              <w:insideV w:val="single" w:sz="4" w:space="0" w:color="000001"/>
+            </w:tcBorders>
             <w:shd w:color="auto" w:fill="CCCCCC" w:themeFill="text1" w:themeFillTint="33" w:val="clear"/>
             <w:tcMar>
-              <w:left w:w="108" w:type="dxa"/>
+              <w:left w:w="103" w:type="dxa"/>
             </w:tcMar>
           </w:tcPr>
           <w:p>
@@ -3658,11 +4016,18 @@
         <w:trPr/>
         <w:tc>
           <w:tcPr>
-            <w:tcW w:w="2404" w:type="dxa"/>
-            <w:tcBorders/>
+            <w:tcW w:w="2402" w:type="dxa"/>
+            <w:tcBorders>
+              <w:top w:val="single" w:sz="4" w:space="0" w:color="000001"/>
+              <w:left w:val="single" w:sz="4" w:space="0" w:color="000001"/>
+              <w:bottom w:val="single" w:sz="4" w:space="0" w:color="000001"/>
+              <w:right w:val="single" w:sz="4" w:space="0" w:color="000001"/>
+              <w:insideH w:val="single" w:sz="4" w:space="0" w:color="000001"/>
+              <w:insideV w:val="single" w:sz="4" w:space="0" w:color="000001"/>
+            </w:tcBorders>
             <w:shd w:fill="auto" w:val="clear"/>
             <w:tcMar>
-              <w:left w:w="108" w:type="dxa"/>
+              <w:left w:w="103" w:type="dxa"/>
             </w:tcMar>
           </w:tcPr>
           <w:p>
@@ -3686,11 +4051,18 @@
         </w:tc>
         <w:tc>
           <w:tcPr>
-            <w:tcW w:w="3479" w:type="dxa"/>
-            <w:tcBorders/>
+            <w:tcW w:w="3480" w:type="dxa"/>
+            <w:tcBorders>
+              <w:top w:val="single" w:sz="4" w:space="0" w:color="000001"/>
+              <w:left w:val="single" w:sz="4" w:space="0" w:color="000001"/>
+              <w:bottom w:val="single" w:sz="4" w:space="0" w:color="000001"/>
+              <w:right w:val="single" w:sz="4" w:space="0" w:color="000001"/>
+              <w:insideH w:val="single" w:sz="4" w:space="0" w:color="000001"/>
+              <w:insideV w:val="single" w:sz="4" w:space="0" w:color="000001"/>
+            </w:tcBorders>
             <w:shd w:fill="auto" w:val="clear"/>
             <w:tcMar>
-              <w:left w:w="108" w:type="dxa"/>
+              <w:left w:w="103" w:type="dxa"/>
             </w:tcMar>
           </w:tcPr>
           <w:p>
@@ -3710,11 +4082,18 @@
         </w:tc>
         <w:tc>
           <w:tcPr>
-            <w:tcW w:w="2945" w:type="dxa"/>
-            <w:tcBorders/>
+            <w:tcW w:w="2946" w:type="dxa"/>
+            <w:tcBorders>
+              <w:top w:val="single" w:sz="4" w:space="0" w:color="000001"/>
+              <w:left w:val="single" w:sz="4" w:space="0" w:color="000001"/>
+              <w:bottom w:val="single" w:sz="4" w:space="0" w:color="000001"/>
+              <w:right w:val="single" w:sz="4" w:space="0" w:color="000001"/>
+              <w:insideH w:val="single" w:sz="4" w:space="0" w:color="000001"/>
+              <w:insideV w:val="single" w:sz="4" w:space="0" w:color="000001"/>
+            </w:tcBorders>
             <w:shd w:fill="auto" w:val="clear"/>
             <w:tcMar>
-              <w:left w:w="108" w:type="dxa"/>
+              <w:left w:w="103" w:type="dxa"/>
             </w:tcMar>
           </w:tcPr>
           <w:p>
@@ -3737,11 +4116,18 @@
         <w:trPr/>
         <w:tc>
           <w:tcPr>
-            <w:tcW w:w="2404" w:type="dxa"/>
-            <w:tcBorders/>
+            <w:tcW w:w="2402" w:type="dxa"/>
+            <w:tcBorders>
+              <w:top w:val="single" w:sz="4" w:space="0" w:color="000001"/>
+              <w:left w:val="single" w:sz="4" w:space="0" w:color="000001"/>
+              <w:bottom w:val="single" w:sz="4" w:space="0" w:color="000001"/>
+              <w:right w:val="single" w:sz="4" w:space="0" w:color="000001"/>
+              <w:insideH w:val="single" w:sz="4" w:space="0" w:color="000001"/>
+              <w:insideV w:val="single" w:sz="4" w:space="0" w:color="000001"/>
+            </w:tcBorders>
             <w:shd w:fill="auto" w:val="clear"/>
             <w:tcMar>
-              <w:left w:w="108" w:type="dxa"/>
+              <w:left w:w="103" w:type="dxa"/>
             </w:tcMar>
           </w:tcPr>
           <w:p>
@@ -3765,11 +4151,18 @@
         </w:tc>
         <w:tc>
           <w:tcPr>
-            <w:tcW w:w="3479" w:type="dxa"/>
-            <w:tcBorders/>
+            <w:tcW w:w="3480" w:type="dxa"/>
+            <w:tcBorders>
+              <w:top w:val="single" w:sz="4" w:space="0" w:color="000001"/>
+              <w:left w:val="single" w:sz="4" w:space="0" w:color="000001"/>
+              <w:bottom w:val="single" w:sz="4" w:space="0" w:color="000001"/>
+              <w:right w:val="single" w:sz="4" w:space="0" w:color="000001"/>
+              <w:insideH w:val="single" w:sz="4" w:space="0" w:color="000001"/>
+              <w:insideV w:val="single" w:sz="4" w:space="0" w:color="000001"/>
+            </w:tcBorders>
             <w:shd w:fill="auto" w:val="clear"/>
             <w:tcMar>
-              <w:left w:w="108" w:type="dxa"/>
+              <w:left w:w="103" w:type="dxa"/>
             </w:tcMar>
           </w:tcPr>
           <w:p>
@@ -3789,11 +4182,18 @@
         </w:tc>
         <w:tc>
           <w:tcPr>
-            <w:tcW w:w="2945" w:type="dxa"/>
-            <w:tcBorders/>
+            <w:tcW w:w="2946" w:type="dxa"/>
+            <w:tcBorders>
+              <w:top w:val="single" w:sz="4" w:space="0" w:color="000001"/>
+              <w:left w:val="single" w:sz="4" w:space="0" w:color="000001"/>
+              <w:bottom w:val="single" w:sz="4" w:space="0" w:color="000001"/>
+              <w:right w:val="single" w:sz="4" w:space="0" w:color="000001"/>
+              <w:insideH w:val="single" w:sz="4" w:space="0" w:color="000001"/>
+              <w:insideV w:val="single" w:sz="4" w:space="0" w:color="000001"/>
+            </w:tcBorders>
             <w:shd w:fill="auto" w:val="clear"/>
             <w:tcMar>
-              <w:left w:w="108" w:type="dxa"/>
+              <w:left w:w="103" w:type="dxa"/>
             </w:tcMar>
           </w:tcPr>
           <w:p>
@@ -3817,7 +4217,12 @@
       <w:pPr>
         <w:pStyle w:val="Normal"/>
         <w:rPr>
-          <w:lang w:val="es-ES"/>
+          <w:sz w:val="22"/>
+          <w:sz w:val="22"/>
+          <w:szCs w:val="22"/>
+          <w:rFonts w:ascii="Calibri" w:hAnsi="Calibri" w:eastAsia="Calibri" w:cs="" w:asciiTheme="minorHAnsi" w:cstheme="minorBidi" w:eastAsiaTheme="minorHAnsi" w:hAnsiTheme="minorHAnsi"/>
+          <w:color w:val="00000A"/>
+          <w:lang w:val="es-ES" w:eastAsia="en-US" w:bidi="ar-SA"/>
         </w:rPr>
       </w:pPr>
       <w:r>
@@ -3831,7 +4236,12 @@
       <w:pPr>
         <w:pStyle w:val="Normal"/>
         <w:rPr>
-          <w:lang w:val="es-ES"/>
+          <w:sz w:val="22"/>
+          <w:sz w:val="22"/>
+          <w:szCs w:val="22"/>
+          <w:rFonts w:ascii="Calibri" w:hAnsi="Calibri" w:eastAsia="Calibri" w:cs="" w:asciiTheme="minorHAnsi" w:cstheme="minorBidi" w:eastAsiaTheme="minorHAnsi" w:hAnsiTheme="minorHAnsi"/>
+          <w:color w:val="00000A"/>
+          <w:lang w:val="es-ES" w:eastAsia="en-US" w:bidi="ar-SA"/>
         </w:rPr>
       </w:pPr>
       <w:r>
@@ -3871,7 +4281,7 @@
         <w:tblStyle w:val="Tabladecuadrcula4"/>
         <w:tblW w:w="8835" w:type="dxa"/>
         <w:jc w:val="left"/>
-        <w:tblInd w:w="0" w:type="dxa"/>
+        <w:tblInd w:w="-5" w:type="dxa"/>
         <w:tblBorders>
           <w:top w:val="single" w:sz="4" w:space="0" w:color="000001"/>
           <w:left w:val="single" w:sz="4" w:space="0" w:color="000001"/>
@@ -3882,13 +4292,13 @@
         </w:tblBorders>
         <w:tblCellMar>
           <w:top w:w="0" w:type="dxa"/>
-          <w:left w:w="108" w:type="dxa"/>
+          <w:left w:w="103" w:type="dxa"/>
           <w:bottom w:w="0" w:type="dxa"/>
           <w:right w:w="108" w:type="dxa"/>
         </w:tblCellMar>
       </w:tblPr>
       <w:tblGrid>
-        <w:gridCol w:w="3405"/>
+        <w:gridCol w:w="3404"/>
         <w:gridCol w:w="5430"/>
       </w:tblGrid>
       <w:tr>
@@ -3897,7 +4307,7 @@
         </w:trPr>
         <w:tc>
           <w:tcPr>
-            <w:tcW w:w="3405" w:type="dxa"/>
+            <w:tcW w:w="3404" w:type="dxa"/>
             <w:tcBorders>
               <w:top w:val="single" w:sz="4" w:space="0" w:color="000001"/>
               <w:left w:val="single" w:sz="4" w:space="0" w:color="000001"/>
@@ -3908,7 +4318,7 @@
             </w:tcBorders>
             <w:shd w:color="auto" w:fill="000000" w:themeFill="text1" w:val="clear"/>
             <w:tcMar>
-              <w:left w:w="108" w:type="dxa"/>
+              <w:left w:w="103" w:type="dxa"/>
             </w:tcMar>
           </w:tcPr>
           <w:p>
@@ -3944,7 +4354,7 @@
             </w:tcBorders>
             <w:shd w:color="auto" w:fill="000000" w:themeFill="text1" w:val="clear"/>
             <w:tcMar>
-              <w:left w:w="108" w:type="dxa"/>
+              <w:left w:w="103" w:type="dxa"/>
             </w:tcMar>
           </w:tcPr>
           <w:p>
@@ -3974,7 +4384,7 @@
         </w:trPr>
         <w:tc>
           <w:tcPr>
-            <w:tcW w:w="3405" w:type="dxa"/>
+            <w:tcW w:w="3404" w:type="dxa"/>
             <w:tcBorders>
               <w:top w:val="single" w:sz="4" w:space="0" w:color="00000A"/>
               <w:left w:val="single" w:sz="4" w:space="0" w:color="00000A"/>
@@ -3985,7 +4395,7 @@
             </w:tcBorders>
             <w:shd w:color="auto" w:fill="auto" w:val="clear"/>
             <w:tcMar>
-              <w:left w:w="108" w:type="dxa"/>
+              <w:left w:w="103" w:type="dxa"/>
             </w:tcMar>
           </w:tcPr>
           <w:p>
@@ -4000,7 +4410,6 @@
             </w:pPr>
             <w:r>
               <w:rPr>
-                <w:rFonts w:ascii="Calibri" w:hAnsi="Calibri"/>
                 <w:b/>
                 <w:bCs/>
                 <w:color w:val="000000" w:themeColor="text1"/>
@@ -4026,7 +4435,7 @@
             </w:tcBorders>
             <w:shd w:color="auto" w:fill="auto" w:val="clear"/>
             <w:tcMar>
-              <w:left w:w="108" w:type="dxa"/>
+              <w:left w:w="103" w:type="dxa"/>
             </w:tcMar>
           </w:tcPr>
           <w:p>
@@ -4055,13 +4464,18 @@
         <w:trPr/>
         <w:tc>
           <w:tcPr>
-            <w:tcW w:w="3405" w:type="dxa"/>
+            <w:tcW w:w="3404" w:type="dxa"/>
             <w:tcBorders>
               <w:top w:val="single" w:sz="4" w:space="0" w:color="00000A"/>
+              <w:left w:val="single" w:sz="4" w:space="0" w:color="000001"/>
+              <w:bottom w:val="single" w:sz="4" w:space="0" w:color="00000A"/>
+              <w:right w:val="single" w:sz="4" w:space="0" w:color="000001"/>
+              <w:insideH w:val="single" w:sz="4" w:space="0" w:color="00000A"/>
+              <w:insideV w:val="single" w:sz="4" w:space="0" w:color="000001"/>
             </w:tcBorders>
             <w:shd w:fill="auto" w:val="clear"/>
             <w:tcMar>
-              <w:left w:w="108" w:type="dxa"/>
+              <w:left w:w="103" w:type="dxa"/>
             </w:tcMar>
           </w:tcPr>
           <w:p>
@@ -4088,10 +4502,15 @@
             <w:tcW w:w="5430" w:type="dxa"/>
             <w:tcBorders>
               <w:top w:val="single" w:sz="4" w:space="0" w:color="00000A"/>
+              <w:left w:val="single" w:sz="4" w:space="0" w:color="000001"/>
+              <w:bottom w:val="single" w:sz="4" w:space="0" w:color="00000A"/>
+              <w:right w:val="single" w:sz="4" w:space="0" w:color="000001"/>
+              <w:insideH w:val="single" w:sz="4" w:space="0" w:color="00000A"/>
+              <w:insideV w:val="single" w:sz="4" w:space="0" w:color="000001"/>
             </w:tcBorders>
             <w:shd w:fill="auto" w:val="clear"/>
             <w:tcMar>
-              <w:left w:w="108" w:type="dxa"/>
+              <w:left w:w="103" w:type="dxa"/>
             </w:tcMar>
           </w:tcPr>
           <w:p>
@@ -4116,11 +4535,18 @@
         <w:trPr/>
         <w:tc>
           <w:tcPr>
-            <w:tcW w:w="3405" w:type="dxa"/>
-            <w:tcBorders/>
+            <w:tcW w:w="3404" w:type="dxa"/>
+            <w:tcBorders>
+              <w:top w:val="single" w:sz="4" w:space="0" w:color="00000A"/>
+              <w:left w:val="single" w:sz="4" w:space="0" w:color="000001"/>
+              <w:bottom w:val="single" w:sz="4" w:space="0" w:color="00000A"/>
+              <w:right w:val="single" w:sz="4" w:space="0" w:color="000001"/>
+              <w:insideH w:val="single" w:sz="4" w:space="0" w:color="00000A"/>
+              <w:insideV w:val="single" w:sz="4" w:space="0" w:color="000001"/>
+            </w:tcBorders>
             <w:shd w:color="auto" w:fill="CCCCCC" w:themeFill="text1" w:themeFillTint="33" w:val="clear"/>
             <w:tcMar>
-              <w:left w:w="108" w:type="dxa"/>
+              <w:left w:w="103" w:type="dxa"/>
             </w:tcMar>
           </w:tcPr>
           <w:p>
@@ -4146,10 +4572,17 @@
         <w:tc>
           <w:tcPr>
             <w:tcW w:w="5430" w:type="dxa"/>
-            <w:tcBorders/>
+            <w:tcBorders>
+              <w:top w:val="single" w:sz="4" w:space="0" w:color="00000A"/>
+              <w:left w:val="single" w:sz="4" w:space="0" w:color="000001"/>
+              <w:bottom w:val="single" w:sz="4" w:space="0" w:color="00000A"/>
+              <w:right w:val="single" w:sz="4" w:space="0" w:color="000001"/>
+              <w:insideH w:val="single" w:sz="4" w:space="0" w:color="00000A"/>
+              <w:insideV w:val="single" w:sz="4" w:space="0" w:color="000001"/>
+            </w:tcBorders>
             <w:shd w:color="auto" w:fill="CCCCCC" w:themeFill="text1" w:themeFillTint="33" w:val="clear"/>
             <w:tcMar>
-              <w:left w:w="108" w:type="dxa"/>
+              <w:left w:w="103" w:type="dxa"/>
             </w:tcMar>
           </w:tcPr>
           <w:p>
@@ -4187,11 +4620,18 @@
         <w:trPr/>
         <w:tc>
           <w:tcPr>
-            <w:tcW w:w="3405" w:type="dxa"/>
-            <w:tcBorders/>
+            <w:tcW w:w="3404" w:type="dxa"/>
+            <w:tcBorders>
+              <w:top w:val="single" w:sz="4" w:space="0" w:color="00000A"/>
+              <w:left w:val="single" w:sz="4" w:space="0" w:color="000001"/>
+              <w:bottom w:val="single" w:sz="4" w:space="0" w:color="00000A"/>
+              <w:right w:val="single" w:sz="4" w:space="0" w:color="000001"/>
+              <w:insideH w:val="single" w:sz="4" w:space="0" w:color="00000A"/>
+              <w:insideV w:val="single" w:sz="4" w:space="0" w:color="000001"/>
+            </w:tcBorders>
             <w:shd w:fill="auto" w:val="clear"/>
             <w:tcMar>
-              <w:left w:w="108" w:type="dxa"/>
+              <w:left w:w="103" w:type="dxa"/>
             </w:tcMar>
           </w:tcPr>
           <w:p>
@@ -4217,10 +4657,17 @@
         <w:tc>
           <w:tcPr>
             <w:tcW w:w="5430" w:type="dxa"/>
-            <w:tcBorders/>
+            <w:tcBorders>
+              <w:top w:val="single" w:sz="4" w:space="0" w:color="00000A"/>
+              <w:left w:val="single" w:sz="4" w:space="0" w:color="000001"/>
+              <w:bottom w:val="single" w:sz="4" w:space="0" w:color="00000A"/>
+              <w:right w:val="single" w:sz="4" w:space="0" w:color="000001"/>
+              <w:insideH w:val="single" w:sz="4" w:space="0" w:color="00000A"/>
+              <w:insideV w:val="single" w:sz="4" w:space="0" w:color="000001"/>
+            </w:tcBorders>
             <w:shd w:fill="auto" w:val="clear"/>
             <w:tcMar>
-              <w:left w:w="108" w:type="dxa"/>
+              <w:left w:w="103" w:type="dxa"/>
             </w:tcMar>
           </w:tcPr>
           <w:p>
@@ -4245,11 +4692,18 @@
         <w:trPr/>
         <w:tc>
           <w:tcPr>
-            <w:tcW w:w="3405" w:type="dxa"/>
-            <w:tcBorders/>
+            <w:tcW w:w="3404" w:type="dxa"/>
+            <w:tcBorders>
+              <w:top w:val="single" w:sz="4" w:space="0" w:color="00000A"/>
+              <w:left w:val="single" w:sz="4" w:space="0" w:color="000001"/>
+              <w:bottom w:val="single" w:sz="4" w:space="0" w:color="00000A"/>
+              <w:right w:val="single" w:sz="4" w:space="0" w:color="000001"/>
+              <w:insideH w:val="single" w:sz="4" w:space="0" w:color="00000A"/>
+              <w:insideV w:val="single" w:sz="4" w:space="0" w:color="000001"/>
+            </w:tcBorders>
             <w:shd w:color="auto" w:fill="CCCCCC" w:themeFill="text1" w:themeFillTint="33" w:val="clear"/>
             <w:tcMar>
-              <w:left w:w="108" w:type="dxa"/>
+              <w:left w:w="103" w:type="dxa"/>
             </w:tcMar>
           </w:tcPr>
           <w:p>
@@ -4275,10 +4729,17 @@
         <w:tc>
           <w:tcPr>
             <w:tcW w:w="5430" w:type="dxa"/>
-            <w:tcBorders/>
+            <w:tcBorders>
+              <w:top w:val="single" w:sz="4" w:space="0" w:color="00000A"/>
+              <w:left w:val="single" w:sz="4" w:space="0" w:color="000001"/>
+              <w:bottom w:val="single" w:sz="4" w:space="0" w:color="00000A"/>
+              <w:right w:val="single" w:sz="4" w:space="0" w:color="000001"/>
+              <w:insideH w:val="single" w:sz="4" w:space="0" w:color="00000A"/>
+              <w:insideV w:val="single" w:sz="4" w:space="0" w:color="000001"/>
+            </w:tcBorders>
             <w:shd w:color="auto" w:fill="CCCCCC" w:themeFill="text1" w:themeFillTint="33" w:val="clear"/>
             <w:tcMar>
-              <w:left w:w="108" w:type="dxa"/>
+              <w:left w:w="103" w:type="dxa"/>
             </w:tcMar>
           </w:tcPr>
           <w:p>
@@ -4316,11 +4777,18 @@
         <w:trPr/>
         <w:tc>
           <w:tcPr>
-            <w:tcW w:w="3405" w:type="dxa"/>
-            <w:tcBorders/>
+            <w:tcW w:w="3404" w:type="dxa"/>
+            <w:tcBorders>
+              <w:top w:val="single" w:sz="4" w:space="0" w:color="00000A"/>
+              <w:left w:val="single" w:sz="4" w:space="0" w:color="000001"/>
+              <w:bottom w:val="single" w:sz="4" w:space="0" w:color="00000A"/>
+              <w:right w:val="single" w:sz="4" w:space="0" w:color="000001"/>
+              <w:insideH w:val="single" w:sz="4" w:space="0" w:color="00000A"/>
+              <w:insideV w:val="single" w:sz="4" w:space="0" w:color="000001"/>
+            </w:tcBorders>
             <w:shd w:fill="auto" w:val="clear"/>
             <w:tcMar>
-              <w:left w:w="108" w:type="dxa"/>
+              <w:left w:w="103" w:type="dxa"/>
             </w:tcMar>
           </w:tcPr>
           <w:p>
@@ -4346,10 +4814,17 @@
         <w:tc>
           <w:tcPr>
             <w:tcW w:w="5430" w:type="dxa"/>
-            <w:tcBorders/>
+            <w:tcBorders>
+              <w:top w:val="single" w:sz="4" w:space="0" w:color="00000A"/>
+              <w:left w:val="single" w:sz="4" w:space="0" w:color="000001"/>
+              <w:bottom w:val="single" w:sz="4" w:space="0" w:color="00000A"/>
+              <w:right w:val="single" w:sz="4" w:space="0" w:color="000001"/>
+              <w:insideH w:val="single" w:sz="4" w:space="0" w:color="00000A"/>
+              <w:insideV w:val="single" w:sz="4" w:space="0" w:color="000001"/>
+            </w:tcBorders>
             <w:shd w:fill="auto" w:val="clear"/>
             <w:tcMar>
-              <w:left w:w="108" w:type="dxa"/>
+              <w:left w:w="103" w:type="dxa"/>
             </w:tcMar>
           </w:tcPr>
           <w:p>
@@ -4381,11 +4856,18 @@
         <w:trPr/>
         <w:tc>
           <w:tcPr>
-            <w:tcW w:w="3405" w:type="dxa"/>
-            <w:tcBorders/>
+            <w:tcW w:w="3404" w:type="dxa"/>
+            <w:tcBorders>
+              <w:top w:val="single" w:sz="4" w:space="0" w:color="00000A"/>
+              <w:left w:val="single" w:sz="4" w:space="0" w:color="000001"/>
+              <w:bottom w:val="single" w:sz="4" w:space="0" w:color="00000A"/>
+              <w:right w:val="single" w:sz="4" w:space="0" w:color="000001"/>
+              <w:insideH w:val="single" w:sz="4" w:space="0" w:color="00000A"/>
+              <w:insideV w:val="single" w:sz="4" w:space="0" w:color="000001"/>
+            </w:tcBorders>
             <w:shd w:color="auto" w:fill="CCCCCC" w:themeFill="text1" w:themeFillTint="33" w:val="clear"/>
             <w:tcMar>
-              <w:left w:w="108" w:type="dxa"/>
+              <w:left w:w="103" w:type="dxa"/>
             </w:tcMar>
           </w:tcPr>
           <w:p>
@@ -4411,10 +4893,17 @@
         <w:tc>
           <w:tcPr>
             <w:tcW w:w="5430" w:type="dxa"/>
-            <w:tcBorders/>
+            <w:tcBorders>
+              <w:top w:val="single" w:sz="4" w:space="0" w:color="00000A"/>
+              <w:left w:val="single" w:sz="4" w:space="0" w:color="000001"/>
+              <w:bottom w:val="single" w:sz="4" w:space="0" w:color="00000A"/>
+              <w:right w:val="single" w:sz="4" w:space="0" w:color="000001"/>
+              <w:insideH w:val="single" w:sz="4" w:space="0" w:color="00000A"/>
+              <w:insideV w:val="single" w:sz="4" w:space="0" w:color="000001"/>
+            </w:tcBorders>
             <w:shd w:color="auto" w:fill="CCCCCC" w:themeFill="text1" w:themeFillTint="33" w:val="clear"/>
             <w:tcMar>
-              <w:left w:w="108" w:type="dxa"/>
+              <w:left w:w="103" w:type="dxa"/>
             </w:tcMar>
           </w:tcPr>
           <w:p>
@@ -4436,11 +4925,18 @@
         <w:trPr/>
         <w:tc>
           <w:tcPr>
-            <w:tcW w:w="3405" w:type="dxa"/>
-            <w:tcBorders/>
+            <w:tcW w:w="3404" w:type="dxa"/>
+            <w:tcBorders>
+              <w:top w:val="single" w:sz="4" w:space="0" w:color="00000A"/>
+              <w:left w:val="single" w:sz="4" w:space="0" w:color="000001"/>
+              <w:bottom w:val="single" w:sz="4" w:space="0" w:color="00000A"/>
+              <w:right w:val="single" w:sz="4" w:space="0" w:color="000001"/>
+              <w:insideH w:val="single" w:sz="4" w:space="0" w:color="00000A"/>
+              <w:insideV w:val="single" w:sz="4" w:space="0" w:color="000001"/>
+            </w:tcBorders>
             <w:shd w:fill="auto" w:val="clear"/>
             <w:tcMar>
-              <w:left w:w="108" w:type="dxa"/>
+              <w:left w:w="103" w:type="dxa"/>
             </w:tcMar>
           </w:tcPr>
           <w:p>
@@ -4466,10 +4962,17 @@
         <w:tc>
           <w:tcPr>
             <w:tcW w:w="5430" w:type="dxa"/>
-            <w:tcBorders/>
+            <w:tcBorders>
+              <w:top w:val="single" w:sz="4" w:space="0" w:color="00000A"/>
+              <w:left w:val="single" w:sz="4" w:space="0" w:color="000001"/>
+              <w:bottom w:val="single" w:sz="4" w:space="0" w:color="00000A"/>
+              <w:right w:val="single" w:sz="4" w:space="0" w:color="000001"/>
+              <w:insideH w:val="single" w:sz="4" w:space="0" w:color="00000A"/>
+              <w:insideV w:val="single" w:sz="4" w:space="0" w:color="000001"/>
+            </w:tcBorders>
             <w:shd w:fill="auto" w:val="clear"/>
             <w:tcMar>
-              <w:left w:w="108" w:type="dxa"/>
+              <w:left w:w="103" w:type="dxa"/>
             </w:tcMar>
           </w:tcPr>
           <w:p>
@@ -4494,11 +4997,18 @@
         <w:trPr/>
         <w:tc>
           <w:tcPr>
-            <w:tcW w:w="3405" w:type="dxa"/>
-            <w:tcBorders/>
+            <w:tcW w:w="3404" w:type="dxa"/>
+            <w:tcBorders>
+              <w:top w:val="single" w:sz="4" w:space="0" w:color="00000A"/>
+              <w:left w:val="single" w:sz="4" w:space="0" w:color="000001"/>
+              <w:bottom w:val="single" w:sz="4" w:space="0" w:color="00000A"/>
+              <w:right w:val="single" w:sz="4" w:space="0" w:color="000001"/>
+              <w:insideH w:val="single" w:sz="4" w:space="0" w:color="00000A"/>
+              <w:insideV w:val="single" w:sz="4" w:space="0" w:color="000001"/>
+            </w:tcBorders>
             <w:shd w:color="auto" w:fill="CCCCCC" w:themeFill="text1" w:themeFillTint="33" w:val="clear"/>
             <w:tcMar>
-              <w:left w:w="108" w:type="dxa"/>
+              <w:left w:w="103" w:type="dxa"/>
             </w:tcMar>
           </w:tcPr>
           <w:p>
@@ -4524,10 +5034,17 @@
         <w:tc>
           <w:tcPr>
             <w:tcW w:w="5430" w:type="dxa"/>
-            <w:tcBorders/>
+            <w:tcBorders>
+              <w:top w:val="single" w:sz="4" w:space="0" w:color="00000A"/>
+              <w:left w:val="single" w:sz="4" w:space="0" w:color="000001"/>
+              <w:bottom w:val="single" w:sz="4" w:space="0" w:color="00000A"/>
+              <w:right w:val="single" w:sz="4" w:space="0" w:color="000001"/>
+              <w:insideH w:val="single" w:sz="4" w:space="0" w:color="00000A"/>
+              <w:insideV w:val="single" w:sz="4" w:space="0" w:color="000001"/>
+            </w:tcBorders>
             <w:shd w:color="auto" w:fill="CCCCCC" w:themeFill="text1" w:themeFillTint="33" w:val="clear"/>
             <w:tcMar>
-              <w:left w:w="108" w:type="dxa"/>
+              <w:left w:w="103" w:type="dxa"/>
             </w:tcMar>
           </w:tcPr>
           <w:p>
@@ -4564,7 +5081,12 @@
       <w:pPr>
         <w:pStyle w:val="Normal"/>
         <w:rPr>
-          <w:lang w:val="es-ES"/>
+          <w:sz w:val="22"/>
+          <w:sz w:val="22"/>
+          <w:szCs w:val="22"/>
+          <w:rFonts w:ascii="Calibri" w:hAnsi="Calibri" w:eastAsia="Calibri" w:cs="" w:asciiTheme="minorHAnsi" w:cstheme="minorBidi" w:eastAsiaTheme="minorHAnsi" w:hAnsiTheme="minorHAnsi"/>
+          <w:color w:val="00000A"/>
+          <w:lang w:val="es-ES" w:eastAsia="en-US" w:bidi="ar-SA"/>
         </w:rPr>
       </w:pPr>
       <w:r>
@@ -4578,7 +5100,12 @@
       <w:pPr>
         <w:pStyle w:val="Normal"/>
         <w:rPr>
-          <w:lang w:val="es-ES"/>
+          <w:sz w:val="22"/>
+          <w:sz w:val="22"/>
+          <w:szCs w:val="22"/>
+          <w:rFonts w:ascii="Calibri" w:hAnsi="Calibri" w:eastAsia="Calibri" w:cs="" w:asciiTheme="minorHAnsi" w:cstheme="minorBidi" w:eastAsiaTheme="minorHAnsi" w:hAnsiTheme="minorHAnsi"/>
+          <w:color w:val="00000A"/>
+          <w:lang w:val="es-ES" w:eastAsia="en-US" w:bidi="ar-SA"/>
         </w:rPr>
       </w:pPr>
       <w:r>
@@ -4828,7 +5355,7 @@
         <w:tblStyle w:val="Tabladecuadrcula4"/>
         <w:tblW w:w="8450" w:type="dxa"/>
         <w:jc w:val="left"/>
-        <w:tblInd w:w="0" w:type="dxa"/>
+        <w:tblInd w:w="-5" w:type="dxa"/>
         <w:tblBorders>
           <w:top w:val="single" w:sz="4" w:space="0" w:color="000001"/>
           <w:left w:val="single" w:sz="4" w:space="0" w:color="000001"/>
@@ -4839,17 +5366,17 @@
         </w:tblBorders>
         <w:tblCellMar>
           <w:top w:w="0" w:type="dxa"/>
-          <w:left w:w="108" w:type="dxa"/>
+          <w:left w:w="103" w:type="dxa"/>
           <w:bottom w:w="0" w:type="dxa"/>
           <w:right w:w="108" w:type="dxa"/>
         </w:tblCellMar>
       </w:tblPr>
       <w:tblGrid>
         <w:gridCol w:w="899"/>
-        <w:gridCol w:w="1253"/>
+        <w:gridCol w:w="1252"/>
         <w:gridCol w:w="959"/>
         <w:gridCol w:w="3686"/>
-        <w:gridCol w:w="1653"/>
+        <w:gridCol w:w="1654"/>
       </w:tblGrid>
       <w:tr>
         <w:trPr>
@@ -4869,7 +5396,7 @@
             </w:tcBorders>
             <w:shd w:color="auto" w:fill="000000" w:themeFill="text1" w:val="clear"/>
             <w:tcMar>
-              <w:left w:w="108" w:type="dxa"/>
+              <w:left w:w="103" w:type="dxa"/>
             </w:tcMar>
           </w:tcPr>
           <w:p>
@@ -4903,7 +5430,7 @@
         </w:tc>
         <w:tc>
           <w:tcPr>
-            <w:tcW w:w="1253" w:type="dxa"/>
+            <w:tcW w:w="1252" w:type="dxa"/>
             <w:tcBorders>
               <w:top w:val="single" w:sz="4" w:space="0" w:color="000001"/>
               <w:left w:val="single" w:sz="4" w:space="0" w:color="000001"/>
@@ -4914,7 +5441,7 @@
             </w:tcBorders>
             <w:shd w:color="auto" w:fill="000000" w:themeFill="text1" w:val="clear"/>
             <w:tcMar>
-              <w:left w:w="108" w:type="dxa"/>
+              <w:left w:w="103" w:type="dxa"/>
             </w:tcMar>
           </w:tcPr>
           <w:p>
@@ -4959,7 +5486,7 @@
             </w:tcBorders>
             <w:shd w:color="auto" w:fill="000000" w:themeFill="text1" w:val="clear"/>
             <w:tcMar>
-              <w:left w:w="108" w:type="dxa"/>
+              <w:left w:w="103" w:type="dxa"/>
             </w:tcMar>
           </w:tcPr>
           <w:p>
@@ -5004,7 +5531,7 @@
             </w:tcBorders>
             <w:shd w:color="auto" w:fill="000000" w:themeFill="text1" w:val="clear"/>
             <w:tcMar>
-              <w:left w:w="108" w:type="dxa"/>
+              <w:left w:w="103" w:type="dxa"/>
             </w:tcMar>
           </w:tcPr>
           <w:p>
@@ -5037,7 +5564,7 @@
         </w:tc>
         <w:tc>
           <w:tcPr>
-            <w:tcW w:w="1653" w:type="dxa"/>
+            <w:tcW w:w="1654" w:type="dxa"/>
             <w:tcBorders>
               <w:top w:val="single" w:sz="4" w:space="0" w:color="000001"/>
               <w:left w:val="single" w:sz="4" w:space="0" w:color="000001"/>
@@ -5048,7 +5575,7 @@
             </w:tcBorders>
             <w:shd w:color="auto" w:fill="000000" w:themeFill="text1" w:val="clear"/>
             <w:tcMar>
-              <w:left w:w="108" w:type="dxa"/>
+              <w:left w:w="103" w:type="dxa"/>
             </w:tcMar>
           </w:tcPr>
           <w:p>
@@ -5088,10 +5615,17 @@
         <w:tc>
           <w:tcPr>
             <w:tcW w:w="899" w:type="dxa"/>
-            <w:tcBorders/>
+            <w:tcBorders>
+              <w:top w:val="single" w:sz="4" w:space="0" w:color="000001"/>
+              <w:left w:val="single" w:sz="4" w:space="0" w:color="000001"/>
+              <w:bottom w:val="single" w:sz="4" w:space="0" w:color="000001"/>
+              <w:right w:val="single" w:sz="4" w:space="0" w:color="000001"/>
+              <w:insideH w:val="single" w:sz="4" w:space="0" w:color="000001"/>
+              <w:insideV w:val="single" w:sz="4" w:space="0" w:color="000001"/>
+            </w:tcBorders>
             <w:shd w:color="auto" w:fill="CCCCCC" w:themeFill="text1" w:themeFillTint="33" w:val="clear"/>
             <w:tcMar>
-              <w:left w:w="108" w:type="dxa"/>
+              <w:left w:w="103" w:type="dxa"/>
             </w:tcMar>
           </w:tcPr>
           <w:p>
@@ -5125,11 +5659,18 @@
         </w:tc>
         <w:tc>
           <w:tcPr>
-            <w:tcW w:w="1253" w:type="dxa"/>
-            <w:tcBorders/>
+            <w:tcW w:w="1252" w:type="dxa"/>
+            <w:tcBorders>
+              <w:top w:val="single" w:sz="4" w:space="0" w:color="000001"/>
+              <w:left w:val="single" w:sz="4" w:space="0" w:color="000001"/>
+              <w:bottom w:val="single" w:sz="4" w:space="0" w:color="000001"/>
+              <w:right w:val="single" w:sz="4" w:space="0" w:color="000001"/>
+              <w:insideH w:val="single" w:sz="4" w:space="0" w:color="000001"/>
+              <w:insideV w:val="single" w:sz="4" w:space="0" w:color="000001"/>
+            </w:tcBorders>
             <w:shd w:color="auto" w:fill="CCCCCC" w:themeFill="text1" w:themeFillTint="33" w:val="clear"/>
             <w:tcMar>
-              <w:left w:w="108" w:type="dxa"/>
+              <w:left w:w="103" w:type="dxa"/>
             </w:tcMar>
           </w:tcPr>
           <w:p>
@@ -5161,10 +5702,17 @@
         <w:tc>
           <w:tcPr>
             <w:tcW w:w="959" w:type="dxa"/>
-            <w:tcBorders/>
+            <w:tcBorders>
+              <w:top w:val="single" w:sz="4" w:space="0" w:color="000001"/>
+              <w:left w:val="single" w:sz="4" w:space="0" w:color="000001"/>
+              <w:bottom w:val="single" w:sz="4" w:space="0" w:color="000001"/>
+              <w:right w:val="single" w:sz="4" w:space="0" w:color="000001"/>
+              <w:insideH w:val="single" w:sz="4" w:space="0" w:color="000001"/>
+              <w:insideV w:val="single" w:sz="4" w:space="0" w:color="000001"/>
+            </w:tcBorders>
             <w:shd w:color="auto" w:fill="CCCCCC" w:themeFill="text1" w:themeFillTint="33" w:val="clear"/>
             <w:tcMar>
-              <w:left w:w="108" w:type="dxa"/>
+              <w:left w:w="103" w:type="dxa"/>
             </w:tcMar>
           </w:tcPr>
           <w:p>
@@ -5196,10 +5744,17 @@
         <w:tc>
           <w:tcPr>
             <w:tcW w:w="3686" w:type="dxa"/>
-            <w:tcBorders/>
+            <w:tcBorders>
+              <w:top w:val="single" w:sz="4" w:space="0" w:color="000001"/>
+              <w:left w:val="single" w:sz="4" w:space="0" w:color="000001"/>
+              <w:bottom w:val="single" w:sz="4" w:space="0" w:color="000001"/>
+              <w:right w:val="single" w:sz="4" w:space="0" w:color="000001"/>
+              <w:insideH w:val="single" w:sz="4" w:space="0" w:color="000001"/>
+              <w:insideV w:val="single" w:sz="4" w:space="0" w:color="000001"/>
+            </w:tcBorders>
             <w:shd w:color="auto" w:fill="CCCCCC" w:themeFill="text1" w:themeFillTint="33" w:val="clear"/>
             <w:tcMar>
-              <w:left w:w="108" w:type="dxa"/>
+              <w:left w:w="103" w:type="dxa"/>
             </w:tcMar>
           </w:tcPr>
           <w:p>
@@ -5235,11 +5790,18 @@
         </w:tc>
         <w:tc>
           <w:tcPr>
-            <w:tcW w:w="1653" w:type="dxa"/>
-            <w:tcBorders/>
+            <w:tcW w:w="1654" w:type="dxa"/>
+            <w:tcBorders>
+              <w:top w:val="single" w:sz="4" w:space="0" w:color="000001"/>
+              <w:left w:val="single" w:sz="4" w:space="0" w:color="000001"/>
+              <w:bottom w:val="single" w:sz="4" w:space="0" w:color="000001"/>
+              <w:right w:val="single" w:sz="4" w:space="0" w:color="000001"/>
+              <w:insideH w:val="single" w:sz="4" w:space="0" w:color="000001"/>
+              <w:insideV w:val="single" w:sz="4" w:space="0" w:color="000001"/>
+            </w:tcBorders>
             <w:shd w:color="auto" w:fill="CCCCCC" w:themeFill="text1" w:themeFillTint="33" w:val="clear"/>
             <w:tcMar>
-              <w:left w:w="108" w:type="dxa"/>
+              <w:left w:w="103" w:type="dxa"/>
             </w:tcMar>
           </w:tcPr>
           <w:p>
@@ -5276,10 +5838,17 @@
         <w:tc>
           <w:tcPr>
             <w:tcW w:w="899" w:type="dxa"/>
-            <w:tcBorders/>
+            <w:tcBorders>
+              <w:top w:val="single" w:sz="4" w:space="0" w:color="000001"/>
+              <w:left w:val="single" w:sz="4" w:space="0" w:color="000001"/>
+              <w:bottom w:val="single" w:sz="4" w:space="0" w:color="000001"/>
+              <w:right w:val="single" w:sz="4" w:space="0" w:color="000001"/>
+              <w:insideH w:val="single" w:sz="4" w:space="0" w:color="000001"/>
+              <w:insideV w:val="single" w:sz="4" w:space="0" w:color="000001"/>
+            </w:tcBorders>
             <w:shd w:fill="auto" w:val="clear"/>
             <w:tcMar>
-              <w:left w:w="108" w:type="dxa"/>
+              <w:left w:w="103" w:type="dxa"/>
             </w:tcMar>
           </w:tcPr>
           <w:p>
@@ -5313,11 +5882,18 @@
         </w:tc>
         <w:tc>
           <w:tcPr>
-            <w:tcW w:w="1253" w:type="dxa"/>
-            <w:tcBorders/>
+            <w:tcW w:w="1252" w:type="dxa"/>
+            <w:tcBorders>
+              <w:top w:val="single" w:sz="4" w:space="0" w:color="000001"/>
+              <w:left w:val="single" w:sz="4" w:space="0" w:color="000001"/>
+              <w:bottom w:val="single" w:sz="4" w:space="0" w:color="000001"/>
+              <w:right w:val="single" w:sz="4" w:space="0" w:color="000001"/>
+              <w:insideH w:val="single" w:sz="4" w:space="0" w:color="000001"/>
+              <w:insideV w:val="single" w:sz="4" w:space="0" w:color="000001"/>
+            </w:tcBorders>
             <w:shd w:fill="auto" w:val="clear"/>
             <w:tcMar>
-              <w:left w:w="108" w:type="dxa"/>
+              <w:left w:w="103" w:type="dxa"/>
             </w:tcMar>
           </w:tcPr>
           <w:p>
@@ -5349,10 +5925,17 @@
         <w:tc>
           <w:tcPr>
             <w:tcW w:w="959" w:type="dxa"/>
-            <w:tcBorders/>
+            <w:tcBorders>
+              <w:top w:val="single" w:sz="4" w:space="0" w:color="000001"/>
+              <w:left w:val="single" w:sz="4" w:space="0" w:color="000001"/>
+              <w:bottom w:val="single" w:sz="4" w:space="0" w:color="000001"/>
+              <w:right w:val="single" w:sz="4" w:space="0" w:color="000001"/>
+              <w:insideH w:val="single" w:sz="4" w:space="0" w:color="000001"/>
+              <w:insideV w:val="single" w:sz="4" w:space="0" w:color="000001"/>
+            </w:tcBorders>
             <w:shd w:fill="auto" w:val="clear"/>
             <w:tcMar>
-              <w:left w:w="108" w:type="dxa"/>
+              <w:left w:w="103" w:type="dxa"/>
             </w:tcMar>
           </w:tcPr>
           <w:p>
@@ -5384,10 +5967,17 @@
         <w:tc>
           <w:tcPr>
             <w:tcW w:w="3686" w:type="dxa"/>
-            <w:tcBorders/>
+            <w:tcBorders>
+              <w:top w:val="single" w:sz="4" w:space="0" w:color="000001"/>
+              <w:left w:val="single" w:sz="4" w:space="0" w:color="000001"/>
+              <w:bottom w:val="single" w:sz="4" w:space="0" w:color="000001"/>
+              <w:right w:val="single" w:sz="4" w:space="0" w:color="000001"/>
+              <w:insideH w:val="single" w:sz="4" w:space="0" w:color="000001"/>
+              <w:insideV w:val="single" w:sz="4" w:space="0" w:color="000001"/>
+            </w:tcBorders>
             <w:shd w:fill="auto" w:val="clear"/>
             <w:tcMar>
-              <w:left w:w="108" w:type="dxa"/>
+              <w:left w:w="103" w:type="dxa"/>
             </w:tcMar>
           </w:tcPr>
           <w:p>
@@ -5423,11 +6013,18 @@
         </w:tc>
         <w:tc>
           <w:tcPr>
-            <w:tcW w:w="1653" w:type="dxa"/>
-            <w:tcBorders/>
+            <w:tcW w:w="1654" w:type="dxa"/>
+            <w:tcBorders>
+              <w:top w:val="single" w:sz="4" w:space="0" w:color="000001"/>
+              <w:left w:val="single" w:sz="4" w:space="0" w:color="000001"/>
+              <w:bottom w:val="single" w:sz="4" w:space="0" w:color="000001"/>
+              <w:right w:val="single" w:sz="4" w:space="0" w:color="000001"/>
+              <w:insideH w:val="single" w:sz="4" w:space="0" w:color="000001"/>
+              <w:insideV w:val="single" w:sz="4" w:space="0" w:color="000001"/>
+            </w:tcBorders>
             <w:shd w:fill="auto" w:val="clear"/>
             <w:tcMar>
-              <w:left w:w="108" w:type="dxa"/>
+              <w:left w:w="103" w:type="dxa"/>
             </w:tcMar>
           </w:tcPr>
           <w:p>
@@ -5464,10 +6061,17 @@
         <w:tc>
           <w:tcPr>
             <w:tcW w:w="899" w:type="dxa"/>
-            <w:tcBorders/>
+            <w:tcBorders>
+              <w:top w:val="single" w:sz="4" w:space="0" w:color="000001"/>
+              <w:left w:val="single" w:sz="4" w:space="0" w:color="000001"/>
+              <w:bottom w:val="single" w:sz="4" w:space="0" w:color="000001"/>
+              <w:right w:val="single" w:sz="4" w:space="0" w:color="000001"/>
+              <w:insideH w:val="single" w:sz="4" w:space="0" w:color="000001"/>
+              <w:insideV w:val="single" w:sz="4" w:space="0" w:color="000001"/>
+            </w:tcBorders>
             <w:shd w:color="auto" w:fill="CCCCCC" w:themeFill="text1" w:themeFillTint="33" w:val="clear"/>
             <w:tcMar>
-              <w:left w:w="108" w:type="dxa"/>
+              <w:left w:w="103" w:type="dxa"/>
             </w:tcMar>
           </w:tcPr>
           <w:p>
@@ -5501,11 +6105,18 @@
         </w:tc>
         <w:tc>
           <w:tcPr>
-            <w:tcW w:w="1253" w:type="dxa"/>
-            <w:tcBorders/>
+            <w:tcW w:w="1252" w:type="dxa"/>
+            <w:tcBorders>
+              <w:top w:val="single" w:sz="4" w:space="0" w:color="000001"/>
+              <w:left w:val="single" w:sz="4" w:space="0" w:color="000001"/>
+              <w:bottom w:val="single" w:sz="4" w:space="0" w:color="000001"/>
+              <w:right w:val="single" w:sz="4" w:space="0" w:color="000001"/>
+              <w:insideH w:val="single" w:sz="4" w:space="0" w:color="000001"/>
+              <w:insideV w:val="single" w:sz="4" w:space="0" w:color="000001"/>
+            </w:tcBorders>
             <w:shd w:color="auto" w:fill="CCCCCC" w:themeFill="text1" w:themeFillTint="33" w:val="clear"/>
             <w:tcMar>
-              <w:left w:w="108" w:type="dxa"/>
+              <w:left w:w="103" w:type="dxa"/>
             </w:tcMar>
           </w:tcPr>
           <w:p>
@@ -5537,10 +6148,17 @@
         <w:tc>
           <w:tcPr>
             <w:tcW w:w="959" w:type="dxa"/>
-            <w:tcBorders/>
+            <w:tcBorders>
+              <w:top w:val="single" w:sz="4" w:space="0" w:color="000001"/>
+              <w:left w:val="single" w:sz="4" w:space="0" w:color="000001"/>
+              <w:bottom w:val="single" w:sz="4" w:space="0" w:color="000001"/>
+              <w:right w:val="single" w:sz="4" w:space="0" w:color="000001"/>
+              <w:insideH w:val="single" w:sz="4" w:space="0" w:color="000001"/>
+              <w:insideV w:val="single" w:sz="4" w:space="0" w:color="000001"/>
+            </w:tcBorders>
             <w:shd w:color="auto" w:fill="CCCCCC" w:themeFill="text1" w:themeFillTint="33" w:val="clear"/>
             <w:tcMar>
-              <w:left w:w="108" w:type="dxa"/>
+              <w:left w:w="103" w:type="dxa"/>
             </w:tcMar>
           </w:tcPr>
           <w:p>
@@ -5572,10 +6190,17 @@
         <w:tc>
           <w:tcPr>
             <w:tcW w:w="3686" w:type="dxa"/>
-            <w:tcBorders/>
+            <w:tcBorders>
+              <w:top w:val="single" w:sz="4" w:space="0" w:color="000001"/>
+              <w:left w:val="single" w:sz="4" w:space="0" w:color="000001"/>
+              <w:bottom w:val="single" w:sz="4" w:space="0" w:color="000001"/>
+              <w:right w:val="single" w:sz="4" w:space="0" w:color="000001"/>
+              <w:insideH w:val="single" w:sz="4" w:space="0" w:color="000001"/>
+              <w:insideV w:val="single" w:sz="4" w:space="0" w:color="000001"/>
+            </w:tcBorders>
             <w:shd w:color="auto" w:fill="CCCCCC" w:themeFill="text1" w:themeFillTint="33" w:val="clear"/>
             <w:tcMar>
-              <w:left w:w="108" w:type="dxa"/>
+              <w:left w:w="103" w:type="dxa"/>
             </w:tcMar>
           </w:tcPr>
           <w:p>
@@ -5611,11 +6236,18 @@
         </w:tc>
         <w:tc>
           <w:tcPr>
-            <w:tcW w:w="1653" w:type="dxa"/>
-            <w:tcBorders/>
+            <w:tcW w:w="1654" w:type="dxa"/>
+            <w:tcBorders>
+              <w:top w:val="single" w:sz="4" w:space="0" w:color="000001"/>
+              <w:left w:val="single" w:sz="4" w:space="0" w:color="000001"/>
+              <w:bottom w:val="single" w:sz="4" w:space="0" w:color="000001"/>
+              <w:right w:val="single" w:sz="4" w:space="0" w:color="000001"/>
+              <w:insideH w:val="single" w:sz="4" w:space="0" w:color="000001"/>
+              <w:insideV w:val="single" w:sz="4" w:space="0" w:color="000001"/>
+            </w:tcBorders>
             <w:shd w:color="auto" w:fill="CCCCCC" w:themeFill="text1" w:themeFillTint="33" w:val="clear"/>
             <w:tcMar>
-              <w:left w:w="108" w:type="dxa"/>
+              <w:left w:w="103" w:type="dxa"/>
             </w:tcMar>
           </w:tcPr>
           <w:p>
@@ -5651,7 +6283,12 @@
       <w:pPr>
         <w:pStyle w:val="Normal"/>
         <w:rPr>
-          <w:lang w:val="es-ES"/>
+          <w:sz w:val="22"/>
+          <w:sz w:val="22"/>
+          <w:szCs w:val="22"/>
+          <w:rFonts w:ascii="Calibri" w:hAnsi="Calibri" w:eastAsia="Calibri" w:cs="" w:asciiTheme="minorHAnsi" w:cstheme="minorBidi" w:eastAsiaTheme="minorHAnsi" w:hAnsiTheme="minorHAnsi"/>
+          <w:color w:val="00000A"/>
+          <w:lang w:val="es-ES" w:eastAsia="en-US" w:bidi="ar-SA"/>
         </w:rPr>
       </w:pPr>
       <w:r>
@@ -5773,7 +6410,7 @@
         <w:tblStyle w:val="Tabladecuadrcula4"/>
         <w:tblW w:w="8828" w:type="dxa"/>
         <w:jc w:val="left"/>
-        <w:tblInd w:w="0" w:type="dxa"/>
+        <w:tblInd w:w="-5" w:type="dxa"/>
         <w:tblBorders>
           <w:top w:val="single" w:sz="4" w:space="0" w:color="000001"/>
           <w:left w:val="single" w:sz="4" w:space="0" w:color="000001"/>
@@ -5784,20 +6421,20 @@
         </w:tblBorders>
         <w:tblCellMar>
           <w:top w:w="0" w:type="dxa"/>
-          <w:left w:w="108" w:type="dxa"/>
+          <w:left w:w="103" w:type="dxa"/>
           <w:bottom w:w="0" w:type="dxa"/>
           <w:right w:w="108" w:type="dxa"/>
         </w:tblCellMar>
       </w:tblPr>
       <w:tblGrid>
-        <w:gridCol w:w="3255"/>
-        <w:gridCol w:w="5572"/>
+        <w:gridCol w:w="3254"/>
+        <w:gridCol w:w="5573"/>
       </w:tblGrid>
       <w:tr>
         <w:trPr/>
         <w:tc>
           <w:tcPr>
-            <w:tcW w:w="3255" w:type="dxa"/>
+            <w:tcW w:w="3254" w:type="dxa"/>
             <w:tcBorders>
               <w:top w:val="single" w:sz="4" w:space="0" w:color="000001"/>
               <w:left w:val="single" w:sz="4" w:space="0" w:color="000001"/>
@@ -5808,7 +6445,7 @@
             </w:tcBorders>
             <w:shd w:color="auto" w:fill="000000" w:themeFill="text1" w:val="clear"/>
             <w:tcMar>
-              <w:left w:w="108" w:type="dxa"/>
+              <w:left w:w="103" w:type="dxa"/>
             </w:tcMar>
           </w:tcPr>
           <w:p>
@@ -5830,7 +6467,7 @@
         </w:tc>
         <w:tc>
           <w:tcPr>
-            <w:tcW w:w="5572" w:type="dxa"/>
+            <w:tcW w:w="5573" w:type="dxa"/>
             <w:tcBorders>
               <w:top w:val="single" w:sz="4" w:space="0" w:color="000001"/>
               <w:left w:val="single" w:sz="4" w:space="0" w:color="000001"/>
@@ -5841,7 +6478,7 @@
             </w:tcBorders>
             <w:shd w:color="auto" w:fill="000000" w:themeFill="text1" w:val="clear"/>
             <w:tcMar>
-              <w:left w:w="108" w:type="dxa"/>
+              <w:left w:w="103" w:type="dxa"/>
             </w:tcMar>
           </w:tcPr>
           <w:p>
@@ -5869,11 +6506,18 @@
         <w:trPr/>
         <w:tc>
           <w:tcPr>
-            <w:tcW w:w="3255" w:type="dxa"/>
-            <w:tcBorders/>
+            <w:tcW w:w="3254" w:type="dxa"/>
+            <w:tcBorders>
+              <w:top w:val="single" w:sz="4" w:space="0" w:color="000001"/>
+              <w:left w:val="single" w:sz="4" w:space="0" w:color="000001"/>
+              <w:bottom w:val="single" w:sz="4" w:space="0" w:color="000001"/>
+              <w:right w:val="single" w:sz="4" w:space="0" w:color="000001"/>
+              <w:insideH w:val="single" w:sz="4" w:space="0" w:color="000001"/>
+              <w:insideV w:val="single" w:sz="4" w:space="0" w:color="000001"/>
+            </w:tcBorders>
             <w:shd w:color="auto" w:fill="CCCCCC" w:themeFill="text1" w:themeFillTint="33" w:val="clear"/>
             <w:tcMar>
-              <w:left w:w="108" w:type="dxa"/>
+              <w:left w:w="103" w:type="dxa"/>
             </w:tcMar>
           </w:tcPr>
           <w:p>
@@ -5898,11 +6542,18 @@
         </w:tc>
         <w:tc>
           <w:tcPr>
-            <w:tcW w:w="5572" w:type="dxa"/>
-            <w:tcBorders/>
+            <w:tcW w:w="5573" w:type="dxa"/>
+            <w:tcBorders>
+              <w:top w:val="single" w:sz="4" w:space="0" w:color="000001"/>
+              <w:left w:val="single" w:sz="4" w:space="0" w:color="000001"/>
+              <w:bottom w:val="single" w:sz="4" w:space="0" w:color="000001"/>
+              <w:right w:val="single" w:sz="4" w:space="0" w:color="000001"/>
+              <w:insideH w:val="single" w:sz="4" w:space="0" w:color="000001"/>
+              <w:insideV w:val="single" w:sz="4" w:space="0" w:color="000001"/>
+            </w:tcBorders>
             <w:shd w:color="auto" w:fill="CCCCCC" w:themeFill="text1" w:themeFillTint="33" w:val="clear"/>
             <w:tcMar>
-              <w:left w:w="108" w:type="dxa"/>
+              <w:left w:w="103" w:type="dxa"/>
             </w:tcMar>
           </w:tcPr>
           <w:p>
@@ -5927,11 +6578,18 @@
         <w:trPr/>
         <w:tc>
           <w:tcPr>
-            <w:tcW w:w="3255" w:type="dxa"/>
-            <w:tcBorders/>
+            <w:tcW w:w="3254" w:type="dxa"/>
+            <w:tcBorders>
+              <w:top w:val="single" w:sz="4" w:space="0" w:color="000001"/>
+              <w:left w:val="single" w:sz="4" w:space="0" w:color="000001"/>
+              <w:bottom w:val="single" w:sz="4" w:space="0" w:color="000001"/>
+              <w:right w:val="single" w:sz="4" w:space="0" w:color="000001"/>
+              <w:insideH w:val="single" w:sz="4" w:space="0" w:color="000001"/>
+              <w:insideV w:val="single" w:sz="4" w:space="0" w:color="000001"/>
+            </w:tcBorders>
             <w:shd w:fill="auto" w:val="clear"/>
             <w:tcMar>
-              <w:left w:w="108" w:type="dxa"/>
+              <w:left w:w="103" w:type="dxa"/>
             </w:tcMar>
           </w:tcPr>
           <w:p>
@@ -5956,11 +6614,18 @@
         </w:tc>
         <w:tc>
           <w:tcPr>
-            <w:tcW w:w="5572" w:type="dxa"/>
-            <w:tcBorders/>
+            <w:tcW w:w="5573" w:type="dxa"/>
+            <w:tcBorders>
+              <w:top w:val="single" w:sz="4" w:space="0" w:color="000001"/>
+              <w:left w:val="single" w:sz="4" w:space="0" w:color="000001"/>
+              <w:bottom w:val="single" w:sz="4" w:space="0" w:color="000001"/>
+              <w:right w:val="single" w:sz="4" w:space="0" w:color="000001"/>
+              <w:insideH w:val="single" w:sz="4" w:space="0" w:color="000001"/>
+              <w:insideV w:val="single" w:sz="4" w:space="0" w:color="000001"/>
+            </w:tcBorders>
             <w:shd w:fill="auto" w:val="clear"/>
             <w:tcMar>
-              <w:left w:w="108" w:type="dxa"/>
+              <w:left w:w="103" w:type="dxa"/>
             </w:tcMar>
           </w:tcPr>
           <w:p>
@@ -5968,7 +6633,12 @@
               <w:pStyle w:val="Normal"/>
               <w:spacing w:lineRule="auto" w:line="240" w:before="60" w:after="0"/>
               <w:rPr>
-                <w:lang w:val="es-ES"/>
+                <w:sz w:val="22"/>
+                <w:sz w:val="22"/>
+                <w:szCs w:val="22"/>
+                <w:rFonts w:ascii="Calibri" w:hAnsi="Calibri" w:eastAsia="Calibri" w:cs="" w:asciiTheme="minorHAnsi" w:cstheme="minorBidi" w:eastAsiaTheme="minorHAnsi" w:hAnsiTheme="minorHAnsi"/>
+                <w:color w:val="00000A"/>
+                <w:lang w:val="es-ES" w:eastAsia="en-US" w:bidi="ar-SA"/>
               </w:rPr>
             </w:pPr>
             <w:r>
@@ -5984,11 +6654,18 @@
         <w:trPr/>
         <w:tc>
           <w:tcPr>
-            <w:tcW w:w="3255" w:type="dxa"/>
-            <w:tcBorders/>
+            <w:tcW w:w="3254" w:type="dxa"/>
+            <w:tcBorders>
+              <w:top w:val="single" w:sz="4" w:space="0" w:color="000001"/>
+              <w:left w:val="single" w:sz="4" w:space="0" w:color="000001"/>
+              <w:bottom w:val="single" w:sz="4" w:space="0" w:color="000001"/>
+              <w:right w:val="single" w:sz="4" w:space="0" w:color="000001"/>
+              <w:insideH w:val="single" w:sz="4" w:space="0" w:color="000001"/>
+              <w:insideV w:val="single" w:sz="4" w:space="0" w:color="000001"/>
+            </w:tcBorders>
             <w:shd w:color="auto" w:fill="CCCCCC" w:themeFill="text1" w:themeFillTint="33" w:val="clear"/>
             <w:tcMar>
-              <w:left w:w="108" w:type="dxa"/>
+              <w:left w:w="103" w:type="dxa"/>
             </w:tcMar>
           </w:tcPr>
           <w:p>
@@ -6013,11 +6690,18 @@
         </w:tc>
         <w:tc>
           <w:tcPr>
-            <w:tcW w:w="5572" w:type="dxa"/>
-            <w:tcBorders/>
+            <w:tcW w:w="5573" w:type="dxa"/>
+            <w:tcBorders>
+              <w:top w:val="single" w:sz="4" w:space="0" w:color="000001"/>
+              <w:left w:val="single" w:sz="4" w:space="0" w:color="000001"/>
+              <w:bottom w:val="single" w:sz="4" w:space="0" w:color="000001"/>
+              <w:right w:val="single" w:sz="4" w:space="0" w:color="000001"/>
+              <w:insideH w:val="single" w:sz="4" w:space="0" w:color="000001"/>
+              <w:insideV w:val="single" w:sz="4" w:space="0" w:color="000001"/>
+            </w:tcBorders>
             <w:shd w:color="auto" w:fill="CCCCCC" w:themeFill="text1" w:themeFillTint="33" w:val="clear"/>
             <w:tcMar>
-              <w:left w:w="108" w:type="dxa"/>
+              <w:left w:w="103" w:type="dxa"/>
             </w:tcMar>
           </w:tcPr>
           <w:p>
@@ -6042,11 +6726,18 @@
         <w:trPr/>
         <w:tc>
           <w:tcPr>
-            <w:tcW w:w="3255" w:type="dxa"/>
-            <w:tcBorders/>
+            <w:tcW w:w="3254" w:type="dxa"/>
+            <w:tcBorders>
+              <w:top w:val="single" w:sz="4" w:space="0" w:color="000001"/>
+              <w:left w:val="single" w:sz="4" w:space="0" w:color="000001"/>
+              <w:bottom w:val="single" w:sz="4" w:space="0" w:color="000001"/>
+              <w:right w:val="single" w:sz="4" w:space="0" w:color="000001"/>
+              <w:insideH w:val="single" w:sz="4" w:space="0" w:color="000001"/>
+              <w:insideV w:val="single" w:sz="4" w:space="0" w:color="000001"/>
+            </w:tcBorders>
             <w:shd w:fill="auto" w:val="clear"/>
             <w:tcMar>
-              <w:left w:w="108" w:type="dxa"/>
+              <w:left w:w="103" w:type="dxa"/>
             </w:tcMar>
           </w:tcPr>
           <w:p>
@@ -6071,11 +6762,18 @@
         </w:tc>
         <w:tc>
           <w:tcPr>
-            <w:tcW w:w="5572" w:type="dxa"/>
-            <w:tcBorders/>
+            <w:tcW w:w="5573" w:type="dxa"/>
+            <w:tcBorders>
+              <w:top w:val="single" w:sz="4" w:space="0" w:color="000001"/>
+              <w:left w:val="single" w:sz="4" w:space="0" w:color="000001"/>
+              <w:bottom w:val="single" w:sz="4" w:space="0" w:color="000001"/>
+              <w:right w:val="single" w:sz="4" w:space="0" w:color="000001"/>
+              <w:insideH w:val="single" w:sz="4" w:space="0" w:color="000001"/>
+              <w:insideV w:val="single" w:sz="4" w:space="0" w:color="000001"/>
+            </w:tcBorders>
             <w:shd w:fill="auto" w:val="clear"/>
             <w:tcMar>
-              <w:left w:w="108" w:type="dxa"/>
+              <w:left w:w="103" w:type="dxa"/>
             </w:tcMar>
           </w:tcPr>
           <w:p>
@@ -6103,11 +6801,18 @@
         <w:trPr/>
         <w:tc>
           <w:tcPr>
-            <w:tcW w:w="3255" w:type="dxa"/>
-            <w:tcBorders/>
+            <w:tcW w:w="3254" w:type="dxa"/>
+            <w:tcBorders>
+              <w:top w:val="single" w:sz="4" w:space="0" w:color="000001"/>
+              <w:left w:val="single" w:sz="4" w:space="0" w:color="000001"/>
+              <w:bottom w:val="single" w:sz="4" w:space="0" w:color="000001"/>
+              <w:right w:val="single" w:sz="4" w:space="0" w:color="000001"/>
+              <w:insideH w:val="single" w:sz="4" w:space="0" w:color="000001"/>
+              <w:insideV w:val="single" w:sz="4" w:space="0" w:color="000001"/>
+            </w:tcBorders>
             <w:shd w:color="auto" w:fill="CCCCCC" w:themeFill="text1" w:themeFillTint="33" w:val="clear"/>
             <w:tcMar>
-              <w:left w:w="108" w:type="dxa"/>
+              <w:left w:w="103" w:type="dxa"/>
             </w:tcMar>
           </w:tcPr>
           <w:p>
@@ -6132,11 +6837,18 @@
         </w:tc>
         <w:tc>
           <w:tcPr>
-            <w:tcW w:w="5572" w:type="dxa"/>
-            <w:tcBorders/>
+            <w:tcW w:w="5573" w:type="dxa"/>
+            <w:tcBorders>
+              <w:top w:val="single" w:sz="4" w:space="0" w:color="000001"/>
+              <w:left w:val="single" w:sz="4" w:space="0" w:color="000001"/>
+              <w:bottom w:val="single" w:sz="4" w:space="0" w:color="000001"/>
+              <w:right w:val="single" w:sz="4" w:space="0" w:color="000001"/>
+              <w:insideH w:val="single" w:sz="4" w:space="0" w:color="000001"/>
+              <w:insideV w:val="single" w:sz="4" w:space="0" w:color="000001"/>
+            </w:tcBorders>
             <w:shd w:color="auto" w:fill="CCCCCC" w:themeFill="text1" w:themeFillTint="33" w:val="clear"/>
             <w:tcMar>
-              <w:left w:w="108" w:type="dxa"/>
+              <w:left w:w="103" w:type="dxa"/>
             </w:tcMar>
           </w:tcPr>
           <w:p>
@@ -6144,7 +6856,12 @@
               <w:pStyle w:val="Normal"/>
               <w:spacing w:lineRule="auto" w:line="240" w:before="60" w:after="0"/>
               <w:rPr>
-                <w:lang w:val="es-ES"/>
+                <w:sz w:val="22"/>
+                <w:sz w:val="22"/>
+                <w:szCs w:val="22"/>
+                <w:rFonts w:ascii="Calibri" w:hAnsi="Calibri" w:eastAsia="Calibri" w:cs="" w:asciiTheme="minorHAnsi" w:cstheme="minorBidi" w:eastAsiaTheme="minorHAnsi" w:hAnsiTheme="minorHAnsi"/>
+                <w:color w:val="00000A"/>
+                <w:lang w:val="es-ES" w:eastAsia="en-US" w:bidi="ar-SA"/>
               </w:rPr>
             </w:pPr>
             <w:r>
@@ -6160,11 +6877,18 @@
         <w:trPr/>
         <w:tc>
           <w:tcPr>
-            <w:tcW w:w="3255" w:type="dxa"/>
-            <w:tcBorders/>
+            <w:tcW w:w="3254" w:type="dxa"/>
+            <w:tcBorders>
+              <w:top w:val="single" w:sz="4" w:space="0" w:color="000001"/>
+              <w:left w:val="single" w:sz="4" w:space="0" w:color="000001"/>
+              <w:bottom w:val="single" w:sz="4" w:space="0" w:color="000001"/>
+              <w:right w:val="single" w:sz="4" w:space="0" w:color="000001"/>
+              <w:insideH w:val="single" w:sz="4" w:space="0" w:color="000001"/>
+              <w:insideV w:val="single" w:sz="4" w:space="0" w:color="000001"/>
+            </w:tcBorders>
             <w:shd w:fill="auto" w:val="clear"/>
             <w:tcMar>
-              <w:left w:w="108" w:type="dxa"/>
+              <w:left w:w="103" w:type="dxa"/>
             </w:tcMar>
           </w:tcPr>
           <w:p>
@@ -6189,11 +6913,18 @@
         </w:tc>
         <w:tc>
           <w:tcPr>
-            <w:tcW w:w="5572" w:type="dxa"/>
-            <w:tcBorders/>
+            <w:tcW w:w="5573" w:type="dxa"/>
+            <w:tcBorders>
+              <w:top w:val="single" w:sz="4" w:space="0" w:color="000001"/>
+              <w:left w:val="single" w:sz="4" w:space="0" w:color="000001"/>
+              <w:bottom w:val="single" w:sz="4" w:space="0" w:color="000001"/>
+              <w:right w:val="single" w:sz="4" w:space="0" w:color="000001"/>
+              <w:insideH w:val="single" w:sz="4" w:space="0" w:color="000001"/>
+              <w:insideV w:val="single" w:sz="4" w:space="0" w:color="000001"/>
+            </w:tcBorders>
             <w:shd w:fill="auto" w:val="clear"/>
             <w:tcMar>
-              <w:left w:w="108" w:type="dxa"/>
+              <w:left w:w="103" w:type="dxa"/>
             </w:tcMar>
           </w:tcPr>
           <w:p>
@@ -6223,11 +6954,18 @@
         </w:trPr>
         <w:tc>
           <w:tcPr>
-            <w:tcW w:w="3255" w:type="dxa"/>
-            <w:tcBorders/>
+            <w:tcW w:w="3254" w:type="dxa"/>
+            <w:tcBorders>
+              <w:top w:val="single" w:sz="4" w:space="0" w:color="000001"/>
+              <w:left w:val="single" w:sz="4" w:space="0" w:color="000001"/>
+              <w:bottom w:val="single" w:sz="4" w:space="0" w:color="000001"/>
+              <w:right w:val="single" w:sz="4" w:space="0" w:color="000001"/>
+              <w:insideH w:val="single" w:sz="4" w:space="0" w:color="000001"/>
+              <w:insideV w:val="single" w:sz="4" w:space="0" w:color="000001"/>
+            </w:tcBorders>
             <w:shd w:color="auto" w:fill="CCCCCC" w:themeFill="text1" w:themeFillTint="33" w:val="clear"/>
             <w:tcMar>
-              <w:left w:w="108" w:type="dxa"/>
+              <w:left w:w="103" w:type="dxa"/>
             </w:tcMar>
           </w:tcPr>
           <w:p>
@@ -6252,11 +6990,18 @@
         </w:tc>
         <w:tc>
           <w:tcPr>
-            <w:tcW w:w="5572" w:type="dxa"/>
-            <w:tcBorders/>
+            <w:tcW w:w="5573" w:type="dxa"/>
+            <w:tcBorders>
+              <w:top w:val="single" w:sz="4" w:space="0" w:color="000001"/>
+              <w:left w:val="single" w:sz="4" w:space="0" w:color="000001"/>
+              <w:bottom w:val="single" w:sz="4" w:space="0" w:color="000001"/>
+              <w:right w:val="single" w:sz="4" w:space="0" w:color="000001"/>
+              <w:insideH w:val="single" w:sz="4" w:space="0" w:color="000001"/>
+              <w:insideV w:val="single" w:sz="4" w:space="0" w:color="000001"/>
+            </w:tcBorders>
             <w:shd w:color="auto" w:fill="CCCCCC" w:themeFill="text1" w:themeFillTint="33" w:val="clear"/>
             <w:tcMar>
-              <w:left w:w="108" w:type="dxa"/>
+              <w:left w:w="103" w:type="dxa"/>
             </w:tcMar>
           </w:tcPr>
           <w:p>
@@ -6288,7 +7033,7 @@
                         </pic:nvPicPr>
                         <pic:blipFill>
                           <a:blip r:embed="rId2"/>
-                          <a:srcRect l="9248" t="29330" r="8103" b="34399"/>
+                          <a:srcRect l="9248" t="29232" r="8074" b="34399"/>
                           <a:stretch>
                             <a:fillRect/>
                           </a:stretch>
@@ -6324,7 +7069,12 @@
       <w:pPr>
         <w:pStyle w:val="Normal"/>
         <w:rPr>
-          <w:lang w:val="es-ES"/>
+          <w:sz w:val="22"/>
+          <w:sz w:val="22"/>
+          <w:szCs w:val="22"/>
+          <w:rFonts w:ascii="Calibri" w:hAnsi="Calibri" w:eastAsia="Calibri" w:cs="" w:asciiTheme="minorHAnsi" w:cstheme="minorBidi" w:eastAsiaTheme="minorHAnsi" w:hAnsiTheme="minorHAnsi"/>
+          <w:color w:val="00000A"/>
+          <w:lang w:val="es-ES" w:eastAsia="en-US" w:bidi="ar-SA"/>
         </w:rPr>
       </w:pPr>
       <w:r>
@@ -6338,7 +7088,12 @@
       <w:pPr>
         <w:pStyle w:val="Normal"/>
         <w:rPr>
-          <w:lang w:val="es-ES"/>
+          <w:sz w:val="22"/>
+          <w:sz w:val="22"/>
+          <w:szCs w:val="22"/>
+          <w:rFonts w:ascii="Calibri" w:hAnsi="Calibri" w:eastAsia="Calibri" w:cs="" w:asciiTheme="minorHAnsi" w:cstheme="minorBidi" w:eastAsiaTheme="minorHAnsi" w:hAnsiTheme="minorHAnsi"/>
+          <w:color w:val="00000A"/>
+          <w:lang w:val="es-ES" w:eastAsia="en-US" w:bidi="ar-SA"/>
         </w:rPr>
       </w:pPr>
       <w:r>
@@ -6352,7 +7107,12 @@
       <w:pPr>
         <w:pStyle w:val="Normal"/>
         <w:rPr>
-          <w:lang w:val="es-ES"/>
+          <w:sz w:val="22"/>
+          <w:sz w:val="22"/>
+          <w:szCs w:val="22"/>
+          <w:rFonts w:ascii="Calibri" w:hAnsi="Calibri" w:eastAsia="Calibri" w:cs="" w:asciiTheme="minorHAnsi" w:cstheme="minorBidi" w:eastAsiaTheme="minorHAnsi" w:hAnsiTheme="minorHAnsi"/>
+          <w:color w:val="00000A"/>
+          <w:lang w:val="es-ES" w:eastAsia="en-US" w:bidi="ar-SA"/>
         </w:rPr>
       </w:pPr>
       <w:r>
@@ -6366,7 +7126,12 @@
       <w:pPr>
         <w:pStyle w:val="Normal"/>
         <w:rPr>
-          <w:lang w:val="es-ES"/>
+          <w:sz w:val="22"/>
+          <w:sz w:val="22"/>
+          <w:szCs w:val="22"/>
+          <w:rFonts w:ascii="Calibri" w:hAnsi="Calibri" w:eastAsia="Calibri" w:cs="" w:asciiTheme="minorHAnsi" w:cstheme="minorBidi" w:eastAsiaTheme="minorHAnsi" w:hAnsiTheme="minorHAnsi"/>
+          <w:color w:val="00000A"/>
+          <w:lang w:val="es-ES" w:eastAsia="en-US" w:bidi="ar-SA"/>
         </w:rPr>
       </w:pPr>
       <w:r>
@@ -6380,7 +7145,12 @@
       <w:pPr>
         <w:pStyle w:val="Normal"/>
         <w:rPr>
-          <w:lang w:val="es-ES"/>
+          <w:sz w:val="22"/>
+          <w:sz w:val="22"/>
+          <w:szCs w:val="22"/>
+          <w:rFonts w:ascii="Calibri" w:hAnsi="Calibri" w:eastAsia="Calibri" w:cs="" w:asciiTheme="minorHAnsi" w:cstheme="minorBidi" w:eastAsiaTheme="minorHAnsi" w:hAnsiTheme="minorHAnsi"/>
+          <w:color w:val="00000A"/>
+          <w:lang w:val="es-ES" w:eastAsia="en-US" w:bidi="ar-SA"/>
         </w:rPr>
       </w:pPr>
       <w:r>
@@ -6394,7 +7164,12 @@
       <w:pPr>
         <w:pStyle w:val="Normal"/>
         <w:rPr>
-          <w:lang w:val="es-ES"/>
+          <w:sz w:val="22"/>
+          <w:sz w:val="22"/>
+          <w:szCs w:val="22"/>
+          <w:rFonts w:ascii="Calibri" w:hAnsi="Calibri" w:eastAsia="Calibri" w:cs="" w:asciiTheme="minorHAnsi" w:cstheme="minorBidi" w:eastAsiaTheme="minorHAnsi" w:hAnsiTheme="minorHAnsi"/>
+          <w:color w:val="00000A"/>
+          <w:lang w:val="es-ES" w:eastAsia="en-US" w:bidi="ar-SA"/>
         </w:rPr>
       </w:pPr>
       <w:r>
@@ -6408,7 +7183,12 @@
       <w:pPr>
         <w:pStyle w:val="Normal"/>
         <w:rPr>
-          <w:lang w:val="es-ES"/>
+          <w:sz w:val="22"/>
+          <w:sz w:val="22"/>
+          <w:szCs w:val="22"/>
+          <w:rFonts w:ascii="Calibri" w:hAnsi="Calibri" w:eastAsia="Calibri" w:cs="" w:asciiTheme="minorHAnsi" w:cstheme="minorBidi" w:eastAsiaTheme="minorHAnsi" w:hAnsiTheme="minorHAnsi"/>
+          <w:color w:val="00000A"/>
+          <w:lang w:val="es-ES" w:eastAsia="en-US" w:bidi="ar-SA"/>
         </w:rPr>
       </w:pPr>
       <w:r>
@@ -6422,7 +7202,12 @@
       <w:pPr>
         <w:pStyle w:val="Normal"/>
         <w:rPr>
-          <w:lang w:val="es-ES"/>
+          <w:sz w:val="22"/>
+          <w:sz w:val="22"/>
+          <w:szCs w:val="22"/>
+          <w:rFonts w:ascii="Calibri" w:hAnsi="Calibri" w:eastAsia="Calibri" w:cs="" w:asciiTheme="minorHAnsi" w:cstheme="minorBidi" w:eastAsiaTheme="minorHAnsi" w:hAnsiTheme="minorHAnsi"/>
+          <w:color w:val="00000A"/>
+          <w:lang w:val="es-ES" w:eastAsia="en-US" w:bidi="ar-SA"/>
         </w:rPr>
       </w:pPr>
       <w:r>
@@ -6436,7 +7221,12 @@
       <w:pPr>
         <w:pStyle w:val="Normal"/>
         <w:rPr>
-          <w:lang w:val="es-ES"/>
+          <w:sz w:val="22"/>
+          <w:sz w:val="22"/>
+          <w:szCs w:val="22"/>
+          <w:rFonts w:ascii="Calibri" w:hAnsi="Calibri" w:eastAsia="Calibri" w:cs="" w:asciiTheme="minorHAnsi" w:cstheme="minorBidi" w:eastAsiaTheme="minorHAnsi" w:hAnsiTheme="minorHAnsi"/>
+          <w:color w:val="00000A"/>
+          <w:lang w:val="es-ES" w:eastAsia="en-US" w:bidi="ar-SA"/>
         </w:rPr>
       </w:pPr>
       <w:r>
@@ -6450,7 +7240,12 @@
       <w:pPr>
         <w:pStyle w:val="Normal"/>
         <w:rPr>
-          <w:lang w:val="es-ES"/>
+          <w:sz w:val="22"/>
+          <w:sz w:val="22"/>
+          <w:szCs w:val="22"/>
+          <w:rFonts w:ascii="Calibri" w:hAnsi="Calibri" w:eastAsia="Calibri" w:cs="" w:asciiTheme="minorHAnsi" w:cstheme="minorBidi" w:eastAsiaTheme="minorHAnsi" w:hAnsiTheme="minorHAnsi"/>
+          <w:color w:val="00000A"/>
+          <w:lang w:val="es-ES" w:eastAsia="en-US" w:bidi="ar-SA"/>
         </w:rPr>
       </w:pPr>
       <w:r>
@@ -6464,7 +7259,12 @@
       <w:pPr>
         <w:pStyle w:val="Normal"/>
         <w:rPr>
-          <w:lang w:val="es-ES"/>
+          <w:sz w:val="22"/>
+          <w:sz w:val="22"/>
+          <w:szCs w:val="22"/>
+          <w:rFonts w:ascii="Calibri" w:hAnsi="Calibri" w:eastAsia="Calibri" w:cs="" w:asciiTheme="minorHAnsi" w:cstheme="minorBidi" w:eastAsiaTheme="minorHAnsi" w:hAnsiTheme="minorHAnsi"/>
+          <w:color w:val="00000A"/>
+          <w:lang w:val="es-ES" w:eastAsia="en-US" w:bidi="ar-SA"/>
         </w:rPr>
       </w:pPr>
       <w:r>
@@ -6478,7 +7278,12 @@
       <w:pPr>
         <w:pStyle w:val="Normal"/>
         <w:rPr>
-          <w:lang w:val="es-ES"/>
+          <w:sz w:val="22"/>
+          <w:sz w:val="22"/>
+          <w:szCs w:val="22"/>
+          <w:rFonts w:ascii="Calibri" w:hAnsi="Calibri" w:eastAsia="Calibri" w:cs="" w:asciiTheme="minorHAnsi" w:cstheme="minorBidi" w:eastAsiaTheme="minorHAnsi" w:hAnsiTheme="minorHAnsi"/>
+          <w:color w:val="00000A"/>
+          <w:lang w:val="es-ES" w:eastAsia="en-US" w:bidi="ar-SA"/>
         </w:rPr>
       </w:pPr>
       <w:r>
@@ -6492,7 +7297,12 @@
       <w:pPr>
         <w:pStyle w:val="Normal"/>
         <w:rPr>
-          <w:lang w:val="es-ES"/>
+          <w:sz w:val="22"/>
+          <w:sz w:val="22"/>
+          <w:szCs w:val="22"/>
+          <w:rFonts w:ascii="Calibri" w:hAnsi="Calibri" w:eastAsia="Calibri" w:cs="" w:asciiTheme="minorHAnsi" w:cstheme="minorBidi" w:eastAsiaTheme="minorHAnsi" w:hAnsiTheme="minorHAnsi"/>
+          <w:color w:val="00000A"/>
+          <w:lang w:val="es-ES" w:eastAsia="en-US" w:bidi="ar-SA"/>
         </w:rPr>
       </w:pPr>
       <w:r>
@@ -6506,7 +7316,12 @@
       <w:pPr>
         <w:pStyle w:val="Normal"/>
         <w:rPr>
-          <w:lang w:val="es-ES"/>
+          <w:sz w:val="22"/>
+          <w:sz w:val="22"/>
+          <w:szCs w:val="22"/>
+          <w:rFonts w:ascii="Calibri" w:hAnsi="Calibri" w:eastAsia="Calibri" w:cs="" w:asciiTheme="minorHAnsi" w:cstheme="minorBidi" w:eastAsiaTheme="minorHAnsi" w:hAnsiTheme="minorHAnsi"/>
+          <w:color w:val="00000A"/>
+          <w:lang w:val="es-ES" w:eastAsia="en-US" w:bidi="ar-SA"/>
         </w:rPr>
       </w:pPr>
       <w:r>
@@ -6557,8 +7372,8 @@
       </w:pPr>
       <w:bookmarkStart w:id="14" w:name="_Toc507774403"/>
       <w:bookmarkStart w:id="15" w:name="_GoBack"/>
+      <w:bookmarkEnd w:id="14"/>
       <w:bookmarkEnd w:id="15"/>
-      <w:bookmarkEnd w:id="14"/>
       <w:r>
         <w:rPr/>
         <w:t>Diagrama de despliegue de componentes</w:t>
@@ -6580,28 +7395,28 @@
         <w:tblStyle w:val="Tablaconcuadrcula"/>
         <w:tblW w:w="9493" w:type="dxa"/>
         <w:jc w:val="left"/>
-        <w:tblInd w:w="0" w:type="dxa"/>
+        <w:tblInd w:w="-5" w:type="dxa"/>
         <w:tblBorders/>
         <w:tblCellMar>
           <w:top w:w="0" w:type="dxa"/>
-          <w:left w:w="108" w:type="dxa"/>
+          <w:left w:w="103" w:type="dxa"/>
           <w:bottom w:w="0" w:type="dxa"/>
           <w:right w:w="108" w:type="dxa"/>
         </w:tblCellMar>
       </w:tblPr>
       <w:tblGrid>
-        <w:gridCol w:w="5040"/>
-        <w:gridCol w:w="4452"/>
+        <w:gridCol w:w="5039"/>
+        <w:gridCol w:w="4453"/>
       </w:tblGrid>
       <w:tr>
         <w:trPr/>
         <w:tc>
           <w:tcPr>
-            <w:tcW w:w="5040" w:type="dxa"/>
+            <w:tcW w:w="5039" w:type="dxa"/>
             <w:tcBorders/>
             <w:shd w:color="auto" w:fill="FFFFFF" w:themeFill="background1" w:val="clear"/>
             <w:tcMar>
-              <w:left w:w="108" w:type="dxa"/>
+              <w:left w:w="103" w:type="dxa"/>
             </w:tcMar>
           </w:tcPr>
           <w:p>
@@ -6694,11 +7509,11 @@
         </w:tc>
         <w:tc>
           <w:tcPr>
-            <w:tcW w:w="4452" w:type="dxa"/>
+            <w:tcW w:w="4453" w:type="dxa"/>
             <w:tcBorders/>
             <w:shd w:color="auto" w:fill="D9E2F3" w:themeFill="accent1" w:themeFillTint="33" w:val="clear"/>
             <w:tcMar>
-              <w:left w:w="108" w:type="dxa"/>
+              <w:left w:w="103" w:type="dxa"/>
             </w:tcMar>
           </w:tcPr>
           <w:p>
@@ -6756,7 +7571,14 @@
             <w:pPr>
               <w:pStyle w:val="Normal"/>
               <w:spacing w:lineRule="auto" w:line="240" w:before="120" w:after="0"/>
-              <w:rPr/>
+              <w:rPr>
+                <w:sz w:val="22"/>
+                <w:sz w:val="22"/>
+                <w:szCs w:val="22"/>
+                <w:rFonts w:ascii="Calibri" w:hAnsi="Calibri" w:eastAsia="Calibri" w:cs="" w:asciiTheme="minorHAnsi" w:cstheme="minorBidi" w:eastAsiaTheme="minorHAnsi" w:hAnsiTheme="minorHAnsi"/>
+                <w:color w:val="00000A"/>
+                <w:lang w:val="es-CL" w:eastAsia="en-US" w:bidi="ar-SA"/>
+              </w:rPr>
             </w:pPr>
             <w:r>
               <w:rPr/>
@@ -6772,7 +7594,14 @@
                 <w:numId w:val="5"/>
               </w:numPr>
               <w:spacing w:lineRule="auto" w:line="240" w:before="120" w:after="0"/>
-              <w:rPr/>
+              <w:rPr>
+                <w:sz w:val="22"/>
+                <w:sz w:val="22"/>
+                <w:szCs w:val="22"/>
+                <w:rFonts w:ascii="Calibri" w:hAnsi="Calibri" w:eastAsia="Calibri" w:cs="" w:asciiTheme="minorHAnsi" w:cstheme="minorBidi" w:eastAsiaTheme="minorHAnsi" w:hAnsiTheme="minorHAnsi"/>
+                <w:color w:val="00000A"/>
+                <w:lang w:val="es-CL" w:eastAsia="en-US" w:bidi="ar-SA"/>
+              </w:rPr>
             </w:pPr>
             <w:r>
               <w:rPr/>
@@ -6788,7 +7617,14 @@
                 <w:numId w:val="5"/>
               </w:numPr>
               <w:spacing w:lineRule="auto" w:line="240" w:before="120" w:after="0"/>
-              <w:rPr/>
+              <w:rPr>
+                <w:sz w:val="22"/>
+                <w:sz w:val="22"/>
+                <w:szCs w:val="22"/>
+                <w:rFonts w:ascii="Calibri" w:hAnsi="Calibri" w:eastAsia="Calibri" w:cs="" w:asciiTheme="minorHAnsi" w:cstheme="minorBidi" w:eastAsiaTheme="minorHAnsi" w:hAnsiTheme="minorHAnsi"/>
+                <w:color w:val="00000A"/>
+                <w:lang w:val="es-CL" w:eastAsia="en-US" w:bidi="ar-SA"/>
+              </w:rPr>
             </w:pPr>
             <w:r>
               <w:rPr/>
@@ -6804,7 +7640,14 @@
                 <w:numId w:val="5"/>
               </w:numPr>
               <w:spacing w:lineRule="auto" w:line="240" w:before="120" w:after="0"/>
-              <w:rPr/>
+              <w:rPr>
+                <w:sz w:val="22"/>
+                <w:sz w:val="22"/>
+                <w:szCs w:val="22"/>
+                <w:rFonts w:ascii="Calibri" w:hAnsi="Calibri" w:eastAsia="Calibri" w:cs="" w:asciiTheme="minorHAnsi" w:cstheme="minorBidi" w:eastAsiaTheme="minorHAnsi" w:hAnsiTheme="minorHAnsi"/>
+                <w:color w:val="00000A"/>
+                <w:lang w:val="es-CL" w:eastAsia="en-US" w:bidi="ar-SA"/>
+              </w:rPr>
             </w:pPr>
             <w:r>
               <w:rPr/>
@@ -6820,7 +7663,32 @@
                 <w:numId w:val="0"/>
               </w:numPr>
               <w:spacing w:lineRule="auto" w:line="240" w:before="120" w:after="0"/>
+              <w:rPr>
+                <w:sz w:val="22"/>
+                <w:sz w:val="22"/>
+                <w:szCs w:val="22"/>
+                <w:rFonts w:ascii="Calibri" w:hAnsi="Calibri" w:eastAsia="Calibri" w:cs="" w:asciiTheme="minorHAnsi" w:cstheme="minorBidi" w:eastAsiaTheme="minorHAnsi" w:hAnsiTheme="minorHAnsi"/>
+                <w:color w:val="00000A"/>
+                <w:lang w:val="es-CL" w:eastAsia="en-US" w:bidi="ar-SA"/>
+              </w:rPr>
+            </w:pPr>
+            <w:r>
               <w:rPr/>
+            </w:r>
+            <w:r/>
+          </w:p>
+          <w:p>
+            <w:pPr>
+              <w:pStyle w:val="Normal"/>
+              <w:spacing w:lineRule="auto" w:line="240" w:before="120" w:after="0"/>
+              <w:rPr>
+                <w:sz w:val="22"/>
+                <w:sz w:val="22"/>
+                <w:szCs w:val="22"/>
+                <w:rFonts w:ascii="Calibri" w:hAnsi="Calibri" w:eastAsia="Calibri" w:cs="" w:asciiTheme="minorHAnsi" w:cstheme="minorBidi" w:eastAsiaTheme="minorHAnsi" w:hAnsiTheme="minorHAnsi"/>
+                <w:color w:val="00000A"/>
+                <w:lang w:val="es-CL" w:eastAsia="en-US" w:bidi="ar-SA"/>
+              </w:rPr>
             </w:pPr>
             <w:r>
               <w:rPr/>
@@ -6831,18 +7699,14 @@
             <w:pPr>
               <w:pStyle w:val="Normal"/>
               <w:spacing w:lineRule="auto" w:line="240" w:before="120" w:after="0"/>
-              <w:rPr/>
-            </w:pPr>
-            <w:r>
-              <w:rPr/>
-            </w:r>
-            <w:r/>
-          </w:p>
-          <w:p>
-            <w:pPr>
-              <w:pStyle w:val="Normal"/>
-              <w:spacing w:lineRule="auto" w:line="240" w:before="120" w:after="0"/>
-              <w:rPr/>
+              <w:rPr>
+                <w:sz w:val="22"/>
+                <w:sz w:val="22"/>
+                <w:szCs w:val="22"/>
+                <w:rFonts w:ascii="Calibri" w:hAnsi="Calibri" w:eastAsia="Calibri" w:cs="" w:asciiTheme="minorHAnsi" w:cstheme="minorBidi" w:eastAsiaTheme="minorHAnsi" w:hAnsiTheme="minorHAnsi"/>
+                <w:color w:val="00000A"/>
+                <w:lang w:val="es-CL" w:eastAsia="en-US" w:bidi="ar-SA"/>
+              </w:rPr>
             </w:pPr>
             <w:r>
               <w:rPr/>
@@ -6859,6 +7723,9 @@
                 <w:sz w:val="16"/>
                 <w:i/>
                 <w:szCs w:val="16"/>
+                <w:rFonts w:ascii="Calibri" w:hAnsi="Calibri" w:eastAsia="Calibri" w:cs="" w:asciiTheme="minorHAnsi" w:cstheme="minorBidi" w:eastAsiaTheme="minorHAnsi" w:hAnsiTheme="minorHAnsi"/>
+                <w:color w:val="00000A"/>
+                <w:lang w:val="es-CL" w:eastAsia="en-US" w:bidi="ar-SA"/>
               </w:rPr>
             </w:pPr>
             <w:r>
@@ -7061,7 +7928,6 @@
     <w:p>
       <w:pPr>
         <w:pStyle w:val="ListParagraph"/>
-        <w:rPr/>
       </w:pPr>
       <w:r>
         <w:rPr/>
@@ -7071,7 +7937,6 @@
     <w:p>
       <w:pPr>
         <w:pStyle w:val="ListParagraph"/>
-        <w:rPr/>
       </w:pPr>
       <w:r>
         <w:rPr/>
@@ -7081,7 +7946,6 @@
     <w:p>
       <w:pPr>
         <w:pStyle w:val="ListParagraph"/>
-        <w:rPr/>
       </w:pPr>
       <w:r>
         <w:rPr/>
@@ -7091,7 +7955,6 @@
     <w:p>
       <w:pPr>
         <w:pStyle w:val="ListParagraph"/>
-        <w:rPr/>
       </w:pPr>
       <w:r>
         <w:rPr/>
@@ -7101,7 +7964,6 @@
     <w:p>
       <w:pPr>
         <w:pStyle w:val="ListParagraph"/>
-        <w:rPr/>
       </w:pPr>
       <w:r>
         <w:rPr/>
@@ -7152,28 +8014,28 @@
         <w:tblStyle w:val="Tablaconcuadrcula"/>
         <w:tblW w:w="8828" w:type="dxa"/>
         <w:jc w:val="left"/>
-        <w:tblInd w:w="0" w:type="dxa"/>
+        <w:tblInd w:w="-5" w:type="dxa"/>
         <w:tblBorders/>
         <w:tblCellMar>
           <w:top w:w="0" w:type="dxa"/>
-          <w:left w:w="108" w:type="dxa"/>
+          <w:left w:w="103" w:type="dxa"/>
           <w:bottom w:w="0" w:type="dxa"/>
           <w:right w:w="108" w:type="dxa"/>
         </w:tblCellMar>
       </w:tblPr>
       <w:tblGrid>
-        <w:gridCol w:w="6373"/>
-        <w:gridCol w:w="2454"/>
+        <w:gridCol w:w="6372"/>
+        <w:gridCol w:w="2455"/>
       </w:tblGrid>
       <w:tr>
         <w:trPr/>
         <w:tc>
           <w:tcPr>
-            <w:tcW w:w="6373" w:type="dxa"/>
+            <w:tcW w:w="6372" w:type="dxa"/>
             <w:tcBorders/>
             <w:shd w:fill="auto" w:val="clear"/>
             <w:tcMar>
-              <w:left w:w="108" w:type="dxa"/>
+              <w:left w:w="103" w:type="dxa"/>
             </w:tcMar>
           </w:tcPr>
           <w:p>
@@ -7269,11 +8131,11 @@
         </w:tc>
         <w:tc>
           <w:tcPr>
-            <w:tcW w:w="2454" w:type="dxa"/>
+            <w:tcW w:w="2455" w:type="dxa"/>
             <w:tcBorders/>
             <w:shd w:color="auto" w:fill="D9E2F3" w:themeFill="accent1" w:themeFillTint="33" w:val="clear"/>
             <w:tcMar>
-              <w:left w:w="108" w:type="dxa"/>
+              <w:left w:w="103" w:type="dxa"/>
             </w:tcMar>
           </w:tcPr>
           <w:p>
@@ -7390,7 +8252,14 @@
             <w:pPr>
               <w:pStyle w:val="Normal"/>
               <w:spacing w:lineRule="auto" w:line="240" w:before="120" w:after="0"/>
-              <w:rPr/>
+              <w:rPr>
+                <w:sz w:val="22"/>
+                <w:sz w:val="22"/>
+                <w:szCs w:val="22"/>
+                <w:rFonts w:ascii="Calibri" w:hAnsi="Calibri" w:eastAsia="Calibri" w:cs="" w:asciiTheme="minorHAnsi" w:cstheme="minorBidi" w:eastAsiaTheme="minorHAnsi" w:hAnsiTheme="minorHAnsi"/>
+                <w:color w:val="00000A"/>
+                <w:lang w:val="es-CL" w:eastAsia="en-US" w:bidi="ar-SA"/>
+              </w:rPr>
             </w:pPr>
             <w:r>
               <w:rPr/>
@@ -7608,7 +8477,7 @@
         <w:tblStyle w:val="Tabladecuadrcula4"/>
         <w:tblW w:w="8828" w:type="dxa"/>
         <w:jc w:val="left"/>
-        <w:tblInd w:w="0" w:type="dxa"/>
+        <w:tblInd w:w="-5" w:type="dxa"/>
         <w:tblBorders>
           <w:top w:val="single" w:sz="4" w:space="0" w:color="000001"/>
           <w:left w:val="single" w:sz="4" w:space="0" w:color="000001"/>
@@ -7619,15 +8488,15 @@
         </w:tblBorders>
         <w:tblCellMar>
           <w:top w:w="0" w:type="dxa"/>
-          <w:left w:w="108" w:type="dxa"/>
+          <w:left w:w="103" w:type="dxa"/>
           <w:bottom w:w="0" w:type="dxa"/>
           <w:right w:w="108" w:type="dxa"/>
         </w:tblCellMar>
       </w:tblPr>
       <w:tblGrid>
-        <w:gridCol w:w="1857"/>
+        <w:gridCol w:w="1856"/>
         <w:gridCol w:w="3890"/>
-        <w:gridCol w:w="3081"/>
+        <w:gridCol w:w="3082"/>
       </w:tblGrid>
       <w:tr>
         <w:trPr>
@@ -7635,7 +8504,7 @@
         </w:trPr>
         <w:tc>
           <w:tcPr>
-            <w:tcW w:w="1857" w:type="dxa"/>
+            <w:tcW w:w="1856" w:type="dxa"/>
             <w:tcBorders>
               <w:top w:val="single" w:sz="4" w:space="0" w:color="000001"/>
               <w:left w:val="single" w:sz="4" w:space="0" w:color="000001"/>
@@ -7646,7 +8515,7 @@
             </w:tcBorders>
             <w:shd w:color="auto" w:fill="000000" w:themeFill="text1" w:val="clear"/>
             <w:tcMar>
-              <w:left w:w="108" w:type="dxa"/>
+              <w:left w:w="103" w:type="dxa"/>
             </w:tcMar>
           </w:tcPr>
           <w:p>
@@ -7683,7 +8552,7 @@
             </w:tcBorders>
             <w:shd w:color="auto" w:fill="000000" w:themeFill="text1" w:val="clear"/>
             <w:tcMar>
-              <w:left w:w="108" w:type="dxa"/>
+              <w:left w:w="103" w:type="dxa"/>
             </w:tcMar>
           </w:tcPr>
           <w:p>
@@ -7708,7 +8577,7 @@
         </w:tc>
         <w:tc>
           <w:tcPr>
-            <w:tcW w:w="3081" w:type="dxa"/>
+            <w:tcW w:w="3082" w:type="dxa"/>
             <w:tcBorders>
               <w:top w:val="single" w:sz="4" w:space="0" w:color="000001"/>
               <w:left w:val="single" w:sz="4" w:space="0" w:color="000001"/>
@@ -7719,7 +8588,7 @@
             </w:tcBorders>
             <w:shd w:color="auto" w:fill="000000" w:themeFill="text1" w:val="clear"/>
             <w:tcMar>
-              <w:left w:w="108" w:type="dxa"/>
+              <w:left w:w="103" w:type="dxa"/>
             </w:tcMar>
           </w:tcPr>
           <w:p>
@@ -7747,11 +8616,18 @@
         <w:trPr/>
         <w:tc>
           <w:tcPr>
-            <w:tcW w:w="1857" w:type="dxa"/>
-            <w:tcBorders/>
+            <w:tcW w:w="1856" w:type="dxa"/>
+            <w:tcBorders>
+              <w:top w:val="single" w:sz="4" w:space="0" w:color="000001"/>
+              <w:left w:val="single" w:sz="4" w:space="0" w:color="000001"/>
+              <w:bottom w:val="single" w:sz="4" w:space="0" w:color="000001"/>
+              <w:right w:val="single" w:sz="4" w:space="0" w:color="000001"/>
+              <w:insideH w:val="single" w:sz="4" w:space="0" w:color="000001"/>
+              <w:insideV w:val="single" w:sz="4" w:space="0" w:color="000001"/>
+            </w:tcBorders>
             <w:shd w:color="auto" w:fill="CCCCCC" w:themeFill="text1" w:themeFillTint="33" w:val="clear"/>
             <w:tcMar>
-              <w:left w:w="108" w:type="dxa"/>
+              <w:left w:w="103" w:type="dxa"/>
             </w:tcMar>
           </w:tcPr>
           <w:p>
@@ -7777,10 +8653,17 @@
         <w:tc>
           <w:tcPr>
             <w:tcW w:w="3890" w:type="dxa"/>
-            <w:tcBorders/>
+            <w:tcBorders>
+              <w:top w:val="single" w:sz="4" w:space="0" w:color="000001"/>
+              <w:left w:val="single" w:sz="4" w:space="0" w:color="000001"/>
+              <w:bottom w:val="single" w:sz="4" w:space="0" w:color="000001"/>
+              <w:right w:val="single" w:sz="4" w:space="0" w:color="000001"/>
+              <w:insideH w:val="single" w:sz="4" w:space="0" w:color="000001"/>
+              <w:insideV w:val="single" w:sz="4" w:space="0" w:color="000001"/>
+            </w:tcBorders>
             <w:shd w:color="auto" w:fill="CCCCCC" w:themeFill="text1" w:themeFillTint="33" w:val="clear"/>
             <w:tcMar>
-              <w:left w:w="108" w:type="dxa"/>
+              <w:left w:w="103" w:type="dxa"/>
             </w:tcMar>
           </w:tcPr>
           <w:p>
@@ -7802,11 +8685,18 @@
         </w:tc>
         <w:tc>
           <w:tcPr>
-            <w:tcW w:w="3081" w:type="dxa"/>
-            <w:tcBorders/>
+            <w:tcW w:w="3082" w:type="dxa"/>
+            <w:tcBorders>
+              <w:top w:val="single" w:sz="4" w:space="0" w:color="000001"/>
+              <w:left w:val="single" w:sz="4" w:space="0" w:color="000001"/>
+              <w:bottom w:val="single" w:sz="4" w:space="0" w:color="000001"/>
+              <w:right w:val="single" w:sz="4" w:space="0" w:color="000001"/>
+              <w:insideH w:val="single" w:sz="4" w:space="0" w:color="000001"/>
+              <w:insideV w:val="single" w:sz="4" w:space="0" w:color="000001"/>
+            </w:tcBorders>
             <w:shd w:color="auto" w:fill="CCCCCC" w:themeFill="text1" w:themeFillTint="33" w:val="clear"/>
             <w:tcMar>
-              <w:left w:w="108" w:type="dxa"/>
+              <w:left w:w="103" w:type="dxa"/>
             </w:tcMar>
           </w:tcPr>
           <w:p>
@@ -7843,7 +8733,8 @@
           <w:b/>
           <w:szCs w:val="26"/>
           <w:rFonts w:ascii="Calibri Light" w:hAnsi="Calibri Light" w:eastAsia="" w:cs="" w:asciiTheme="majorHAnsi" w:cstheme="majorBidi" w:eastAsiaTheme="majorEastAsia" w:hAnsiTheme="majorHAnsi"/>
-          <w:lang w:val="es-ES"/>
+          <w:color w:val="00000A"/>
+          <w:lang w:val="es-ES" w:eastAsia="en-US" w:bidi="ar-SA"/>
         </w:rPr>
       </w:pPr>
       <w:r>
@@ -7907,7 +8798,6 @@
         </w:r>
         <w:r>
           <w:rPr>
-            <w:b/>
             <w:sz w:val="16"/>
             <w:szCs w:val="16"/>
           </w:rPr>
@@ -8282,7 +9172,6 @@
       <w:pPr>
         <w:ind w:left="432" w:hanging="432"/>
       </w:pPr>
-      <w:rPr/>
     </w:lvl>
     <w:lvl w:ilvl="1">
       <w:start w:val="1"/>
@@ -8640,7 +9529,6 @@
     <w:rPrDefault>
       <w:rPr>
         <w:rFonts w:ascii="Calibri" w:hAnsi="Calibri" w:eastAsia="Calibri" w:cs="" w:asciiTheme="minorHAnsi" w:cstheme="minorBidi" w:eastAsiaTheme="minorHAnsi" w:hAnsiTheme="minorHAnsi"/>
-        <w:sz w:val="22"/>
         <w:szCs w:val="22"/>
         <w:lang w:val="es-CL" w:eastAsia="en-US" w:bidi="ar-SA"/>
       </w:rPr>
@@ -9036,12 +9924,12 @@
       <w:widowControl/>
       <w:suppressAutoHyphens w:val="true"/>
       <w:bidi w:val="0"/>
-      <w:spacing w:before="120" w:after="120" w:lineRule="auto" w:line="259"/>
+      <w:spacing w:lineRule="auto" w:line="259" w:before="120" w:after="120"/>
       <w:jc w:val="left"/>
     </w:pPr>
     <w:rPr>
       <w:rFonts w:ascii="Calibri" w:hAnsi="Calibri" w:eastAsia="Calibri" w:cs="" w:asciiTheme="minorHAnsi" w:cstheme="minorBidi" w:eastAsiaTheme="minorHAnsi" w:hAnsiTheme="minorHAnsi"/>
-      <w:color w:val="auto"/>
+      <w:color w:val="00000A"/>
       <w:sz w:val="22"/>
       <w:szCs w:val="22"/>
       <w:lang w:val="es-CL" w:eastAsia="en-US" w:bidi="ar-SA"/>
@@ -9586,15 +10474,39 @@
       <w:rFonts w:eastAsia="Calibri" w:cs="Calibri"/>
     </w:rPr>
   </w:style>
-  <w:style w:type="character" w:styleId="Enlacedelndice">
-    <w:name w:val="Enlace del índice"/>
-    <w:rPr/>
-  </w:style>
   <w:style w:type="character" w:styleId="Vietas">
     <w:name w:val="Viñetas"/>
     <w:rPr>
       <w:rFonts w:ascii="OpenSymbol" w:hAnsi="OpenSymbol" w:eastAsia="OpenSymbol" w:cs="OpenSymbol"/>
     </w:rPr>
+  </w:style>
+  <w:style w:type="character" w:styleId="ListLabel4">
+    <w:name w:val="ListLabel 4"/>
+    <w:rPr>
+      <w:rFonts w:cs="Symbol"/>
+    </w:rPr>
+  </w:style>
+  <w:style w:type="character" w:styleId="ListLabel5">
+    <w:name w:val="ListLabel 5"/>
+    <w:rPr>
+      <w:rFonts w:cs="Courier New"/>
+    </w:rPr>
+  </w:style>
+  <w:style w:type="character" w:styleId="ListLabel6">
+    <w:name w:val="ListLabel 6"/>
+    <w:rPr>
+      <w:rFonts w:cs="Wingdings"/>
+    </w:rPr>
+  </w:style>
+  <w:style w:type="character" w:styleId="ListLabel7">
+    <w:name w:val="ListLabel 7"/>
+    <w:rPr>
+      <w:rFonts w:cs="OpenSymbol"/>
+    </w:rPr>
+  </w:style>
+  <w:style w:type="character" w:styleId="Enlacedelndice">
+    <w:name w:val="Enlace del índice"/>
+    <w:rPr/>
   </w:style>
   <w:style w:type="paragraph" w:styleId="Encabezado">
     <w:name w:val="Encabezado"/>
@@ -9684,8 +10596,8 @@
       <w:jc w:val="left"/>
     </w:pPr>
     <w:rPr>
-      <w:rFonts w:eastAsia="" w:eastAsiaTheme="minorEastAsia" w:ascii="Calibri" w:hAnsi="Calibri" w:cs=""/>
-      <w:color w:val="auto"/>
+      <w:rFonts w:ascii="Calibri" w:hAnsi="Calibri" w:eastAsia="" w:cs="" w:eastAsiaTheme="minorEastAsia"/>
+      <w:color w:val="00000A"/>
       <w:sz w:val="22"/>
       <w:szCs w:val="22"/>
       <w:lang w:val="es-ES" w:eastAsia="es-ES" w:bidi="ar-SA"/>
@@ -9911,7 +10823,7 @@
     </w:pPr>
     <w:rPr>
       <w:rFonts w:ascii="Calibri" w:hAnsi="Calibri" w:eastAsia="Calibri" w:cs="" w:asciiTheme="minorHAnsi" w:cstheme="minorBidi" w:eastAsiaTheme="minorHAnsi" w:hAnsiTheme="minorHAnsi"/>
-      <w:color w:val="auto"/>
+      <w:color w:val="00000A"/>
       <w:sz w:val="22"/>
       <w:szCs w:val="22"/>
       <w:lang w:val="es-CL" w:eastAsia="en-US" w:bidi="ar-SA"/>

</xml_diff>